<commit_message>
writing gef q3 report
</commit_message>
<xml_diff>
--- a/Docs/Funding/GEF5/Invoices, Timesheets and Reports/Dugal Harris - GEF5 2017 Q3 Report.docx
+++ b/Docs/Funding/GEF5/Invoices, Timesheets and Reports/Dugal Harris - GEF5 2017 Q3 Report.docx
@@ -1,6 +1,6 @@
 
 <file path=word/document.xml><?xml version="1.0" encoding="utf-8"?>
-<w:document xmlns:wpc="http://schemas.microsoft.com/office/word/2010/wordprocessingCanvas" xmlns:mc="http://schemas.openxmlformats.org/markup-compatibility/2006" xmlns:o="urn:schemas-microsoft-com:office:office" xmlns:r="http://schemas.openxmlformats.org/officeDocument/2006/relationships" xmlns:m="http://schemas.openxmlformats.org/officeDocument/2006/math" xmlns:v="urn:schemas-microsoft-com:vml" xmlns:wp14="http://schemas.microsoft.com/office/word/2010/wordprocessingDrawing" xmlns:wp="http://schemas.openxmlformats.org/drawingml/2006/wordprocessingDrawing" xmlns:w10="urn:schemas-microsoft-com:office:word" xmlns:w="http://schemas.openxmlformats.org/wordprocessingml/2006/main" xmlns:w14="http://schemas.microsoft.com/office/word/2010/wordml" xmlns:wpg="http://schemas.microsoft.com/office/word/2010/wordprocessingGroup" xmlns:wpi="http://schemas.microsoft.com/office/word/2010/wordprocessingInk" xmlns:wne="http://schemas.microsoft.com/office/word/2006/wordml" xmlns:wps="http://schemas.microsoft.com/office/word/2010/wordprocessingShape" mc:Ignorable="w14 wp14">
+<w:document xmlns:wpc="http://schemas.microsoft.com/office/word/2010/wordprocessingCanvas" xmlns:mc="http://schemas.openxmlformats.org/markup-compatibility/2006" xmlns:o="urn:schemas-microsoft-com:office:office" xmlns:r="http://schemas.openxmlformats.org/officeDocument/2006/relationships" xmlns:m="http://schemas.openxmlformats.org/officeDocument/2006/math" xmlns:v="urn:schemas-microsoft-com:vml" xmlns:wp14="http://schemas.microsoft.com/office/word/2010/wordprocessingDrawing" xmlns:wp="http://schemas.openxmlformats.org/drawingml/2006/wordprocessingDrawing" xmlns:w10="urn:schemas-microsoft-com:office:word" xmlns:w="http://schemas.openxmlformats.org/wordprocessingml/2006/main" xmlns:w14="http://schemas.microsoft.com/office/word/2010/wordml" xmlns:w15="http://schemas.microsoft.com/office/word/2012/wordml" xmlns:wpg="http://schemas.microsoft.com/office/word/2010/wordprocessingGroup" xmlns:wpi="http://schemas.microsoft.com/office/word/2010/wordprocessingInk" xmlns:wne="http://schemas.microsoft.com/office/word/2006/wordml" xmlns:wps="http://schemas.microsoft.com/office/word/2010/wordprocessingShape" mc:Ignorable="w14 w15 wp14">
   <w:body>
     <w:p>
       <w:pPr>
@@ -13,7 +13,6 @@
       <w:r>
         <w:rPr>
           <w:noProof/>
-          <w:lang w:val="en-GB" w:eastAsia="en-GB"/>
         </w:rPr>
         <mc:AlternateContent>
           <mc:Choice Requires="wpg">
@@ -51,7 +50,7 @@
                           </pic:cNvPicPr>
                         </pic:nvPicPr>
                         <pic:blipFill>
-                          <a:blip r:embed="rId8" cstate="print">
+                          <a:blip r:embed="rId7" cstate="print">
                             <a:extLst>
                               <a:ext uri="{28A0092B-C50C-407E-A947-70E740481C1C}">
                                 <a14:useLocalDpi xmlns:a14="http://schemas.microsoft.com/office/drawing/2010/main" val="0"/>
@@ -83,7 +82,7 @@
                           </pic:cNvPicPr>
                         </pic:nvPicPr>
                         <pic:blipFill>
-                          <a:blip r:embed="rId9" cstate="print">
+                          <a:blip r:embed="rId8" cstate="print">
                             <a:extLst>
                               <a:ext uri="{28A0092B-C50C-407E-A947-70E740481C1C}">
                                 <a14:useLocalDpi xmlns:a14="http://schemas.microsoft.com/office/drawing/2010/main" val="0"/>
@@ -112,7 +111,7 @@
                           </pic:cNvPicPr>
                         </pic:nvPicPr>
                         <pic:blipFill>
-                          <a:blip r:embed="rId10" cstate="print">
+                          <a:blip r:embed="rId9" cstate="print">
                             <a:extLst>
                               <a:ext uri="{28A0092B-C50C-407E-A947-70E740481C1C}">
                                 <a14:useLocalDpi xmlns:a14="http://schemas.microsoft.com/office/drawing/2010/main" val="0"/>
@@ -141,7 +140,7 @@
                           </pic:cNvPicPr>
                         </pic:nvPicPr>
                         <pic:blipFill>
-                          <a:blip r:embed="rId11" cstate="print">
+                          <a:blip r:embed="rId10" cstate="print">
                             <a:extLst>
                               <a:ext uri="{28A0092B-C50C-407E-A947-70E740481C1C}">
                                 <a14:useLocalDpi xmlns:a14="http://schemas.microsoft.com/office/drawing/2010/main" val="0"/>
@@ -176,7 +175,7 @@
           </mc:Choice>
           <mc:Fallback>
             <w:pict>
-              <v:group id="Group 12" o:spid="_x0000_s1026" style="position:absolute;margin-left:-6pt;margin-top:-7.8pt;width:465.65pt;height:104.15pt;z-index:251661312;mso-width-relative:margin;mso-height-relative:margin" coordorigin="4865,171" coordsize="55848,11864" o:gfxdata="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">
+              <v:group w14:anchorId="0B4AA065" id="Group 12" o:spid="_x0000_s1026" style="position:absolute;margin-left:-6pt;margin-top:-7.8pt;width:465.65pt;height:104.15pt;z-index:251661312;mso-width-relative:margin;mso-height-relative:margin" coordorigin="4865,171" coordsize="55848,11864" o:gfxdata="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">
                 <v:shapetype id="_x0000_t75" coordsize="21600,21600" o:spt="75" o:preferrelative="t" path="m@4@5l@4@11@9@11@9@5xe" filled="f" stroked="f">
                   <v:stroke joinstyle="miter"/>
                   <v:formulas>
@@ -197,19 +196,19 @@
                   <o:lock v:ext="edit" aspectratio="t"/>
                 </v:shapetype>
                 <v:shape id="Picture 8" o:spid="_x0000_s1027" type="#_x0000_t75" style="position:absolute;left:50149;top:1469;width:10565;height:10566;visibility:visible;mso-wrap-style:square" o:gfxdata="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">
+                  <v:imagedata r:id="rId11" o:title=""/>
+                  <v:path arrowok="t"/>
+                </v:shape>
+                <v:shape id="Picture 9" o:spid="_x0000_s1028" type="#_x0000_t75" style="position:absolute;left:21488;top:171;width:4667;height:10668;visibility:visible;mso-wrap-style:square" o:gfxdata="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">
                   <v:imagedata r:id="rId12" o:title=""/>
                   <v:path arrowok="t"/>
                 </v:shape>
-                <v:shape id="Picture 9" o:spid="_x0000_s1028" type="#_x0000_t75" style="position:absolute;left:21488;top:171;width:4667;height:10668;visibility:visible;mso-wrap-style:square" o:gfxdata="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">
+                <v:shape id="Picture 10" o:spid="_x0000_s1029" type="#_x0000_t75" style="position:absolute;left:29339;top:4137;width:18074;height:6025;visibility:visible;mso-wrap-style:square" o:gfxdata="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">
                   <v:imagedata r:id="rId13" o:title=""/>
                   <v:path arrowok="t"/>
                 </v:shape>
-                <v:shape id="Picture 10" o:spid="_x0000_s1029" type="#_x0000_t75" style="position:absolute;left:29339;top:4137;width:18074;height:6025;visibility:visible;mso-wrap-style:square" o:gfxdata="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">
+                <v:shape id="Picture 11" o:spid="_x0000_s1030" type="#_x0000_t75" style="position:absolute;left:4865;top:2228;width:14662;height:7934;visibility:visible;mso-wrap-style:square" o:gfxdata="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">
                   <v:imagedata r:id="rId14" o:title=""/>
-                  <v:path arrowok="t"/>
-                </v:shape>
-                <v:shape id="Picture 11" o:spid="_x0000_s1030" type="#_x0000_t75" style="position:absolute;left:4865;top:2228;width:14662;height:7934;visibility:visible;mso-wrap-style:square" o:gfxdata="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">
-                  <v:imagedata r:id="rId15" o:title=""/>
                   <v:path arrowok="t"/>
                 </v:shape>
               </v:group>
@@ -459,6 +458,24 @@
         </w:rPr>
         <w:t xml:space="preserve">: </w:t>
       </w:r>
+      <w:proofErr w:type="spellStart"/>
+      <w:r>
+        <w:rPr>
+          <w:rFonts w:asciiTheme="minorHAnsi" w:hAnsiTheme="minorHAnsi"/>
+          <w:sz w:val="24"/>
+          <w:szCs w:val="24"/>
+        </w:rPr>
+        <w:t>Dugal</w:t>
+      </w:r>
+      <w:proofErr w:type="spellEnd"/>
+      <w:r>
+        <w:rPr>
+          <w:rFonts w:asciiTheme="minorHAnsi" w:hAnsiTheme="minorHAnsi"/>
+          <w:sz w:val="24"/>
+          <w:szCs w:val="24"/>
+        </w:rPr>
+        <w:t xml:space="preserve"> Harris</w:t>
+      </w:r>
     </w:p>
     <w:p>
       <w:pPr>
@@ -521,7 +538,7 @@
           <w:sz w:val="24"/>
           <w:szCs w:val="24"/>
         </w:rPr>
-        <w:t>QQYYYY</w:t>
+        <w:t>032017</w:t>
       </w:r>
     </w:p>
     <w:p>
@@ -553,7 +570,15 @@
           <w:sz w:val="24"/>
           <w:szCs w:val="24"/>
         </w:rPr>
-        <w:t>: e.g. 1.2a or 3.3a</w:t>
+        <w:t xml:space="preserve">: </w:t>
+      </w:r>
+      <w:r>
+        <w:rPr>
+          <w:rFonts w:asciiTheme="minorHAnsi" w:hAnsiTheme="minorHAnsi"/>
+          <w:sz w:val="24"/>
+          <w:szCs w:val="24"/>
+        </w:rPr>
+        <w:t>3.1b</w:t>
       </w:r>
       <w:r>
         <w:rPr>
@@ -620,7 +645,7 @@
           <w:sz w:val="24"/>
           <w:szCs w:val="24"/>
         </w:rPr>
-        <w:t>DDMMYYYY</w:t>
+        <w:t>28082017</w:t>
       </w:r>
     </w:p>
     <w:p>
@@ -884,8 +909,6 @@
         </w:rPr>
         <w:t>reporting regulations set by</w:t>
       </w:r>
-      <w:bookmarkStart w:id="0" w:name="_GoBack"/>
-      <w:bookmarkEnd w:id="0"/>
       <w:r>
         <w:rPr>
           <w:rFonts w:asciiTheme="minorHAnsi" w:hAnsiTheme="minorHAnsi"/>
@@ -1022,9 +1045,9 @@
           <w:spacing w:val="-1"/>
         </w:rPr>
         <w:sectPr>
-          <w:headerReference w:type="default" r:id="rId16"/>
-          <w:footerReference w:type="default" r:id="rId17"/>
-          <w:headerReference w:type="first" r:id="rId18"/>
+          <w:headerReference w:type="default" r:id="rId15"/>
+          <w:footerReference w:type="default" r:id="rId16"/>
+          <w:headerReference w:type="first" r:id="rId17"/>
           <w:type w:val="continuous"/>
           <w:pgSz w:w="11905" w:h="16840"/>
           <w:pgMar w:top="1440" w:right="1440" w:bottom="1440" w:left="1440" w:header="32" w:footer="1009" w:gutter="0"/>
@@ -1716,7 +1739,7 @@
                 <w:sz w:val="20"/>
                 <w:szCs w:val="20"/>
               </w:rPr>
-              <w:t>e.g. 3.4a</w:t>
+              <w:t>3.1b</w:t>
             </w:r>
           </w:p>
         </w:tc>
@@ -1727,39 +1750,42 @@
           </w:tcPr>
           <w:p>
             <w:pPr>
-              <w:pStyle w:val="Heading1"/>
-              <w:tabs>
-                <w:tab w:val="left" w:pos="1439"/>
-              </w:tabs>
-              <w:spacing w:before="20" w:after="20"/>
-              <w:ind w:left="0" w:firstLine="0"/>
-              <w:rPr>
-                <w:rFonts w:asciiTheme="minorHAnsi" w:hAnsiTheme="minorHAnsi"/>
-                <w:b w:val="0"/>
-                <w:sz w:val="20"/>
-                <w:szCs w:val="20"/>
-              </w:rPr>
-            </w:pPr>
-            <w:r>
-              <w:rPr>
-                <w:rFonts w:asciiTheme="minorHAnsi" w:hAnsiTheme="minorHAnsi"/>
-                <w:b w:val="0"/>
-                <w:sz w:val="20"/>
-                <w:szCs w:val="20"/>
-              </w:rPr>
-              <w:t xml:space="preserve">Rehabilitation strategy for communal farms in </w:t>
+              <w:rPr>
+                <w:rFonts w:ascii="Calibri" w:hAnsi="Calibri" w:cs="Calibri"/>
+                <w:color w:val="000000"/>
+                <w:sz w:val="20"/>
+                <w:szCs w:val="20"/>
+              </w:rPr>
+            </w:pPr>
+            <w:r>
+              <w:rPr>
+                <w:rFonts w:ascii="Calibri" w:hAnsi="Calibri" w:cs="Calibri"/>
+                <w:color w:val="000000"/>
+                <w:sz w:val="20"/>
+                <w:szCs w:val="20"/>
+              </w:rPr>
+              <w:t xml:space="preserve">Report on the development of a new carbon methodology for </w:t>
             </w:r>
             <w:proofErr w:type="spellStart"/>
             <w:r>
               <w:rPr>
-                <w:rFonts w:asciiTheme="minorHAnsi" w:hAnsiTheme="minorHAnsi"/>
-                <w:b w:val="0"/>
-                <w:sz w:val="20"/>
-                <w:szCs w:val="20"/>
-              </w:rPr>
-              <w:t>Baviaanskloof</w:t>
+                <w:rFonts w:ascii="Calibri" w:hAnsi="Calibri" w:cs="Calibri"/>
+                <w:color w:val="000000"/>
+                <w:sz w:val="20"/>
+                <w:szCs w:val="20"/>
+              </w:rPr>
+              <w:t>Spekboomveld</w:t>
             </w:r>
             <w:proofErr w:type="spellEnd"/>
+            <w:r>
+              <w:rPr>
+                <w:rFonts w:ascii="Calibri" w:hAnsi="Calibri" w:cs="Calibri"/>
+                <w:color w:val="000000"/>
+                <w:sz w:val="20"/>
+                <w:szCs w:val="20"/>
+              </w:rPr>
+              <w:t xml:space="preserve"> rehabilitation projects and applicability to these kinds of projects</w:t>
+            </w:r>
           </w:p>
         </w:tc>
         <w:tc>
@@ -1802,7 +1828,7 @@
                 <w:sz w:val="20"/>
                 <w:szCs w:val="20"/>
               </w:rPr>
-              <w:t xml:space="preserve">Expert workshop to define planting protocols for communal farms. </w:t>
+              <w:t>Basic literature survey of remote sensing of biomass with multi-spectral imagery</w:t>
             </w:r>
           </w:p>
           <w:p>
@@ -1831,16 +1857,72 @@
                 <w:sz w:val="20"/>
                 <w:szCs w:val="20"/>
               </w:rPr>
-              <w:t xml:space="preserve">2) </w:t>
-            </w:r>
-            <w:r>
-              <w:rPr>
-                <w:rFonts w:asciiTheme="minorHAnsi" w:hAnsiTheme="minorHAnsi"/>
-                <w:b w:val="0"/>
-                <w:sz w:val="20"/>
-                <w:szCs w:val="20"/>
-              </w:rPr>
-              <w:t>Brief literature search on cheap and effective erosional and herbivore control techniques.</w:t>
+              <w:t xml:space="preserve">2) Identify appropriate satellite image(s) for 2005 </w:t>
+            </w:r>
+            <w:proofErr w:type="spellStart"/>
+            <w:r>
+              <w:rPr>
+                <w:rFonts w:asciiTheme="minorHAnsi" w:hAnsiTheme="minorHAnsi"/>
+                <w:b w:val="0"/>
+                <w:sz w:val="20"/>
+                <w:szCs w:val="20"/>
+              </w:rPr>
+              <w:t>Baviaanskloof</w:t>
+            </w:r>
+            <w:proofErr w:type="spellEnd"/>
+            <w:r>
+              <w:rPr>
+                <w:rFonts w:asciiTheme="minorHAnsi" w:hAnsiTheme="minorHAnsi"/>
+                <w:b w:val="0"/>
+                <w:sz w:val="20"/>
+                <w:szCs w:val="20"/>
+              </w:rPr>
+              <w:t xml:space="preserve"> </w:t>
+            </w:r>
+            <w:r>
+              <w:rPr>
+                <w:rFonts w:asciiTheme="minorHAnsi" w:hAnsiTheme="minorHAnsi"/>
+                <w:b w:val="0"/>
+                <w:sz w:val="20"/>
+                <w:szCs w:val="20"/>
+              </w:rPr>
+              <w:t>carbon stock ground truth</w:t>
+            </w:r>
+            <w:r>
+              <w:rPr>
+                <w:rFonts w:asciiTheme="minorHAnsi" w:hAnsiTheme="minorHAnsi"/>
+                <w:b w:val="0"/>
+                <w:sz w:val="20"/>
+                <w:szCs w:val="20"/>
+              </w:rPr>
+              <w:t xml:space="preserve"> </w:t>
+            </w:r>
+            <w:r>
+              <w:rPr>
+                <w:rFonts w:asciiTheme="minorHAnsi" w:hAnsiTheme="minorHAnsi"/>
+                <w:b w:val="0"/>
+                <w:sz w:val="20"/>
+                <w:szCs w:val="20"/>
+              </w:rPr>
+              <w:t>(“2005 CS GT”)</w:t>
+            </w:r>
+            <w:r>
+              <w:rPr>
+                <w:rFonts w:asciiTheme="minorHAnsi" w:hAnsiTheme="minorHAnsi"/>
+                <w:b w:val="0"/>
+                <w:sz w:val="20"/>
+                <w:szCs w:val="20"/>
+              </w:rPr>
+              <w:t xml:space="preserve"> area</w:t>
+            </w:r>
+            <w:r>
+              <w:rPr>
+                <w:rFonts w:asciiTheme="minorHAnsi" w:hAnsiTheme="minorHAnsi"/>
+                <w:b w:val="0"/>
+                <w:sz w:val="20"/>
+                <w:szCs w:val="20"/>
+              </w:rPr>
+              <w:t xml:space="preserve"> </w:t>
             </w:r>
           </w:p>
           <w:p>
@@ -1878,7 +1960,431 @@
                 <w:sz w:val="20"/>
                 <w:szCs w:val="20"/>
               </w:rPr>
-              <w:t>Planning meetings with LL team and rehab experts to document methods for implementing specific rehabilitation activities.</w:t>
+              <w:t xml:space="preserve">Field trip to gather sub-meter ground control points (GCP’s) for </w:t>
+            </w:r>
+            <w:proofErr w:type="spellStart"/>
+            <w:r>
+              <w:rPr>
+                <w:rFonts w:asciiTheme="minorHAnsi" w:hAnsiTheme="minorHAnsi"/>
+                <w:b w:val="0"/>
+                <w:sz w:val="20"/>
+                <w:szCs w:val="20"/>
+              </w:rPr>
+              <w:t>orthorectification</w:t>
+            </w:r>
+            <w:proofErr w:type="spellEnd"/>
+            <w:r>
+              <w:rPr>
+                <w:rFonts w:asciiTheme="minorHAnsi" w:hAnsiTheme="minorHAnsi"/>
+                <w:b w:val="0"/>
+                <w:sz w:val="20"/>
+                <w:szCs w:val="20"/>
+              </w:rPr>
+              <w:t xml:space="preserve"> </w:t>
+            </w:r>
+            <w:r>
+              <w:rPr>
+                <w:rFonts w:asciiTheme="minorHAnsi" w:hAnsiTheme="minorHAnsi"/>
+                <w:b w:val="0"/>
+                <w:sz w:val="20"/>
+                <w:szCs w:val="20"/>
+              </w:rPr>
+              <w:t xml:space="preserve">and validation </w:t>
+            </w:r>
+            <w:r>
+              <w:rPr>
+                <w:rFonts w:asciiTheme="minorHAnsi" w:hAnsiTheme="minorHAnsi"/>
+                <w:b w:val="0"/>
+                <w:sz w:val="20"/>
+                <w:szCs w:val="20"/>
+              </w:rPr>
+              <w:t>of satellite image</w:t>
+            </w:r>
+          </w:p>
+          <w:p>
+            <w:pPr>
+              <w:pStyle w:val="Heading1"/>
+              <w:numPr>
+                <w:ilvl w:val="0"/>
+                <w:numId w:val="2"/>
+              </w:numPr>
+              <w:tabs>
+                <w:tab w:val="left" w:pos="1439"/>
+              </w:tabs>
+              <w:spacing w:before="20" w:after="20"/>
+              <w:ind w:left="0"/>
+              <w:rPr>
+                <w:rFonts w:asciiTheme="minorHAnsi" w:hAnsiTheme="minorHAnsi"/>
+                <w:b w:val="0"/>
+                <w:sz w:val="20"/>
+                <w:szCs w:val="20"/>
+              </w:rPr>
+            </w:pPr>
+            <w:r>
+              <w:rPr>
+                <w:rFonts w:asciiTheme="minorHAnsi" w:hAnsiTheme="minorHAnsi"/>
+                <w:b w:val="0"/>
+                <w:sz w:val="20"/>
+                <w:szCs w:val="20"/>
+              </w:rPr>
+              <w:t xml:space="preserve">4) Acquire </w:t>
+            </w:r>
+            <w:proofErr w:type="spellStart"/>
+            <w:r>
+              <w:rPr>
+                <w:rFonts w:asciiTheme="minorHAnsi" w:hAnsiTheme="minorHAnsi"/>
+                <w:b w:val="0"/>
+                <w:sz w:val="20"/>
+                <w:szCs w:val="20"/>
+              </w:rPr>
+              <w:t>Quickbird</w:t>
+            </w:r>
+            <w:proofErr w:type="spellEnd"/>
+            <w:r>
+              <w:rPr>
+                <w:rFonts w:asciiTheme="minorHAnsi" w:hAnsiTheme="minorHAnsi"/>
+                <w:b w:val="0"/>
+                <w:sz w:val="20"/>
+                <w:szCs w:val="20"/>
+              </w:rPr>
+              <w:t xml:space="preserve"> satellite image of 2005 CS</w:t>
+            </w:r>
+            <w:r>
+              <w:rPr>
+                <w:rFonts w:asciiTheme="minorHAnsi" w:hAnsiTheme="minorHAnsi"/>
+                <w:b w:val="0"/>
+                <w:sz w:val="20"/>
+                <w:szCs w:val="20"/>
+              </w:rPr>
+              <w:t xml:space="preserve"> GT</w:t>
+            </w:r>
+            <w:r>
+              <w:rPr>
+                <w:rFonts w:asciiTheme="minorHAnsi" w:hAnsiTheme="minorHAnsi"/>
+                <w:b w:val="0"/>
+                <w:sz w:val="20"/>
+                <w:szCs w:val="20"/>
+              </w:rPr>
+              <w:t xml:space="preserve"> area</w:t>
+            </w:r>
+          </w:p>
+          <w:p>
+            <w:pPr>
+              <w:pStyle w:val="Heading1"/>
+              <w:numPr>
+                <w:ilvl w:val="0"/>
+                <w:numId w:val="2"/>
+              </w:numPr>
+              <w:tabs>
+                <w:tab w:val="left" w:pos="1439"/>
+              </w:tabs>
+              <w:spacing w:before="20" w:after="20"/>
+              <w:ind w:left="0"/>
+              <w:rPr>
+                <w:rFonts w:asciiTheme="minorHAnsi" w:hAnsiTheme="minorHAnsi"/>
+                <w:b w:val="0"/>
+                <w:sz w:val="20"/>
+                <w:szCs w:val="20"/>
+              </w:rPr>
+            </w:pPr>
+            <w:r>
+              <w:rPr>
+                <w:rFonts w:asciiTheme="minorHAnsi" w:hAnsiTheme="minorHAnsi"/>
+                <w:b w:val="0"/>
+                <w:sz w:val="20"/>
+                <w:szCs w:val="20"/>
+              </w:rPr>
+              <w:t xml:space="preserve">5) </w:t>
+            </w:r>
+            <w:proofErr w:type="spellStart"/>
+            <w:r>
+              <w:rPr>
+                <w:rFonts w:asciiTheme="minorHAnsi" w:hAnsiTheme="minorHAnsi"/>
+                <w:b w:val="0"/>
+                <w:sz w:val="20"/>
+                <w:szCs w:val="20"/>
+              </w:rPr>
+              <w:t>Orthorectify</w:t>
+            </w:r>
+            <w:proofErr w:type="spellEnd"/>
+            <w:r>
+              <w:rPr>
+                <w:rFonts w:asciiTheme="minorHAnsi" w:hAnsiTheme="minorHAnsi"/>
+                <w:b w:val="0"/>
+                <w:sz w:val="20"/>
+                <w:szCs w:val="20"/>
+              </w:rPr>
+              <w:t xml:space="preserve"> and </w:t>
+            </w:r>
+            <w:proofErr w:type="spellStart"/>
+            <w:r>
+              <w:rPr>
+                <w:rFonts w:asciiTheme="minorHAnsi" w:hAnsiTheme="minorHAnsi"/>
+                <w:b w:val="0"/>
+                <w:sz w:val="20"/>
+                <w:szCs w:val="20"/>
+              </w:rPr>
+              <w:t>radiometrically</w:t>
+            </w:r>
+            <w:proofErr w:type="spellEnd"/>
+            <w:r>
+              <w:rPr>
+                <w:rFonts w:asciiTheme="minorHAnsi" w:hAnsiTheme="minorHAnsi"/>
+                <w:b w:val="0"/>
+                <w:sz w:val="20"/>
+                <w:szCs w:val="20"/>
+              </w:rPr>
+              <w:t xml:space="preserve"> correct </w:t>
+            </w:r>
+            <w:proofErr w:type="spellStart"/>
+            <w:r>
+              <w:rPr>
+                <w:rFonts w:asciiTheme="minorHAnsi" w:hAnsiTheme="minorHAnsi"/>
+                <w:b w:val="0"/>
+                <w:sz w:val="20"/>
+                <w:szCs w:val="20"/>
+              </w:rPr>
+              <w:t>Quickbird</w:t>
+            </w:r>
+            <w:proofErr w:type="spellEnd"/>
+            <w:r>
+              <w:rPr>
+                <w:rFonts w:asciiTheme="minorHAnsi" w:hAnsiTheme="minorHAnsi"/>
+                <w:b w:val="0"/>
+                <w:sz w:val="20"/>
+                <w:szCs w:val="20"/>
+              </w:rPr>
+              <w:t xml:space="preserve"> </w:t>
+            </w:r>
+            <w:r>
+              <w:rPr>
+                <w:rFonts w:asciiTheme="minorHAnsi" w:hAnsiTheme="minorHAnsi"/>
+                <w:b w:val="0"/>
+                <w:sz w:val="20"/>
+                <w:szCs w:val="20"/>
+              </w:rPr>
+              <w:t>satellite image</w:t>
+            </w:r>
+          </w:p>
+          <w:p>
+            <w:pPr>
+              <w:pStyle w:val="Heading1"/>
+              <w:numPr>
+                <w:ilvl w:val="0"/>
+                <w:numId w:val="2"/>
+              </w:numPr>
+              <w:tabs>
+                <w:tab w:val="left" w:pos="1439"/>
+              </w:tabs>
+              <w:spacing w:before="20" w:after="20"/>
+              <w:ind w:left="0"/>
+              <w:rPr>
+                <w:rFonts w:asciiTheme="minorHAnsi" w:hAnsiTheme="minorHAnsi"/>
+                <w:b w:val="0"/>
+                <w:sz w:val="20"/>
+                <w:szCs w:val="20"/>
+              </w:rPr>
+            </w:pPr>
+            <w:r>
+              <w:rPr>
+                <w:rFonts w:asciiTheme="minorHAnsi" w:hAnsiTheme="minorHAnsi"/>
+                <w:b w:val="0"/>
+                <w:sz w:val="20"/>
+                <w:szCs w:val="20"/>
+              </w:rPr>
+              <w:t xml:space="preserve">6) Conduct preliminary regression analysis </w:t>
+            </w:r>
+            <w:r>
+              <w:rPr>
+                <w:rFonts w:asciiTheme="minorHAnsi" w:hAnsiTheme="minorHAnsi"/>
+                <w:b w:val="0"/>
+                <w:sz w:val="20"/>
+                <w:szCs w:val="20"/>
+              </w:rPr>
+              <w:t>on 2005 CS</w:t>
+            </w:r>
+            <w:r>
+              <w:rPr>
+                <w:rFonts w:asciiTheme="minorHAnsi" w:hAnsiTheme="minorHAnsi"/>
+                <w:b w:val="0"/>
+                <w:sz w:val="20"/>
+                <w:szCs w:val="20"/>
+              </w:rPr>
+              <w:t xml:space="preserve"> </w:t>
+            </w:r>
+            <w:r>
+              <w:rPr>
+                <w:rFonts w:asciiTheme="minorHAnsi" w:hAnsiTheme="minorHAnsi"/>
+                <w:b w:val="0"/>
+                <w:sz w:val="20"/>
+                <w:szCs w:val="20"/>
+              </w:rPr>
+              <w:t xml:space="preserve">GT and </w:t>
+            </w:r>
+            <w:r>
+              <w:rPr>
+                <w:rFonts w:asciiTheme="minorHAnsi" w:hAnsiTheme="minorHAnsi"/>
+                <w:b w:val="0"/>
+                <w:sz w:val="20"/>
+                <w:szCs w:val="20"/>
+              </w:rPr>
+              <w:t xml:space="preserve">corrected </w:t>
+            </w:r>
+            <w:proofErr w:type="spellStart"/>
+            <w:r>
+              <w:rPr>
+                <w:rFonts w:asciiTheme="minorHAnsi" w:hAnsiTheme="minorHAnsi"/>
+                <w:b w:val="0"/>
+                <w:sz w:val="20"/>
+                <w:szCs w:val="20"/>
+              </w:rPr>
+              <w:t>Quickbird</w:t>
+            </w:r>
+            <w:proofErr w:type="spellEnd"/>
+            <w:r>
+              <w:rPr>
+                <w:rFonts w:asciiTheme="minorHAnsi" w:hAnsiTheme="minorHAnsi"/>
+                <w:b w:val="0"/>
+                <w:sz w:val="20"/>
+                <w:szCs w:val="20"/>
+              </w:rPr>
+              <w:t xml:space="preserve"> satellite image</w:t>
+            </w:r>
+          </w:p>
+          <w:p>
+            <w:pPr>
+              <w:pStyle w:val="Heading1"/>
+              <w:numPr>
+                <w:ilvl w:val="0"/>
+                <w:numId w:val="2"/>
+              </w:numPr>
+              <w:tabs>
+                <w:tab w:val="left" w:pos="1439"/>
+              </w:tabs>
+              <w:spacing w:before="20" w:after="20"/>
+              <w:ind w:left="0"/>
+              <w:rPr>
+                <w:rFonts w:asciiTheme="minorHAnsi" w:hAnsiTheme="minorHAnsi"/>
+                <w:b w:val="0"/>
+                <w:sz w:val="20"/>
+                <w:szCs w:val="20"/>
+              </w:rPr>
+            </w:pPr>
+            <w:r>
+              <w:rPr>
+                <w:rFonts w:asciiTheme="minorHAnsi" w:hAnsiTheme="minorHAnsi"/>
+                <w:b w:val="0"/>
+                <w:sz w:val="20"/>
+                <w:szCs w:val="20"/>
+              </w:rPr>
+              <w:t xml:space="preserve">7) Basic literature survey for carbon stock </w:t>
+            </w:r>
+            <w:r>
+              <w:rPr>
+                <w:rFonts w:asciiTheme="minorHAnsi" w:hAnsiTheme="minorHAnsi"/>
+                <w:b w:val="0"/>
+                <w:sz w:val="20"/>
+                <w:szCs w:val="20"/>
+              </w:rPr>
+              <w:t>inventory</w:t>
+            </w:r>
+          </w:p>
+          <w:p>
+            <w:pPr>
+              <w:pStyle w:val="Heading1"/>
+              <w:numPr>
+                <w:ilvl w:val="0"/>
+                <w:numId w:val="2"/>
+              </w:numPr>
+              <w:tabs>
+                <w:tab w:val="left" w:pos="1439"/>
+              </w:tabs>
+              <w:spacing w:before="20" w:after="20"/>
+              <w:ind w:left="0"/>
+              <w:rPr>
+                <w:rFonts w:asciiTheme="minorHAnsi" w:hAnsiTheme="minorHAnsi"/>
+                <w:b w:val="0"/>
+                <w:sz w:val="20"/>
+                <w:szCs w:val="20"/>
+              </w:rPr>
+            </w:pPr>
+            <w:r>
+              <w:rPr>
+                <w:rFonts w:asciiTheme="minorHAnsi" w:hAnsiTheme="minorHAnsi"/>
+                <w:b w:val="0"/>
+                <w:sz w:val="20"/>
+                <w:szCs w:val="20"/>
+              </w:rPr>
+              <w:t xml:space="preserve">8) Review standard operating procedure (SOP) for GEF5 carbon stock inventory </w:t>
+            </w:r>
+          </w:p>
+          <w:p>
+            <w:pPr>
+              <w:pStyle w:val="Heading1"/>
+              <w:numPr>
+                <w:ilvl w:val="0"/>
+                <w:numId w:val="2"/>
+              </w:numPr>
+              <w:tabs>
+                <w:tab w:val="left" w:pos="1439"/>
+              </w:tabs>
+              <w:spacing w:before="20" w:after="20"/>
+              <w:ind w:left="0"/>
+              <w:rPr>
+                <w:rFonts w:asciiTheme="minorHAnsi" w:hAnsiTheme="minorHAnsi"/>
+                <w:b w:val="0"/>
+                <w:sz w:val="20"/>
+                <w:szCs w:val="20"/>
+              </w:rPr>
+            </w:pPr>
+            <w:r>
+              <w:rPr>
+                <w:rFonts w:asciiTheme="minorHAnsi" w:hAnsiTheme="minorHAnsi"/>
+                <w:b w:val="0"/>
+                <w:sz w:val="20"/>
+                <w:szCs w:val="20"/>
+              </w:rPr>
+              <w:t xml:space="preserve">9) Generate </w:t>
+            </w:r>
+            <w:proofErr w:type="spellStart"/>
+            <w:r>
+              <w:rPr>
+                <w:rFonts w:asciiTheme="minorHAnsi" w:hAnsiTheme="minorHAnsi"/>
+                <w:b w:val="0"/>
+                <w:sz w:val="20"/>
+                <w:szCs w:val="20"/>
+              </w:rPr>
+              <w:t>plantable</w:t>
+            </w:r>
+            <w:proofErr w:type="spellEnd"/>
+            <w:r>
+              <w:rPr>
+                <w:rFonts w:asciiTheme="minorHAnsi" w:hAnsiTheme="minorHAnsi"/>
+                <w:b w:val="0"/>
+                <w:sz w:val="20"/>
+                <w:szCs w:val="20"/>
+              </w:rPr>
+              <w:t xml:space="preserve"> area map for GEF </w:t>
+            </w:r>
+            <w:proofErr w:type="spellStart"/>
+            <w:r>
+              <w:rPr>
+                <w:rFonts w:asciiTheme="minorHAnsi" w:hAnsiTheme="minorHAnsi"/>
+                <w:b w:val="0"/>
+                <w:sz w:val="20"/>
+                <w:szCs w:val="20"/>
+              </w:rPr>
+              <w:t>Baviaanskloof</w:t>
+            </w:r>
+            <w:proofErr w:type="spellEnd"/>
+            <w:r>
+              <w:rPr>
+                <w:rFonts w:asciiTheme="minorHAnsi" w:hAnsiTheme="minorHAnsi"/>
+                <w:b w:val="0"/>
+                <w:sz w:val="20"/>
+                <w:szCs w:val="20"/>
+              </w:rPr>
+              <w:t xml:space="preserve"> study sites</w:t>
             </w:r>
           </w:p>
         </w:tc>
@@ -1960,7 +2466,7 @@
                 <w:sz w:val="20"/>
                 <w:szCs w:val="20"/>
               </w:rPr>
-              <w:t>0.5</w:t>
+              <w:t>1</w:t>
             </w:r>
           </w:p>
           <w:p>
@@ -1998,8 +2504,242 @@
                 <w:sz w:val="20"/>
                 <w:szCs w:val="20"/>
               </w:rPr>
-              <w:t xml:space="preserve"> 0</w:t>
-            </w:r>
+              <w:t xml:space="preserve"> </w:t>
+            </w:r>
+            <w:r>
+              <w:rPr>
+                <w:rFonts w:asciiTheme="minorHAnsi" w:hAnsiTheme="minorHAnsi"/>
+                <w:b w:val="0"/>
+                <w:sz w:val="20"/>
+                <w:szCs w:val="20"/>
+              </w:rPr>
+              <w:t>1</w:t>
+            </w:r>
+          </w:p>
+          <w:p>
+            <w:pPr>
+              <w:pStyle w:val="Heading1"/>
+              <w:numPr>
+                <w:ilvl w:val="0"/>
+                <w:numId w:val="7"/>
+              </w:numPr>
+              <w:tabs>
+                <w:tab w:val="left" w:pos="1439"/>
+              </w:tabs>
+              <w:spacing w:before="20" w:after="20"/>
+              <w:ind w:left="0"/>
+              <w:rPr>
+                <w:rFonts w:asciiTheme="minorHAnsi" w:hAnsiTheme="minorHAnsi"/>
+                <w:b w:val="0"/>
+                <w:sz w:val="20"/>
+                <w:szCs w:val="20"/>
+              </w:rPr>
+            </w:pPr>
+            <w:r>
+              <w:rPr>
+                <w:rFonts w:asciiTheme="minorHAnsi" w:hAnsiTheme="minorHAnsi"/>
+                <w:b w:val="0"/>
+                <w:sz w:val="20"/>
+                <w:szCs w:val="20"/>
+              </w:rPr>
+              <w:t>4) 1</w:t>
+            </w:r>
+          </w:p>
+          <w:p>
+            <w:pPr>
+              <w:pStyle w:val="Heading1"/>
+              <w:numPr>
+                <w:ilvl w:val="0"/>
+                <w:numId w:val="7"/>
+              </w:numPr>
+              <w:tabs>
+                <w:tab w:val="left" w:pos="1439"/>
+              </w:tabs>
+              <w:spacing w:before="20" w:after="20"/>
+              <w:ind w:left="0"/>
+              <w:rPr>
+                <w:rFonts w:asciiTheme="minorHAnsi" w:hAnsiTheme="minorHAnsi"/>
+                <w:b w:val="0"/>
+                <w:sz w:val="20"/>
+                <w:szCs w:val="20"/>
+              </w:rPr>
+            </w:pPr>
+            <w:r>
+              <w:rPr>
+                <w:rFonts w:asciiTheme="minorHAnsi" w:hAnsiTheme="minorHAnsi"/>
+                <w:b w:val="0"/>
+                <w:sz w:val="20"/>
+                <w:szCs w:val="20"/>
+              </w:rPr>
+              <w:t>5) 0.5</w:t>
+            </w:r>
+          </w:p>
+          <w:p>
+            <w:pPr>
+              <w:pStyle w:val="Heading1"/>
+              <w:numPr>
+                <w:ilvl w:val="0"/>
+                <w:numId w:val="7"/>
+              </w:numPr>
+              <w:tabs>
+                <w:tab w:val="left" w:pos="1439"/>
+              </w:tabs>
+              <w:spacing w:before="20" w:after="20"/>
+              <w:ind w:left="0"/>
+              <w:rPr>
+                <w:rFonts w:asciiTheme="minorHAnsi" w:hAnsiTheme="minorHAnsi"/>
+                <w:b w:val="0"/>
+                <w:sz w:val="20"/>
+                <w:szCs w:val="20"/>
+              </w:rPr>
+            </w:pPr>
+            <w:r>
+              <w:rPr>
+                <w:rFonts w:asciiTheme="minorHAnsi" w:hAnsiTheme="minorHAnsi"/>
+                <w:b w:val="0"/>
+                <w:sz w:val="20"/>
+                <w:szCs w:val="20"/>
+              </w:rPr>
+              <w:t xml:space="preserve">6) </w:t>
+            </w:r>
+            <w:r>
+              <w:rPr>
+                <w:rFonts w:asciiTheme="minorHAnsi" w:hAnsiTheme="minorHAnsi"/>
+                <w:b w:val="0"/>
+                <w:sz w:val="20"/>
+                <w:szCs w:val="20"/>
+              </w:rPr>
+              <w:t>0.8</w:t>
+            </w:r>
+          </w:p>
+          <w:p>
+            <w:pPr>
+              <w:pStyle w:val="Heading1"/>
+              <w:numPr>
+                <w:ilvl w:val="0"/>
+                <w:numId w:val="7"/>
+              </w:numPr>
+              <w:tabs>
+                <w:tab w:val="left" w:pos="1439"/>
+              </w:tabs>
+              <w:spacing w:before="20" w:after="20"/>
+              <w:ind w:left="0"/>
+              <w:rPr>
+                <w:rFonts w:asciiTheme="minorHAnsi" w:hAnsiTheme="minorHAnsi"/>
+                <w:b w:val="0"/>
+                <w:sz w:val="20"/>
+                <w:szCs w:val="20"/>
+              </w:rPr>
+            </w:pPr>
+            <w:r>
+              <w:rPr>
+                <w:rFonts w:asciiTheme="minorHAnsi" w:hAnsiTheme="minorHAnsi"/>
+                <w:b w:val="0"/>
+                <w:sz w:val="20"/>
+                <w:szCs w:val="20"/>
+              </w:rPr>
+              <w:t>7) 1</w:t>
+            </w:r>
+          </w:p>
+          <w:p>
+            <w:pPr>
+              <w:pStyle w:val="Heading1"/>
+              <w:numPr>
+                <w:ilvl w:val="0"/>
+                <w:numId w:val="7"/>
+              </w:numPr>
+              <w:tabs>
+                <w:tab w:val="left" w:pos="1439"/>
+              </w:tabs>
+              <w:spacing w:before="20" w:after="20"/>
+              <w:ind w:left="0"/>
+              <w:rPr>
+                <w:rFonts w:asciiTheme="minorHAnsi" w:hAnsiTheme="minorHAnsi"/>
+                <w:b w:val="0"/>
+                <w:sz w:val="20"/>
+                <w:szCs w:val="20"/>
+              </w:rPr>
+            </w:pPr>
+            <w:r>
+              <w:rPr>
+                <w:rFonts w:asciiTheme="minorHAnsi" w:hAnsiTheme="minorHAnsi"/>
+                <w:b w:val="0"/>
+                <w:sz w:val="20"/>
+                <w:szCs w:val="20"/>
+              </w:rPr>
+              <w:t>8) 1</w:t>
+            </w:r>
+          </w:p>
+          <w:p>
+            <w:pPr>
+              <w:pStyle w:val="Heading1"/>
+              <w:numPr>
+                <w:ilvl w:val="0"/>
+                <w:numId w:val="7"/>
+              </w:numPr>
+              <w:tabs>
+                <w:tab w:val="left" w:pos="1439"/>
+              </w:tabs>
+              <w:spacing w:before="20" w:after="20"/>
+              <w:ind w:left="0"/>
+              <w:rPr>
+                <w:rFonts w:asciiTheme="minorHAnsi" w:hAnsiTheme="minorHAnsi"/>
+                <w:b w:val="0"/>
+                <w:sz w:val="20"/>
+                <w:szCs w:val="20"/>
+              </w:rPr>
+            </w:pPr>
+            <w:r>
+              <w:rPr>
+                <w:rFonts w:asciiTheme="minorHAnsi" w:hAnsiTheme="minorHAnsi"/>
+                <w:b w:val="0"/>
+                <w:sz w:val="20"/>
+                <w:szCs w:val="20"/>
+              </w:rPr>
+              <w:t>9) 1</w:t>
+            </w:r>
+          </w:p>
+          <w:p>
+            <w:pPr>
+              <w:pStyle w:val="Heading1"/>
+              <w:numPr>
+                <w:ilvl w:val="0"/>
+                <w:numId w:val="7"/>
+              </w:numPr>
+              <w:tabs>
+                <w:tab w:val="left" w:pos="1439"/>
+              </w:tabs>
+              <w:spacing w:before="20" w:after="20"/>
+              <w:ind w:left="0"/>
+              <w:rPr>
+                <w:rFonts w:asciiTheme="minorHAnsi" w:hAnsiTheme="minorHAnsi"/>
+                <w:b w:val="0"/>
+                <w:sz w:val="20"/>
+                <w:szCs w:val="20"/>
+              </w:rPr>
+            </w:pPr>
+            <w:bookmarkStart w:id="0" w:name="_GoBack"/>
+            <w:bookmarkEnd w:id="0"/>
+          </w:p>
+          <w:p>
+            <w:pPr>
+              <w:pStyle w:val="Heading1"/>
+              <w:numPr>
+                <w:ilvl w:val="0"/>
+                <w:numId w:val="7"/>
+              </w:numPr>
+              <w:tabs>
+                <w:tab w:val="left" w:pos="1439"/>
+              </w:tabs>
+              <w:spacing w:before="20" w:after="20"/>
+              <w:ind w:left="0"/>
+              <w:rPr>
+                <w:rFonts w:asciiTheme="minorHAnsi" w:hAnsiTheme="minorHAnsi"/>
+                <w:b w:val="0"/>
+                <w:sz w:val="20"/>
+                <w:szCs w:val="20"/>
+              </w:rPr>
+            </w:pPr>
           </w:p>
           <w:p>
             <w:pPr>
@@ -2045,7 +2785,7 @@
               <w:pStyle w:val="Heading1"/>
               <w:numPr>
                 <w:ilvl w:val="0"/>
-                <w:numId w:val="14"/>
+                <w:numId w:val="7"/>
               </w:numPr>
               <w:tabs>
                 <w:tab w:val="left" w:pos="1439"/>
@@ -2066,43 +2806,16 @@
                 <w:sz w:val="20"/>
                 <w:szCs w:val="20"/>
               </w:rPr>
-              <w:t xml:space="preserve">1) </w:t>
-            </w:r>
-            <w:r>
-              <w:rPr>
-                <w:rFonts w:asciiTheme="minorHAnsi" w:hAnsiTheme="minorHAnsi"/>
-                <w:b w:val="0"/>
-                <w:sz w:val="20"/>
-                <w:szCs w:val="20"/>
-              </w:rPr>
-              <w:t xml:space="preserve">Difficult to define </w:t>
-            </w:r>
-            <w:r>
-              <w:rPr>
-                <w:rFonts w:asciiTheme="minorHAnsi" w:hAnsiTheme="minorHAnsi"/>
-                <w:b w:val="0"/>
-                <w:sz w:val="20"/>
-                <w:szCs w:val="20"/>
-              </w:rPr>
-              <w:t>best</w:t>
-            </w:r>
-            <w:r>
-              <w:rPr>
-                <w:rFonts w:asciiTheme="minorHAnsi" w:hAnsiTheme="minorHAnsi"/>
-                <w:b w:val="0"/>
-                <w:sz w:val="20"/>
-                <w:szCs w:val="20"/>
-              </w:rPr>
-              <w:t xml:space="preserve"> planting protocols due to multiple conflicting perspectives from experts</w:t>
-            </w:r>
-            <w:r>
-              <w:rPr>
-                <w:rFonts w:asciiTheme="minorHAnsi" w:hAnsiTheme="minorHAnsi"/>
-                <w:b w:val="0"/>
-                <w:sz w:val="20"/>
-                <w:szCs w:val="20"/>
-              </w:rPr>
-              <w:t>.</w:t>
+              <w:t>2) Limited to pre 2005 imagery due to destructive sampling conducted 2005 and onwards.  Only partial coverage of 2005 CS GT area was possible.</w:t>
+            </w:r>
+            <w:r>
+              <w:rPr>
+                <w:rFonts w:asciiTheme="minorHAnsi" w:hAnsiTheme="minorHAnsi"/>
+                <w:b w:val="0"/>
+                <w:sz w:val="20"/>
+                <w:szCs w:val="20"/>
+              </w:rPr>
+              <w:t xml:space="preserve">  Limited resolution of available satellite sensors for pre 2005 time frame.</w:t>
             </w:r>
           </w:p>
           <w:p>
@@ -2131,16 +2844,97 @@
                 <w:sz w:val="20"/>
                 <w:szCs w:val="20"/>
               </w:rPr>
-              <w:t xml:space="preserve">2) </w:t>
-            </w:r>
-            <w:r>
-              <w:rPr>
-                <w:rFonts w:asciiTheme="minorHAnsi" w:hAnsiTheme="minorHAnsi"/>
-                <w:b w:val="0"/>
-                <w:sz w:val="20"/>
-                <w:szCs w:val="20"/>
-              </w:rPr>
-              <w:t>Time constraints</w:t>
+              <w:t>3) Land cover changes between present and date of image (2003) were unknown</w:t>
+            </w:r>
+            <w:r>
+              <w:rPr>
+                <w:rFonts w:asciiTheme="minorHAnsi" w:hAnsiTheme="minorHAnsi"/>
+                <w:b w:val="0"/>
+                <w:sz w:val="20"/>
+                <w:szCs w:val="20"/>
+              </w:rPr>
+              <w:t>,</w:t>
+            </w:r>
+            <w:r>
+              <w:rPr>
+                <w:rFonts w:asciiTheme="minorHAnsi" w:hAnsiTheme="minorHAnsi"/>
+                <w:b w:val="0"/>
+                <w:sz w:val="20"/>
+                <w:szCs w:val="20"/>
+              </w:rPr>
+              <w:t xml:space="preserve"> making it difficult to identify landmarks that would have existed at </w:t>
+            </w:r>
+            <w:r>
+              <w:rPr>
+                <w:rFonts w:asciiTheme="minorHAnsi" w:hAnsiTheme="minorHAnsi"/>
+                <w:b w:val="0"/>
+                <w:sz w:val="20"/>
+                <w:szCs w:val="20"/>
+              </w:rPr>
+              <w:t xml:space="preserve">the </w:t>
+            </w:r>
+            <w:r>
+              <w:rPr>
+                <w:rFonts w:asciiTheme="minorHAnsi" w:hAnsiTheme="minorHAnsi"/>
+                <w:b w:val="0"/>
+                <w:sz w:val="20"/>
+                <w:szCs w:val="20"/>
+              </w:rPr>
+              <w:t>time of imag</w:t>
+            </w:r>
+            <w:r>
+              <w:rPr>
+                <w:rFonts w:asciiTheme="minorHAnsi" w:hAnsiTheme="minorHAnsi"/>
+                <w:b w:val="0"/>
+                <w:sz w:val="20"/>
+                <w:szCs w:val="20"/>
+              </w:rPr>
+              <w:t>ing</w:t>
+            </w:r>
+            <w:r>
+              <w:rPr>
+                <w:rFonts w:asciiTheme="minorHAnsi" w:hAnsiTheme="minorHAnsi"/>
+                <w:b w:val="0"/>
+                <w:sz w:val="20"/>
+                <w:szCs w:val="20"/>
+              </w:rPr>
+              <w:t xml:space="preserve">.  There were limited landmarks clearly distinguishable on the ground and in the </w:t>
+            </w:r>
+            <w:r>
+              <w:rPr>
+                <w:rFonts w:asciiTheme="minorHAnsi" w:hAnsiTheme="minorHAnsi"/>
+                <w:b w:val="0"/>
+                <w:sz w:val="20"/>
+                <w:szCs w:val="20"/>
+              </w:rPr>
+              <w:t xml:space="preserve">aerial </w:t>
+            </w:r>
+            <w:r>
+              <w:rPr>
+                <w:rFonts w:asciiTheme="minorHAnsi" w:hAnsiTheme="minorHAnsi"/>
+                <w:b w:val="0"/>
+                <w:sz w:val="20"/>
+                <w:szCs w:val="20"/>
+              </w:rPr>
+              <w:t>image</w:t>
+            </w:r>
+            <w:r>
+              <w:rPr>
+                <w:rFonts w:asciiTheme="minorHAnsi" w:hAnsiTheme="minorHAnsi"/>
+                <w:b w:val="0"/>
+                <w:sz w:val="20"/>
+                <w:szCs w:val="20"/>
+              </w:rPr>
+              <w:t>ry</w:t>
+            </w:r>
+            <w:r>
+              <w:rPr>
+                <w:rFonts w:asciiTheme="minorHAnsi" w:hAnsiTheme="minorHAnsi"/>
+                <w:b w:val="0"/>
+                <w:sz w:val="20"/>
+                <w:szCs w:val="20"/>
+              </w:rPr>
+              <w:t>.</w:t>
             </w:r>
           </w:p>
           <w:p>
@@ -2169,7 +2963,85 @@
                 <w:sz w:val="20"/>
                 <w:szCs w:val="20"/>
               </w:rPr>
-              <w:t>3) Teams were unavailable to meet</w:t>
+              <w:t xml:space="preserve">4) Initially Digital Globe provided the wrong image processing level (2A), preventing accurate </w:t>
+            </w:r>
+            <w:proofErr w:type="spellStart"/>
+            <w:r>
+              <w:rPr>
+                <w:rFonts w:asciiTheme="minorHAnsi" w:hAnsiTheme="minorHAnsi"/>
+                <w:b w:val="0"/>
+                <w:sz w:val="20"/>
+                <w:szCs w:val="20"/>
+              </w:rPr>
+              <w:t>orthorectification</w:t>
+            </w:r>
+            <w:proofErr w:type="spellEnd"/>
+            <w:r>
+              <w:rPr>
+                <w:rFonts w:asciiTheme="minorHAnsi" w:hAnsiTheme="minorHAnsi"/>
+                <w:b w:val="0"/>
+                <w:sz w:val="20"/>
+                <w:szCs w:val="20"/>
+              </w:rPr>
+              <w:t>.</w:t>
+            </w:r>
+          </w:p>
+          <w:p>
+            <w:pPr>
+              <w:pStyle w:val="Heading1"/>
+              <w:numPr>
+                <w:ilvl w:val="0"/>
+                <w:numId w:val="7"/>
+              </w:numPr>
+              <w:tabs>
+                <w:tab w:val="left" w:pos="1439"/>
+              </w:tabs>
+              <w:spacing w:before="20" w:after="20"/>
+              <w:ind w:left="0"/>
+              <w:rPr>
+                <w:rFonts w:asciiTheme="minorHAnsi" w:hAnsiTheme="minorHAnsi"/>
+                <w:b w:val="0"/>
+                <w:sz w:val="20"/>
+                <w:szCs w:val="20"/>
+              </w:rPr>
+            </w:pPr>
+            <w:r>
+              <w:rPr>
+                <w:rFonts w:asciiTheme="minorHAnsi" w:hAnsiTheme="minorHAnsi"/>
+                <w:b w:val="0"/>
+                <w:sz w:val="20"/>
+                <w:szCs w:val="20"/>
+              </w:rPr>
+              <w:t xml:space="preserve">5) </w:t>
+            </w:r>
+            <w:r>
+              <w:rPr>
+                <w:rFonts w:asciiTheme="minorHAnsi" w:hAnsiTheme="minorHAnsi"/>
+                <w:b w:val="0"/>
+                <w:sz w:val="20"/>
+                <w:szCs w:val="20"/>
+              </w:rPr>
+              <w:t xml:space="preserve">Digital Elevation Model (DEM) inaccuracies impacted </w:t>
+            </w:r>
+            <w:proofErr w:type="spellStart"/>
+            <w:r>
+              <w:rPr>
+                <w:rFonts w:asciiTheme="minorHAnsi" w:hAnsiTheme="minorHAnsi"/>
+                <w:b w:val="0"/>
+                <w:sz w:val="20"/>
+                <w:szCs w:val="20"/>
+              </w:rPr>
+              <w:t>orthorectification</w:t>
+            </w:r>
+            <w:proofErr w:type="spellEnd"/>
+            <w:r>
+              <w:rPr>
+                <w:rFonts w:asciiTheme="minorHAnsi" w:hAnsiTheme="minorHAnsi"/>
+                <w:b w:val="0"/>
+                <w:sz w:val="20"/>
+                <w:szCs w:val="20"/>
+              </w:rPr>
+              <w:t xml:space="preserve"> accuracy and prevented precise  </w:t>
             </w:r>
           </w:p>
         </w:tc>
@@ -2204,16 +3076,72 @@
                 <w:sz w:val="20"/>
                 <w:szCs w:val="20"/>
               </w:rPr>
-              <w:t xml:space="preserve">1) </w:t>
-            </w:r>
-            <w:r>
-              <w:rPr>
-                <w:rFonts w:asciiTheme="minorHAnsi" w:hAnsiTheme="minorHAnsi"/>
-                <w:b w:val="0"/>
-                <w:sz w:val="20"/>
-                <w:szCs w:val="20"/>
-              </w:rPr>
-              <w:t xml:space="preserve">Identified one or two key experts to review a draft of revised planting protocols to pin down most suited techniques. </w:t>
+              <w:t>2</w:t>
+            </w:r>
+            <w:r>
+              <w:rPr>
+                <w:rFonts w:asciiTheme="minorHAnsi" w:hAnsiTheme="minorHAnsi"/>
+                <w:b w:val="0"/>
+                <w:sz w:val="20"/>
+                <w:szCs w:val="20"/>
+              </w:rPr>
+              <w:t xml:space="preserve">) </w:t>
+            </w:r>
+            <w:r>
+              <w:rPr>
+                <w:rFonts w:asciiTheme="minorHAnsi" w:hAnsiTheme="minorHAnsi"/>
+                <w:b w:val="0"/>
+                <w:sz w:val="20"/>
+                <w:szCs w:val="20"/>
+              </w:rPr>
+              <w:t xml:space="preserve">Identified a compromise area </w:t>
+            </w:r>
+            <w:r>
+              <w:rPr>
+                <w:rFonts w:asciiTheme="minorHAnsi" w:hAnsiTheme="minorHAnsi"/>
+                <w:b w:val="0"/>
+                <w:sz w:val="20"/>
+                <w:szCs w:val="20"/>
+              </w:rPr>
+              <w:t>containing</w:t>
+            </w:r>
+            <w:r>
+              <w:rPr>
+                <w:rFonts w:asciiTheme="minorHAnsi" w:hAnsiTheme="minorHAnsi"/>
+                <w:b w:val="0"/>
+                <w:sz w:val="20"/>
+                <w:szCs w:val="20"/>
+              </w:rPr>
+              <w:t xml:space="preserve"> a substantial portion of the 2005 plots</w:t>
+            </w:r>
+            <w:r>
+              <w:rPr>
+                <w:rFonts w:asciiTheme="minorHAnsi" w:hAnsiTheme="minorHAnsi"/>
+                <w:b w:val="0"/>
+                <w:sz w:val="20"/>
+                <w:szCs w:val="20"/>
+              </w:rPr>
+              <w:t xml:space="preserve"> that was covered by a 2003 </w:t>
+            </w:r>
+            <w:proofErr w:type="spellStart"/>
+            <w:r>
+              <w:rPr>
+                <w:rFonts w:asciiTheme="minorHAnsi" w:hAnsiTheme="minorHAnsi"/>
+                <w:b w:val="0"/>
+                <w:sz w:val="20"/>
+                <w:szCs w:val="20"/>
+              </w:rPr>
+              <w:t>Quickbird</w:t>
+            </w:r>
+            <w:proofErr w:type="spellEnd"/>
+            <w:r>
+              <w:rPr>
+                <w:rFonts w:asciiTheme="minorHAnsi" w:hAnsiTheme="minorHAnsi"/>
+                <w:b w:val="0"/>
+                <w:sz w:val="20"/>
+                <w:szCs w:val="20"/>
+              </w:rPr>
+              <w:t xml:space="preserve"> image</w:t>
             </w:r>
           </w:p>
           <w:p>
@@ -2242,89 +3170,62 @@
                 <w:sz w:val="20"/>
                 <w:szCs w:val="20"/>
               </w:rPr>
-              <w:t>2) Revised time management plan</w:t>
-            </w:r>
-          </w:p>
-        </w:tc>
-      </w:tr>
-      <w:tr>
-        <w:trPr>
-          <w:trHeight w:val="340"/>
-          <w:tblHeader/>
-        </w:trPr>
-        <w:tc>
-          <w:tcPr>
-            <w:tcW w:w="851" w:type="dxa"/>
-            <w:shd w:val="clear" w:color="auto" w:fill="auto"/>
-          </w:tcPr>
-          <w:p>
-            <w:pPr>
-              <w:pStyle w:val="Heading1"/>
-              <w:tabs>
-                <w:tab w:val="left" w:pos="1439"/>
-              </w:tabs>
-              <w:spacing w:before="20" w:after="20"/>
-              <w:ind w:left="0" w:firstLine="0"/>
-              <w:rPr>
-                <w:rFonts w:asciiTheme="minorHAnsi" w:hAnsiTheme="minorHAnsi"/>
-                <w:b w:val="0"/>
-                <w:sz w:val="20"/>
-                <w:szCs w:val="20"/>
-              </w:rPr>
-            </w:pPr>
-            <w:r>
-              <w:rPr>
-                <w:rFonts w:asciiTheme="minorHAnsi" w:hAnsiTheme="minorHAnsi"/>
-                <w:b w:val="0"/>
-                <w:sz w:val="20"/>
-                <w:szCs w:val="20"/>
-              </w:rPr>
-              <w:t>e.g. 3.2a</w:t>
-            </w:r>
-          </w:p>
-        </w:tc>
-        <w:tc>
-          <w:tcPr>
-            <w:tcW w:w="1701" w:type="dxa"/>
-            <w:shd w:val="clear" w:color="auto" w:fill="auto"/>
-          </w:tcPr>
-          <w:p>
-            <w:pPr>
-              <w:pStyle w:val="Heading1"/>
-              <w:tabs>
-                <w:tab w:val="left" w:pos="1439"/>
-              </w:tabs>
-              <w:spacing w:before="20" w:after="20"/>
-              <w:ind w:left="0" w:firstLine="0"/>
-              <w:rPr>
-                <w:rFonts w:asciiTheme="minorHAnsi" w:hAnsiTheme="minorHAnsi"/>
-                <w:b w:val="0"/>
-                <w:sz w:val="20"/>
-                <w:szCs w:val="20"/>
-              </w:rPr>
-            </w:pPr>
-            <w:r>
-              <w:rPr>
-                <w:rFonts w:asciiTheme="minorHAnsi" w:hAnsiTheme="minorHAnsi"/>
-                <w:b w:val="0"/>
-                <w:sz w:val="20"/>
-                <w:szCs w:val="20"/>
-              </w:rPr>
-              <w:t>Baseline carbon stocks assessment for 200 ha</w:t>
-            </w:r>
-          </w:p>
-        </w:tc>
-        <w:tc>
-          <w:tcPr>
-            <w:tcW w:w="4111" w:type="dxa"/>
-            <w:shd w:val="clear" w:color="auto" w:fill="auto"/>
-          </w:tcPr>
+              <w:t>3</w:t>
+            </w:r>
+            <w:r>
+              <w:rPr>
+                <w:rFonts w:asciiTheme="minorHAnsi" w:hAnsiTheme="minorHAnsi"/>
+                <w:b w:val="0"/>
+                <w:sz w:val="20"/>
+                <w:szCs w:val="20"/>
+              </w:rPr>
+              <w:t>)</w:t>
+            </w:r>
+            <w:r>
+              <w:rPr>
+                <w:rFonts w:asciiTheme="minorHAnsi" w:hAnsiTheme="minorHAnsi"/>
+                <w:b w:val="0"/>
+                <w:sz w:val="20"/>
+                <w:szCs w:val="20"/>
+              </w:rPr>
+              <w:t xml:space="preserve"> More GCP’s than necessary were gathered and invalid ones discarded after acquiring and analysing the </w:t>
+            </w:r>
+            <w:proofErr w:type="spellStart"/>
+            <w:r>
+              <w:rPr>
+                <w:rFonts w:asciiTheme="minorHAnsi" w:hAnsiTheme="minorHAnsi"/>
+                <w:b w:val="0"/>
+                <w:sz w:val="20"/>
+                <w:szCs w:val="20"/>
+              </w:rPr>
+              <w:t>Quickbird</w:t>
+            </w:r>
+            <w:proofErr w:type="spellEnd"/>
+            <w:r>
+              <w:rPr>
+                <w:rFonts w:asciiTheme="minorHAnsi" w:hAnsiTheme="minorHAnsi"/>
+                <w:b w:val="0"/>
+                <w:sz w:val="20"/>
+                <w:szCs w:val="20"/>
+              </w:rPr>
+              <w:t xml:space="preserve"> image</w:t>
+            </w:r>
+            <w:r>
+              <w:rPr>
+                <w:rFonts w:asciiTheme="minorHAnsi" w:hAnsiTheme="minorHAnsi"/>
+                <w:b w:val="0"/>
+                <w:sz w:val="20"/>
+                <w:szCs w:val="20"/>
+              </w:rPr>
+              <w:t xml:space="preserve">.  </w:t>
+            </w:r>
+          </w:p>
           <w:p>
             <w:pPr>
               <w:pStyle w:val="Heading1"/>
               <w:numPr>
                 <w:ilvl w:val="0"/>
-                <w:numId w:val="3"/>
+                <w:numId w:val="8"/>
               </w:numPr>
               <w:tabs>
                 <w:tab w:val="left" w:pos="1439"/>
@@ -2345,83 +3246,7 @@
                 <w:sz w:val="20"/>
                 <w:szCs w:val="20"/>
               </w:rPr>
-              <w:t xml:space="preserve">1) </w:t>
-            </w:r>
-            <w:r>
-              <w:rPr>
-                <w:rFonts w:asciiTheme="minorHAnsi" w:hAnsiTheme="minorHAnsi"/>
-                <w:b w:val="0"/>
-                <w:sz w:val="20"/>
-                <w:szCs w:val="20"/>
-              </w:rPr>
-              <w:t xml:space="preserve">Define SOPs for carbon baselines. </w:t>
-            </w:r>
-          </w:p>
-          <w:p>
-            <w:pPr>
-              <w:pStyle w:val="Heading1"/>
-              <w:numPr>
-                <w:ilvl w:val="0"/>
-                <w:numId w:val="3"/>
-              </w:numPr>
-              <w:tabs>
-                <w:tab w:val="left" w:pos="1439"/>
-              </w:tabs>
-              <w:spacing w:before="20" w:after="20"/>
-              <w:ind w:left="0"/>
-              <w:rPr>
-                <w:rFonts w:asciiTheme="minorHAnsi" w:hAnsiTheme="minorHAnsi"/>
-                <w:b w:val="0"/>
-                <w:sz w:val="20"/>
-                <w:szCs w:val="20"/>
-              </w:rPr>
-            </w:pPr>
-            <w:r>
-              <w:rPr>
-                <w:rFonts w:asciiTheme="minorHAnsi" w:hAnsiTheme="minorHAnsi"/>
-                <w:b w:val="0"/>
-                <w:sz w:val="20"/>
-                <w:szCs w:val="20"/>
-              </w:rPr>
-              <w:t>Prepare team and equipment for baseline data collection.</w:t>
-            </w:r>
-          </w:p>
-          <w:p>
-            <w:pPr>
-              <w:pStyle w:val="Heading1"/>
-              <w:numPr>
-                <w:ilvl w:val="0"/>
-                <w:numId w:val="3"/>
-              </w:numPr>
-              <w:tabs>
-                <w:tab w:val="left" w:pos="1439"/>
-              </w:tabs>
-              <w:spacing w:before="20" w:after="20"/>
-              <w:ind w:left="0"/>
-              <w:rPr>
-                <w:rFonts w:asciiTheme="minorHAnsi" w:hAnsiTheme="minorHAnsi"/>
-                <w:b w:val="0"/>
-                <w:sz w:val="20"/>
-                <w:szCs w:val="20"/>
-              </w:rPr>
-            </w:pPr>
-            <w:r>
-              <w:rPr>
-                <w:rFonts w:asciiTheme="minorHAnsi" w:hAnsiTheme="minorHAnsi"/>
-                <w:b w:val="0"/>
-                <w:sz w:val="20"/>
-                <w:szCs w:val="20"/>
-              </w:rPr>
-              <w:t xml:space="preserve">2) </w:t>
-            </w:r>
-            <w:r>
-              <w:rPr>
-                <w:rFonts w:asciiTheme="minorHAnsi" w:hAnsiTheme="minorHAnsi"/>
-                <w:b w:val="0"/>
-                <w:sz w:val="20"/>
-                <w:szCs w:val="20"/>
-              </w:rPr>
-              <w:t xml:space="preserve">Collect baseline data for 50 ha at </w:t>
+              <w:t xml:space="preserve">4) A replacement level 1B image was subsequently obtained, allowing the best possible </w:t>
             </w:r>
             <w:proofErr w:type="spellStart"/>
             <w:r>
@@ -2431,7 +3256,7 @@
                 <w:sz w:val="20"/>
                 <w:szCs w:val="20"/>
               </w:rPr>
-              <w:t>Tchuganoo</w:t>
+              <w:t>orthorectification</w:t>
             </w:r>
             <w:proofErr w:type="spellEnd"/>
             <w:r>
@@ -2441,206 +3266,7 @@
                 <w:sz w:val="20"/>
                 <w:szCs w:val="20"/>
               </w:rPr>
-              <w:t xml:space="preserve"> communal farm.</w:t>
-            </w:r>
-          </w:p>
-        </w:tc>
-        <w:tc>
-          <w:tcPr>
-            <w:tcW w:w="2693" w:type="dxa"/>
-            <w:shd w:val="clear" w:color="auto" w:fill="auto"/>
-          </w:tcPr>
-          <w:p>
-            <w:pPr>
-              <w:pStyle w:val="Heading1"/>
-              <w:numPr>
-                <w:ilvl w:val="0"/>
-                <w:numId w:val="5"/>
-              </w:numPr>
-              <w:tabs>
-                <w:tab w:val="left" w:pos="1439"/>
-              </w:tabs>
-              <w:spacing w:before="20" w:after="20"/>
-              <w:ind w:left="0"/>
-              <w:rPr>
-                <w:rFonts w:asciiTheme="minorHAnsi" w:hAnsiTheme="minorHAnsi"/>
-                <w:b w:val="0"/>
-                <w:sz w:val="20"/>
-                <w:szCs w:val="20"/>
-              </w:rPr>
-            </w:pPr>
-          </w:p>
-        </w:tc>
-        <w:tc>
-          <w:tcPr>
-            <w:tcW w:w="3261" w:type="dxa"/>
-            <w:shd w:val="clear" w:color="auto" w:fill="auto"/>
-          </w:tcPr>
-          <w:p>
-            <w:pPr>
-              <w:pStyle w:val="Heading1"/>
-              <w:numPr>
-                <w:ilvl w:val="0"/>
-                <w:numId w:val="15"/>
-              </w:numPr>
-              <w:tabs>
-                <w:tab w:val="left" w:pos="1439"/>
-              </w:tabs>
-              <w:spacing w:before="20" w:after="20"/>
-              <w:ind w:left="0"/>
-              <w:rPr>
-                <w:rFonts w:asciiTheme="minorHAnsi" w:hAnsiTheme="minorHAnsi"/>
-                <w:b w:val="0"/>
-                <w:sz w:val="20"/>
-                <w:szCs w:val="20"/>
-              </w:rPr>
-            </w:pPr>
-            <w:r>
-              <w:rPr>
-                <w:rFonts w:asciiTheme="minorHAnsi" w:hAnsiTheme="minorHAnsi"/>
-                <w:b w:val="0"/>
-                <w:sz w:val="20"/>
-                <w:szCs w:val="20"/>
-              </w:rPr>
-              <w:t xml:space="preserve">1) </w:t>
-            </w:r>
-            <w:r>
-              <w:rPr>
-                <w:rFonts w:asciiTheme="minorHAnsi" w:hAnsiTheme="minorHAnsi"/>
-                <w:b w:val="0"/>
-                <w:sz w:val="20"/>
-                <w:szCs w:val="20"/>
-              </w:rPr>
-              <w:t>None</w:t>
-            </w:r>
-          </w:p>
-          <w:p>
-            <w:pPr>
-              <w:pStyle w:val="Heading1"/>
-              <w:numPr>
-                <w:ilvl w:val="0"/>
-                <w:numId w:val="15"/>
-              </w:numPr>
-              <w:tabs>
-                <w:tab w:val="left" w:pos="1439"/>
-              </w:tabs>
-              <w:spacing w:before="20" w:after="20"/>
-              <w:ind w:left="0"/>
-              <w:rPr>
-                <w:rFonts w:asciiTheme="minorHAnsi" w:hAnsiTheme="minorHAnsi"/>
-                <w:b w:val="0"/>
-                <w:sz w:val="20"/>
-                <w:szCs w:val="20"/>
-              </w:rPr>
-            </w:pPr>
-            <w:r>
-              <w:rPr>
-                <w:rFonts w:asciiTheme="minorHAnsi" w:hAnsiTheme="minorHAnsi"/>
-                <w:b w:val="0"/>
-                <w:sz w:val="20"/>
-                <w:szCs w:val="20"/>
-              </w:rPr>
-              <w:t xml:space="preserve">2) Apathy from certain team </w:t>
-            </w:r>
-            <w:r>
-              <w:rPr>
-                <w:rFonts w:asciiTheme="minorHAnsi" w:hAnsiTheme="minorHAnsi"/>
-                <w:b w:val="0"/>
-                <w:sz w:val="20"/>
-                <w:szCs w:val="20"/>
-              </w:rPr>
-              <w:t>member</w:t>
-            </w:r>
-            <w:r>
-              <w:rPr>
-                <w:rFonts w:asciiTheme="minorHAnsi" w:hAnsiTheme="minorHAnsi"/>
-                <w:b w:val="0"/>
-                <w:sz w:val="20"/>
-                <w:szCs w:val="20"/>
-              </w:rPr>
-              <w:t>s</w:t>
-            </w:r>
-          </w:p>
-          <w:p>
-            <w:pPr>
-              <w:pStyle w:val="Heading1"/>
-              <w:numPr>
-                <w:ilvl w:val="0"/>
-                <w:numId w:val="15"/>
-              </w:numPr>
-              <w:tabs>
-                <w:tab w:val="left" w:pos="1439"/>
-              </w:tabs>
-              <w:spacing w:before="20" w:after="20"/>
-              <w:ind w:left="0"/>
-              <w:rPr>
-                <w:rFonts w:asciiTheme="minorHAnsi" w:hAnsiTheme="minorHAnsi"/>
-                <w:b w:val="0"/>
-                <w:sz w:val="20"/>
-                <w:szCs w:val="20"/>
-              </w:rPr>
-            </w:pPr>
-            <w:r>
-              <w:rPr>
-                <w:rFonts w:asciiTheme="minorHAnsi" w:hAnsiTheme="minorHAnsi"/>
-                <w:b w:val="0"/>
-                <w:sz w:val="20"/>
-                <w:szCs w:val="20"/>
-              </w:rPr>
-              <w:t xml:space="preserve">3) </w:t>
-            </w:r>
-            <w:r>
-              <w:rPr>
-                <w:rFonts w:asciiTheme="minorHAnsi" w:hAnsiTheme="minorHAnsi"/>
-                <w:b w:val="0"/>
-                <w:sz w:val="20"/>
-                <w:szCs w:val="20"/>
-              </w:rPr>
-              <w:t>None</w:t>
-            </w:r>
-          </w:p>
-        </w:tc>
-        <w:tc>
-          <w:tcPr>
-            <w:tcW w:w="3118" w:type="dxa"/>
-            <w:shd w:val="clear" w:color="auto" w:fill="auto"/>
-          </w:tcPr>
-          <w:p>
-            <w:pPr>
-              <w:pStyle w:val="Heading1"/>
-              <w:numPr>
-                <w:ilvl w:val="0"/>
-                <w:numId w:val="16"/>
-              </w:numPr>
-              <w:tabs>
-                <w:tab w:val="left" w:pos="1439"/>
-              </w:tabs>
-              <w:spacing w:before="20" w:after="20"/>
-              <w:ind w:left="0"/>
-              <w:rPr>
-                <w:rFonts w:asciiTheme="minorHAnsi" w:hAnsiTheme="minorHAnsi"/>
-                <w:b w:val="0"/>
-                <w:sz w:val="20"/>
-                <w:szCs w:val="20"/>
-              </w:rPr>
-            </w:pPr>
-            <w:r>
-              <w:rPr>
-                <w:rFonts w:asciiTheme="minorHAnsi" w:hAnsiTheme="minorHAnsi"/>
-                <w:b w:val="0"/>
-                <w:sz w:val="20"/>
-                <w:szCs w:val="20"/>
-              </w:rPr>
-              <w:t xml:space="preserve">1) </w:t>
-            </w:r>
-            <w:r>
-              <w:rPr>
-                <w:rFonts w:asciiTheme="minorHAnsi" w:hAnsiTheme="minorHAnsi"/>
-                <w:b w:val="0"/>
-                <w:sz w:val="20"/>
-                <w:szCs w:val="20"/>
-              </w:rPr>
-              <w:t>Set regulations in place for maintaining work ethic and made issues known to persons in question- seems to have improved work ethic.</w:t>
+              <w:t>.</w:t>
             </w:r>
           </w:p>
         </w:tc>
@@ -4338,7 +4964,7 @@
           <w:u w:val="single" w:color="000000"/>
         </w:rPr>
         <w:sectPr>
-          <w:headerReference w:type="default" r:id="rId19"/>
+          <w:headerReference w:type="default" r:id="rId18"/>
           <w:pgSz w:w="11905" w:h="16840"/>
           <w:pgMar w:top="1440" w:right="1440" w:bottom="1440" w:left="1440" w:header="32" w:footer="1009" w:gutter="0"/>
           <w:cols w:space="720"/>
@@ -4945,15 +5571,8 @@
 </w:document>
 </file>
 
-<file path=word/commentsExtended.xml><?xml version="1.0" encoding="utf-8"?>
-<w15:commentsEx xmlns:wpc="http://schemas.microsoft.com/office/word/2010/wordprocessingCanvas" xmlns:mc="http://schemas.openxmlformats.org/markup-compatibility/2006" xmlns:o="urn:schemas-microsoft-com:office:office" xmlns:r="http://schemas.openxmlformats.org/officeDocument/2006/relationships" xmlns:m="http://schemas.openxmlformats.org/officeDocument/2006/math" xmlns:v="urn:schemas-microsoft-com:vml" xmlns:wp14="http://schemas.microsoft.com/office/word/2010/wordprocessingDrawing" xmlns:wp="http://schemas.openxmlformats.org/drawingml/2006/wordprocessingDrawing" xmlns:w10="urn:schemas-microsoft-com:office:word" xmlns:w="http://schemas.openxmlformats.org/wordprocessingml/2006/main" xmlns:w14="http://schemas.microsoft.com/office/word/2010/wordml" xmlns:w15="http://schemas.microsoft.com/office/word/2012/wordml" xmlns:wpg="http://schemas.microsoft.com/office/word/2010/wordprocessingGroup" xmlns:wpi="http://schemas.microsoft.com/office/word/2010/wordprocessingInk" xmlns:wne="http://schemas.microsoft.com/office/word/2006/wordml" xmlns:wps="http://schemas.microsoft.com/office/word/2010/wordprocessingShape" mc:Ignorable="w14 w15 wp14">
-  <w15:commentEx w15:paraId="396E5A30" w15:done="0"/>
-  <w15:commentEx w15:paraId="5986A4D9" w15:done="0"/>
-</w15:commentsEx>
-</file>
-
 <file path=word/endnotes.xml><?xml version="1.0" encoding="utf-8"?>
-<w:endnotes xmlns:wpc="http://schemas.microsoft.com/office/word/2010/wordprocessingCanvas" xmlns:mc="http://schemas.openxmlformats.org/markup-compatibility/2006" xmlns:o="urn:schemas-microsoft-com:office:office" xmlns:r="http://schemas.openxmlformats.org/officeDocument/2006/relationships" xmlns:m="http://schemas.openxmlformats.org/officeDocument/2006/math" xmlns:v="urn:schemas-microsoft-com:vml" xmlns:wp14="http://schemas.microsoft.com/office/word/2010/wordprocessingDrawing" xmlns:wp="http://schemas.openxmlformats.org/drawingml/2006/wordprocessingDrawing" xmlns:w10="urn:schemas-microsoft-com:office:word" xmlns:w="http://schemas.openxmlformats.org/wordprocessingml/2006/main" xmlns:w14="http://schemas.microsoft.com/office/word/2010/wordml" xmlns:wpg="http://schemas.microsoft.com/office/word/2010/wordprocessingGroup" xmlns:wpi="http://schemas.microsoft.com/office/word/2010/wordprocessingInk" xmlns:wne="http://schemas.microsoft.com/office/word/2006/wordml" xmlns:wps="http://schemas.microsoft.com/office/word/2010/wordprocessingShape" mc:Ignorable="w14 wp14">
+<w:endnotes xmlns:wpc="http://schemas.microsoft.com/office/word/2010/wordprocessingCanvas" xmlns:mc="http://schemas.openxmlformats.org/markup-compatibility/2006" xmlns:o="urn:schemas-microsoft-com:office:office" xmlns:r="http://schemas.openxmlformats.org/officeDocument/2006/relationships" xmlns:m="http://schemas.openxmlformats.org/officeDocument/2006/math" xmlns:v="urn:schemas-microsoft-com:vml" xmlns:wp14="http://schemas.microsoft.com/office/word/2010/wordprocessingDrawing" xmlns:wp="http://schemas.openxmlformats.org/drawingml/2006/wordprocessingDrawing" xmlns:w10="urn:schemas-microsoft-com:office:word" xmlns:w="http://schemas.openxmlformats.org/wordprocessingml/2006/main" xmlns:w14="http://schemas.microsoft.com/office/word/2010/wordml" xmlns:w15="http://schemas.microsoft.com/office/word/2012/wordml" xmlns:wpg="http://schemas.microsoft.com/office/word/2010/wordprocessingGroup" xmlns:wpi="http://schemas.microsoft.com/office/word/2010/wordprocessingInk" xmlns:wne="http://schemas.microsoft.com/office/word/2006/wordml" xmlns:wps="http://schemas.microsoft.com/office/word/2010/wordprocessingShape" mc:Ignorable="w14 w15 wp14">
   <w:endnote w:type="separator" w:id="-1">
     <w:p>
       <w:r>
@@ -4972,7 +5591,7 @@
 </file>
 
 <file path=word/footer1.xml><?xml version="1.0" encoding="utf-8"?>
-<w:ftr xmlns:wpc="http://schemas.microsoft.com/office/word/2010/wordprocessingCanvas" xmlns:mc="http://schemas.openxmlformats.org/markup-compatibility/2006" xmlns:o="urn:schemas-microsoft-com:office:office" xmlns:r="http://schemas.openxmlformats.org/officeDocument/2006/relationships" xmlns:m="http://schemas.openxmlformats.org/officeDocument/2006/math" xmlns:v="urn:schemas-microsoft-com:vml" xmlns:wp14="http://schemas.microsoft.com/office/word/2010/wordprocessingDrawing" xmlns:wp="http://schemas.openxmlformats.org/drawingml/2006/wordprocessingDrawing" xmlns:w10="urn:schemas-microsoft-com:office:word" xmlns:w="http://schemas.openxmlformats.org/wordprocessingml/2006/main" xmlns:w14="http://schemas.microsoft.com/office/word/2010/wordml" xmlns:wpg="http://schemas.microsoft.com/office/word/2010/wordprocessingGroup" xmlns:wpi="http://schemas.microsoft.com/office/word/2010/wordprocessingInk" xmlns:wne="http://schemas.microsoft.com/office/word/2006/wordml" xmlns:wps="http://schemas.microsoft.com/office/word/2010/wordprocessingShape" mc:Ignorable="w14 wp14">
+<w:ftr xmlns:wpc="http://schemas.microsoft.com/office/word/2010/wordprocessingCanvas" xmlns:mc="http://schemas.openxmlformats.org/markup-compatibility/2006" xmlns:o="urn:schemas-microsoft-com:office:office" xmlns:r="http://schemas.openxmlformats.org/officeDocument/2006/relationships" xmlns:m="http://schemas.openxmlformats.org/officeDocument/2006/math" xmlns:v="urn:schemas-microsoft-com:vml" xmlns:wp14="http://schemas.microsoft.com/office/word/2010/wordprocessingDrawing" xmlns:wp="http://schemas.openxmlformats.org/drawingml/2006/wordprocessingDrawing" xmlns:w10="urn:schemas-microsoft-com:office:word" xmlns:w="http://schemas.openxmlformats.org/wordprocessingml/2006/main" xmlns:w14="http://schemas.microsoft.com/office/word/2010/wordml" xmlns:w15="http://schemas.microsoft.com/office/word/2012/wordml" xmlns:wpg="http://schemas.microsoft.com/office/word/2010/wordprocessingGroup" xmlns:wpi="http://schemas.microsoft.com/office/word/2010/wordprocessingInk" xmlns:wne="http://schemas.microsoft.com/office/word/2006/wordml" xmlns:wps="http://schemas.microsoft.com/office/word/2010/wordprocessingShape" mc:Ignorable="w14 w15 wp14">
   <w:sdt>
     <w:sdtPr>
       <w:id w:val="953981593"/>
@@ -5005,7 +5624,7 @@
           <w:rPr>
             <w:noProof/>
           </w:rPr>
-          <w:t>1</w:t>
+          <w:t>5</w:t>
         </w:r>
         <w:r>
           <w:rPr>
@@ -5029,7 +5648,7 @@
 </file>
 
 <file path=word/footnotes.xml><?xml version="1.0" encoding="utf-8"?>
-<w:footnotes xmlns:wpc="http://schemas.microsoft.com/office/word/2010/wordprocessingCanvas" xmlns:mc="http://schemas.openxmlformats.org/markup-compatibility/2006" xmlns:o="urn:schemas-microsoft-com:office:office" xmlns:r="http://schemas.openxmlformats.org/officeDocument/2006/relationships" xmlns:m="http://schemas.openxmlformats.org/officeDocument/2006/math" xmlns:v="urn:schemas-microsoft-com:vml" xmlns:wp14="http://schemas.microsoft.com/office/word/2010/wordprocessingDrawing" xmlns:wp="http://schemas.openxmlformats.org/drawingml/2006/wordprocessingDrawing" xmlns:w10="urn:schemas-microsoft-com:office:word" xmlns:w="http://schemas.openxmlformats.org/wordprocessingml/2006/main" xmlns:w14="http://schemas.microsoft.com/office/word/2010/wordml" xmlns:wpg="http://schemas.microsoft.com/office/word/2010/wordprocessingGroup" xmlns:wpi="http://schemas.microsoft.com/office/word/2010/wordprocessingInk" xmlns:wne="http://schemas.microsoft.com/office/word/2006/wordml" xmlns:wps="http://schemas.microsoft.com/office/word/2010/wordprocessingShape" mc:Ignorable="w14 wp14">
+<w:footnotes xmlns:wpc="http://schemas.microsoft.com/office/word/2010/wordprocessingCanvas" xmlns:mc="http://schemas.openxmlformats.org/markup-compatibility/2006" xmlns:o="urn:schemas-microsoft-com:office:office" xmlns:r="http://schemas.openxmlformats.org/officeDocument/2006/relationships" xmlns:m="http://schemas.openxmlformats.org/officeDocument/2006/math" xmlns:v="urn:schemas-microsoft-com:vml" xmlns:wp14="http://schemas.microsoft.com/office/word/2010/wordprocessingDrawing" xmlns:wp="http://schemas.openxmlformats.org/drawingml/2006/wordprocessingDrawing" xmlns:w10="urn:schemas-microsoft-com:office:word" xmlns:w="http://schemas.openxmlformats.org/wordprocessingml/2006/main" xmlns:w14="http://schemas.microsoft.com/office/word/2010/wordml" xmlns:w15="http://schemas.microsoft.com/office/word/2012/wordml" xmlns:wpg="http://schemas.microsoft.com/office/word/2010/wordprocessingGroup" xmlns:wpi="http://schemas.microsoft.com/office/word/2010/wordprocessingInk" xmlns:wne="http://schemas.microsoft.com/office/word/2006/wordml" xmlns:wps="http://schemas.microsoft.com/office/word/2010/wordprocessingShape" mc:Ignorable="w14 w15 wp14">
   <w:footnote w:type="separator" w:id="-1">
     <w:p>
       <w:r>
@@ -5048,7 +5667,7 @@
 </file>
 
 <file path=word/header1.xml><?xml version="1.0" encoding="utf-8"?>
-<w:hdr xmlns:wpc="http://schemas.microsoft.com/office/word/2010/wordprocessingCanvas" xmlns:mc="http://schemas.openxmlformats.org/markup-compatibility/2006" xmlns:o="urn:schemas-microsoft-com:office:office" xmlns:r="http://schemas.openxmlformats.org/officeDocument/2006/relationships" xmlns:m="http://schemas.openxmlformats.org/officeDocument/2006/math" xmlns:v="urn:schemas-microsoft-com:vml" xmlns:wp14="http://schemas.microsoft.com/office/word/2010/wordprocessingDrawing" xmlns:wp="http://schemas.openxmlformats.org/drawingml/2006/wordprocessingDrawing" xmlns:w10="urn:schemas-microsoft-com:office:word" xmlns:w="http://schemas.openxmlformats.org/wordprocessingml/2006/main" xmlns:w14="http://schemas.microsoft.com/office/word/2010/wordml" xmlns:wpg="http://schemas.microsoft.com/office/word/2010/wordprocessingGroup" xmlns:wpi="http://schemas.microsoft.com/office/word/2010/wordprocessingInk" xmlns:wne="http://schemas.microsoft.com/office/word/2006/wordml" xmlns:wps="http://schemas.microsoft.com/office/word/2010/wordprocessingShape" mc:Ignorable="w14 wp14">
+<w:hdr xmlns:wpc="http://schemas.microsoft.com/office/word/2010/wordprocessingCanvas" xmlns:mc="http://schemas.openxmlformats.org/markup-compatibility/2006" xmlns:o="urn:schemas-microsoft-com:office:office" xmlns:r="http://schemas.openxmlformats.org/officeDocument/2006/relationships" xmlns:m="http://schemas.openxmlformats.org/officeDocument/2006/math" xmlns:v="urn:schemas-microsoft-com:vml" xmlns:wp14="http://schemas.microsoft.com/office/word/2010/wordprocessingDrawing" xmlns:wp="http://schemas.openxmlformats.org/drawingml/2006/wordprocessingDrawing" xmlns:w10="urn:schemas-microsoft-com:office:word" xmlns:w="http://schemas.openxmlformats.org/wordprocessingml/2006/main" xmlns:w14="http://schemas.microsoft.com/office/word/2010/wordml" xmlns:w15="http://schemas.microsoft.com/office/word/2012/wordml" xmlns:wpg="http://schemas.microsoft.com/office/word/2010/wordprocessingGroup" xmlns:wpi="http://schemas.microsoft.com/office/word/2010/wordprocessingInk" xmlns:wne="http://schemas.microsoft.com/office/word/2006/wordml" xmlns:wps="http://schemas.microsoft.com/office/word/2010/wordprocessingShape" mc:Ignorable="w14 w15 wp14">
   <w:p>
     <w:pPr>
       <w:pStyle w:val="Header"/>
@@ -5078,21 +5697,7 @@
       <w:rPr>
         <w:lang w:val="en-ZA"/>
       </w:rPr>
-      <w:t>Quarterly progress report: RU-</w:t>
-    </w:r>
-    <w:proofErr w:type="spellStart"/>
-    <w:r>
-      <w:rPr>
-        <w:lang w:val="en-ZA"/>
-      </w:rPr>
-      <w:t>SLMRR</w:t>
-    </w:r>
-    <w:proofErr w:type="spellEnd"/>
-    <w:r>
-      <w:rPr>
-        <w:lang w:val="en-ZA"/>
-      </w:rPr>
-      <w:t xml:space="preserve"> Project (GEF5)</w:t>
+      <w:t>Quarterly progress report: RU-SLMRR Project (GEF5)</w:t>
     </w:r>
     <w:r>
       <w:rPr>
@@ -5111,7 +5716,7 @@
 </file>
 
 <file path=word/header2.xml><?xml version="1.0" encoding="utf-8"?>
-<w:hdr xmlns:wpc="http://schemas.microsoft.com/office/word/2010/wordprocessingCanvas" xmlns:mc="http://schemas.openxmlformats.org/markup-compatibility/2006" xmlns:o="urn:schemas-microsoft-com:office:office" xmlns:r="http://schemas.openxmlformats.org/officeDocument/2006/relationships" xmlns:m="http://schemas.openxmlformats.org/officeDocument/2006/math" xmlns:v="urn:schemas-microsoft-com:vml" xmlns:wp14="http://schemas.microsoft.com/office/word/2010/wordprocessingDrawing" xmlns:wp="http://schemas.openxmlformats.org/drawingml/2006/wordprocessingDrawing" xmlns:w10="urn:schemas-microsoft-com:office:word" xmlns:w="http://schemas.openxmlformats.org/wordprocessingml/2006/main" xmlns:w14="http://schemas.microsoft.com/office/word/2010/wordml" xmlns:wpg="http://schemas.microsoft.com/office/word/2010/wordprocessingGroup" xmlns:wpi="http://schemas.microsoft.com/office/word/2010/wordprocessingInk" xmlns:wne="http://schemas.microsoft.com/office/word/2006/wordml" xmlns:wps="http://schemas.microsoft.com/office/word/2010/wordprocessingShape" mc:Ignorable="w14 wp14">
+<w:hdr xmlns:wpc="http://schemas.microsoft.com/office/word/2010/wordprocessingCanvas" xmlns:mc="http://schemas.openxmlformats.org/markup-compatibility/2006" xmlns:o="urn:schemas-microsoft-com:office:office" xmlns:r="http://schemas.openxmlformats.org/officeDocument/2006/relationships" xmlns:m="http://schemas.openxmlformats.org/officeDocument/2006/math" xmlns:v="urn:schemas-microsoft-com:vml" xmlns:wp14="http://schemas.microsoft.com/office/word/2010/wordprocessingDrawing" xmlns:wp="http://schemas.openxmlformats.org/drawingml/2006/wordprocessingDrawing" xmlns:w10="urn:schemas-microsoft-com:office:word" xmlns:w="http://schemas.openxmlformats.org/wordprocessingml/2006/main" xmlns:w14="http://schemas.microsoft.com/office/word/2010/wordml" xmlns:w15="http://schemas.microsoft.com/office/word/2012/wordml" xmlns:wpg="http://schemas.microsoft.com/office/word/2010/wordprocessingGroup" xmlns:wpi="http://schemas.microsoft.com/office/word/2010/wordprocessingInk" xmlns:wne="http://schemas.microsoft.com/office/word/2006/wordml" xmlns:wps="http://schemas.microsoft.com/office/word/2010/wordprocessingShape" mc:Ignorable="w14 w15 wp14">
   <w:p>
     <w:pPr>
       <w:pStyle w:val="Header"/>
@@ -5149,21 +5754,7 @@
       <w:rPr>
         <w:lang w:val="en-ZA"/>
       </w:rPr>
-      <w:t>Quarterly progress report: RU-</w:t>
-    </w:r>
-    <w:proofErr w:type="spellStart"/>
-    <w:r>
-      <w:rPr>
-        <w:lang w:val="en-ZA"/>
-      </w:rPr>
-      <w:t>SLMRR</w:t>
-    </w:r>
-    <w:proofErr w:type="spellEnd"/>
-    <w:r>
-      <w:rPr>
-        <w:lang w:val="en-ZA"/>
-      </w:rPr>
-      <w:t xml:space="preserve"> Project (GEF5)</w:t>
+      <w:t>Quarterly progress report: RU-SLMRR Project (GEF5)</w:t>
     </w:r>
     <w:r>
       <w:rPr>
@@ -5203,7 +5794,7 @@
 </file>
 
 <file path=word/header3.xml><?xml version="1.0" encoding="utf-8"?>
-<w:hdr xmlns:wpc="http://schemas.microsoft.com/office/word/2010/wordprocessingCanvas" xmlns:mc="http://schemas.openxmlformats.org/markup-compatibility/2006" xmlns:o="urn:schemas-microsoft-com:office:office" xmlns:r="http://schemas.openxmlformats.org/officeDocument/2006/relationships" xmlns:m="http://schemas.openxmlformats.org/officeDocument/2006/math" xmlns:v="urn:schemas-microsoft-com:vml" xmlns:wp14="http://schemas.microsoft.com/office/word/2010/wordprocessingDrawing" xmlns:wp="http://schemas.openxmlformats.org/drawingml/2006/wordprocessingDrawing" xmlns:w10="urn:schemas-microsoft-com:office:word" xmlns:w="http://schemas.openxmlformats.org/wordprocessingml/2006/main" xmlns:w14="http://schemas.microsoft.com/office/word/2010/wordml" xmlns:wpg="http://schemas.microsoft.com/office/word/2010/wordprocessingGroup" xmlns:wpi="http://schemas.microsoft.com/office/word/2010/wordprocessingInk" xmlns:wne="http://schemas.microsoft.com/office/word/2006/wordml" xmlns:wps="http://schemas.microsoft.com/office/word/2010/wordprocessingShape" mc:Ignorable="w14 wp14">
+<w:hdr xmlns:wpc="http://schemas.microsoft.com/office/word/2010/wordprocessingCanvas" xmlns:mc="http://schemas.openxmlformats.org/markup-compatibility/2006" xmlns:o="urn:schemas-microsoft-com:office:office" xmlns:r="http://schemas.openxmlformats.org/officeDocument/2006/relationships" xmlns:m="http://schemas.openxmlformats.org/officeDocument/2006/math" xmlns:v="urn:schemas-microsoft-com:vml" xmlns:wp14="http://schemas.microsoft.com/office/word/2010/wordprocessingDrawing" xmlns:wp="http://schemas.openxmlformats.org/drawingml/2006/wordprocessingDrawing" xmlns:w10="urn:schemas-microsoft-com:office:word" xmlns:w="http://schemas.openxmlformats.org/wordprocessingml/2006/main" xmlns:w14="http://schemas.microsoft.com/office/word/2010/wordml" xmlns:w15="http://schemas.microsoft.com/office/word/2012/wordml" xmlns:wpg="http://schemas.microsoft.com/office/word/2010/wordprocessingGroup" xmlns:wpi="http://schemas.microsoft.com/office/word/2010/wordprocessingInk" xmlns:wne="http://schemas.microsoft.com/office/word/2006/wordml" xmlns:wps="http://schemas.microsoft.com/office/word/2010/wordprocessingShape" mc:Ignorable="w14 w15 wp14">
   <w:p>
     <w:pPr>
       <w:pStyle w:val="Header"/>
@@ -5241,21 +5832,7 @@
       <w:rPr>
         <w:lang w:val="en-ZA"/>
       </w:rPr>
-      <w:t>Quarterly progress report: RU-</w:t>
-    </w:r>
-    <w:proofErr w:type="spellStart"/>
-    <w:r>
-      <w:rPr>
-        <w:lang w:val="en-ZA"/>
-      </w:rPr>
-      <w:t>SLMRR</w:t>
-    </w:r>
-    <w:proofErr w:type="spellEnd"/>
-    <w:r>
-      <w:rPr>
-        <w:lang w:val="en-ZA"/>
-      </w:rPr>
-      <w:t xml:space="preserve"> Project (GEF5)</w:t>
+      <w:t>Quarterly progress report: RU-SLMRR Project (GEF5)</w:t>
     </w:r>
     <w:r>
       <w:rPr>
@@ -5277,8 +5854,8 @@
 </file>
 
 <file path=word/numbering.xml><?xml version="1.0" encoding="utf-8"?>
-<w:numbering xmlns:wpc="http://schemas.microsoft.com/office/word/2010/wordprocessingCanvas" xmlns:mc="http://schemas.openxmlformats.org/markup-compatibility/2006" xmlns:o="urn:schemas-microsoft-com:office:office" xmlns:r="http://schemas.openxmlformats.org/officeDocument/2006/relationships" xmlns:m="http://schemas.openxmlformats.org/officeDocument/2006/math" xmlns:v="urn:schemas-microsoft-com:vml" xmlns:wp14="http://schemas.microsoft.com/office/word/2010/wordprocessingDrawing" xmlns:wp="http://schemas.openxmlformats.org/drawingml/2006/wordprocessingDrawing" xmlns:w10="urn:schemas-microsoft-com:office:word" xmlns:w="http://schemas.openxmlformats.org/wordprocessingml/2006/main" xmlns:w14="http://schemas.microsoft.com/office/word/2010/wordml" xmlns:wpg="http://schemas.microsoft.com/office/word/2010/wordprocessingGroup" xmlns:wpi="http://schemas.microsoft.com/office/word/2010/wordprocessingInk" xmlns:wne="http://schemas.microsoft.com/office/word/2006/wordml" xmlns:wps="http://schemas.microsoft.com/office/word/2010/wordprocessingShape" mc:Ignorable="w14 wp14">
-  <w:abstractNum w:abstractNumId="0">
+<w:numbering xmlns:wpc="http://schemas.microsoft.com/office/word/2010/wordprocessingCanvas" xmlns:mc="http://schemas.openxmlformats.org/markup-compatibility/2006" xmlns:o="urn:schemas-microsoft-com:office:office" xmlns:r="http://schemas.openxmlformats.org/officeDocument/2006/relationships" xmlns:m="http://schemas.openxmlformats.org/officeDocument/2006/math" xmlns:v="urn:schemas-microsoft-com:vml" xmlns:wp14="http://schemas.microsoft.com/office/word/2010/wordprocessingDrawing" xmlns:wp="http://schemas.openxmlformats.org/drawingml/2006/wordprocessingDrawing" xmlns:w10="urn:schemas-microsoft-com:office:word" xmlns:w="http://schemas.openxmlformats.org/wordprocessingml/2006/main" xmlns:w14="http://schemas.microsoft.com/office/word/2010/wordml" xmlns:w15="http://schemas.microsoft.com/office/word/2012/wordml" xmlns:wpg="http://schemas.microsoft.com/office/word/2010/wordprocessingGroup" xmlns:wpi="http://schemas.microsoft.com/office/word/2010/wordprocessingInk" xmlns:wne="http://schemas.microsoft.com/office/word/2006/wordml" xmlns:wps="http://schemas.microsoft.com/office/word/2010/wordprocessingShape" mc:Ignorable="w14 w15 wp14">
+  <w:abstractNum w:abstractNumId="0" w15:restartNumberingAfterBreak="0">
     <w:nsid w:val="1051268B"/>
     <w:multiLevelType w:val="hybridMultilevel"/>
     <w:tmpl w:val="C47661B2"/>
@@ -5367,7 +5944,7 @@
       </w:pPr>
     </w:lvl>
   </w:abstractNum>
-  <w:abstractNum w:abstractNumId="1">
+  <w:abstractNum w:abstractNumId="1" w15:restartNumberingAfterBreak="0">
     <w:nsid w:val="27522D77"/>
     <w:multiLevelType w:val="hybridMultilevel"/>
     <w:tmpl w:val="9DDEEE5C"/>
@@ -5456,7 +6033,7 @@
       </w:pPr>
     </w:lvl>
   </w:abstractNum>
-  <w:abstractNum w:abstractNumId="2">
+  <w:abstractNum w:abstractNumId="2" w15:restartNumberingAfterBreak="0">
     <w:nsid w:val="2C0E4378"/>
     <w:multiLevelType w:val="hybridMultilevel"/>
     <w:tmpl w:val="F538E524"/>
@@ -5545,7 +6122,7 @@
       </w:pPr>
     </w:lvl>
   </w:abstractNum>
-  <w:abstractNum w:abstractNumId="3">
+  <w:abstractNum w:abstractNumId="3" w15:restartNumberingAfterBreak="0">
     <w:nsid w:val="46E169FD"/>
     <w:multiLevelType w:val="hybridMultilevel"/>
     <w:tmpl w:val="86AAA4F0"/>
@@ -5634,7 +6211,7 @@
       </w:pPr>
     </w:lvl>
   </w:abstractNum>
-  <w:abstractNum w:abstractNumId="4">
+  <w:abstractNum w:abstractNumId="4" w15:restartNumberingAfterBreak="0">
     <w:nsid w:val="50F74949"/>
     <w:multiLevelType w:val="hybridMultilevel"/>
     <w:tmpl w:val="93A22C0C"/>
@@ -5723,7 +6300,7 @@
       </w:pPr>
     </w:lvl>
   </w:abstractNum>
-  <w:abstractNum w:abstractNumId="5">
+  <w:abstractNum w:abstractNumId="5" w15:restartNumberingAfterBreak="0">
     <w:nsid w:val="51237B0F"/>
     <w:multiLevelType w:val="hybridMultilevel"/>
     <w:tmpl w:val="C4E2A1A8"/>
@@ -5812,7 +6389,7 @@
       </w:pPr>
     </w:lvl>
   </w:abstractNum>
-  <w:abstractNum w:abstractNumId="6">
+  <w:abstractNum w:abstractNumId="6" w15:restartNumberingAfterBreak="0">
     <w:nsid w:val="52652629"/>
     <w:multiLevelType w:val="hybridMultilevel"/>
     <w:tmpl w:val="9DDA5AC8"/>
@@ -5901,7 +6478,7 @@
       </w:pPr>
     </w:lvl>
   </w:abstractNum>
-  <w:abstractNum w:abstractNumId="7">
+  <w:abstractNum w:abstractNumId="7" w15:restartNumberingAfterBreak="0">
     <w:nsid w:val="59FB3207"/>
     <w:multiLevelType w:val="hybridMultilevel"/>
     <w:tmpl w:val="2AF20D46"/>
@@ -5990,7 +6567,7 @@
       </w:pPr>
     </w:lvl>
   </w:abstractNum>
-  <w:abstractNum w:abstractNumId="8">
+  <w:abstractNum w:abstractNumId="8" w15:restartNumberingAfterBreak="0">
     <w:nsid w:val="64CE7428"/>
     <w:multiLevelType w:val="hybridMultilevel"/>
     <w:tmpl w:val="2B5848CC"/>
@@ -6079,7 +6656,7 @@
       </w:pPr>
     </w:lvl>
   </w:abstractNum>
-  <w:abstractNum w:abstractNumId="9">
+  <w:abstractNum w:abstractNumId="9" w15:restartNumberingAfterBreak="0">
     <w:nsid w:val="65E83D1C"/>
     <w:multiLevelType w:val="hybridMultilevel"/>
     <w:tmpl w:val="C8026BB2"/>
@@ -6168,7 +6745,7 @@
       </w:pPr>
     </w:lvl>
   </w:abstractNum>
-  <w:abstractNum w:abstractNumId="10">
+  <w:abstractNum w:abstractNumId="10" w15:restartNumberingAfterBreak="0">
     <w:nsid w:val="671B5099"/>
     <w:multiLevelType w:val="hybridMultilevel"/>
     <w:tmpl w:val="2780A2CE"/>
@@ -6263,7 +6840,7 @@
       </w:rPr>
     </w:lvl>
   </w:abstractNum>
-  <w:abstractNum w:abstractNumId="11">
+  <w:abstractNum w:abstractNumId="11" w15:restartNumberingAfterBreak="0">
     <w:nsid w:val="68CA628D"/>
     <w:multiLevelType w:val="hybridMultilevel"/>
     <w:tmpl w:val="D220BA16"/>
@@ -6352,7 +6929,7 @@
       </w:pPr>
     </w:lvl>
   </w:abstractNum>
-  <w:abstractNum w:abstractNumId="12">
+  <w:abstractNum w:abstractNumId="12" w15:restartNumberingAfterBreak="0">
     <w:nsid w:val="6A977551"/>
     <w:multiLevelType w:val="hybridMultilevel"/>
     <w:tmpl w:val="686ED800"/>
@@ -6442,7 +7019,7 @@
       </w:pPr>
     </w:lvl>
   </w:abstractNum>
-  <w:abstractNum w:abstractNumId="13">
+  <w:abstractNum w:abstractNumId="13" w15:restartNumberingAfterBreak="0">
     <w:nsid w:val="6E8A6590"/>
     <w:multiLevelType w:val="hybridMultilevel"/>
     <w:tmpl w:val="508EC2AE"/>
@@ -6532,7 +7109,7 @@
       </w:pPr>
     </w:lvl>
   </w:abstractNum>
-  <w:abstractNum w:abstractNumId="14">
+  <w:abstractNum w:abstractNumId="14" w15:restartNumberingAfterBreak="0">
     <w:nsid w:val="715D3B6E"/>
     <w:multiLevelType w:val="hybridMultilevel"/>
     <w:tmpl w:val="52945650"/>
@@ -6621,7 +7198,7 @@
       </w:pPr>
     </w:lvl>
   </w:abstractNum>
-  <w:abstractNum w:abstractNumId="15">
+  <w:abstractNum w:abstractNumId="15" w15:restartNumberingAfterBreak="0">
     <w:nsid w:val="78273783"/>
     <w:multiLevelType w:val="hybridMultilevel"/>
     <w:tmpl w:val="2646CE96"/>
@@ -6761,16 +7338,8 @@
 </w:numbering>
 </file>
 
-<file path=word/people.xml><?xml version="1.0" encoding="utf-8"?>
-<w15:people xmlns:wpc="http://schemas.microsoft.com/office/word/2010/wordprocessingCanvas" xmlns:mc="http://schemas.openxmlformats.org/markup-compatibility/2006" xmlns:o="urn:schemas-microsoft-com:office:office" xmlns:r="http://schemas.openxmlformats.org/officeDocument/2006/relationships" xmlns:m="http://schemas.openxmlformats.org/officeDocument/2006/math" xmlns:v="urn:schemas-microsoft-com:vml" xmlns:wp14="http://schemas.microsoft.com/office/word/2010/wordprocessingDrawing" xmlns:wp="http://schemas.openxmlformats.org/drawingml/2006/wordprocessingDrawing" xmlns:w10="urn:schemas-microsoft-com:office:word" xmlns:w="http://schemas.openxmlformats.org/wordprocessingml/2006/main" xmlns:w14="http://schemas.microsoft.com/office/word/2010/wordml" xmlns:w15="http://schemas.microsoft.com/office/word/2012/wordml" xmlns:wpg="http://schemas.microsoft.com/office/word/2010/wordprocessingGroup" xmlns:wpi="http://schemas.microsoft.com/office/word/2010/wordprocessingInk" xmlns:wne="http://schemas.microsoft.com/office/word/2006/wordml" xmlns:wps="http://schemas.microsoft.com/office/word/2010/wordprocessingShape" mc:Ignorable="w14 w15 wp14">
-  <w15:person w15:author="Lehman Lindeque">
-    <w15:presenceInfo w15:providerId="AD" w15:userId="S-1-5-21-1133587339-3485903572-1621970514-2730"/>
-  </w15:person>
-</w15:people>
-</file>
-
 <file path=word/styles.xml><?xml version="1.0" encoding="utf-8"?>
-<w:styles xmlns:mc="http://schemas.openxmlformats.org/markup-compatibility/2006" xmlns:r="http://schemas.openxmlformats.org/officeDocument/2006/relationships" xmlns:w="http://schemas.openxmlformats.org/wordprocessingml/2006/main" xmlns:w14="http://schemas.microsoft.com/office/word/2010/wordml" mc:Ignorable="w14">
+<w:styles xmlns:mc="http://schemas.openxmlformats.org/markup-compatibility/2006" xmlns:r="http://schemas.openxmlformats.org/officeDocument/2006/relationships" xmlns:w="http://schemas.openxmlformats.org/wordprocessingml/2006/main" xmlns:w14="http://schemas.microsoft.com/office/word/2010/wordml" xmlns:w15="http://schemas.microsoft.com/office/word/2012/wordml" mc:Ignorable="w14 w15">
   <w:docDefaults>
     <w:rPrDefault>
       <w:rPr>
@@ -6786,540 +7355,386 @@
       </w:pPr>
     </w:pPrDefault>
   </w:docDefaults>
-  <w:latentStyles w:defLockedState="0" w:defUIPriority="99" w:defSemiHidden="1" w:defUnhideWhenUsed="1" w:defQFormat="0" w:count="267">
-    <w:lsdException w:name="Normal" w:semiHidden="0" w:uiPriority="0" w:unhideWhenUsed="0" w:qFormat="1"/>
-    <w:lsdException w:name="heading 1" w:semiHidden="0" w:uiPriority="9" w:unhideWhenUsed="0" w:qFormat="1"/>
-    <w:lsdException w:name="heading 2" w:uiPriority="9" w:qFormat="1"/>
-    <w:lsdException w:name="heading 3" w:uiPriority="9" w:qFormat="1"/>
-    <w:lsdException w:name="heading 4" w:uiPriority="9" w:qFormat="1"/>
-    <w:lsdException w:name="heading 5" w:uiPriority="9" w:qFormat="1"/>
-    <w:lsdException w:name="heading 6" w:uiPriority="9" w:qFormat="1"/>
-    <w:lsdException w:name="heading 7" w:uiPriority="9" w:qFormat="1"/>
-    <w:lsdException w:name="heading 8" w:uiPriority="9" w:qFormat="1"/>
-    <w:lsdException w:name="heading 9" w:uiPriority="9" w:qFormat="1"/>
-    <w:lsdException w:name="toc 1" w:uiPriority="39"/>
-    <w:lsdException w:name="toc 2" w:uiPriority="39"/>
-    <w:lsdException w:name="toc 3" w:uiPriority="39"/>
-    <w:lsdException w:name="toc 4" w:uiPriority="39"/>
-    <w:lsdException w:name="toc 5" w:uiPriority="39"/>
-    <w:lsdException w:name="toc 6" w:uiPriority="39"/>
-    <w:lsdException w:name="toc 7" w:uiPriority="39"/>
-    <w:lsdException w:name="toc 8" w:uiPriority="39"/>
-    <w:lsdException w:name="toc 9" w:uiPriority="39"/>
-    <w:lsdException w:name="caption" w:uiPriority="35" w:qFormat="1"/>
-    <w:lsdException w:name="Title" w:semiHidden="0" w:uiPriority="10" w:unhideWhenUsed="0" w:qFormat="1"/>
-    <w:lsdException w:name="Default Paragraph Font" w:uiPriority="1"/>
-    <w:lsdException w:name="Subtitle" w:semiHidden="0" w:uiPriority="11" w:unhideWhenUsed="0" w:qFormat="1"/>
-    <w:lsdException w:name="Strong" w:semiHidden="0" w:uiPriority="22" w:unhideWhenUsed="0" w:qFormat="1"/>
-    <w:lsdException w:name="Emphasis" w:semiHidden="0" w:uiPriority="20" w:unhideWhenUsed="0" w:qFormat="1"/>
-    <w:lsdException w:name="Table Grid" w:semiHidden="0" w:uiPriority="39" w:unhideWhenUsed="0"/>
-    <w:lsdException w:name="Placeholder Text" w:unhideWhenUsed="0"/>
-    <w:lsdException w:name="No Spacing" w:semiHidden="0" w:uiPriority="1" w:unhideWhenUsed="0" w:qFormat="1"/>
-    <w:lsdException w:name="Light Shading" w:semiHidden="0" w:uiPriority="60" w:unhideWhenUsed="0"/>
-    <w:lsdException w:name="Light List" w:semiHidden="0" w:uiPriority="61" w:unhideWhenUsed="0"/>
-    <w:lsdException w:name="Light Grid" w:semiHidden="0" w:uiPriority="62" w:unhideWhenUsed="0"/>
-    <w:lsdException w:name="Medium Shading 1" w:semiHidden="0" w:uiPriority="63" w:unhideWhenUsed="0"/>
-    <w:lsdException w:name="Medium Shading 2" w:semiHidden="0" w:uiPriority="64" w:unhideWhenUsed="0"/>
-    <w:lsdException w:name="Medium List 1" w:semiHidden="0" w:uiPriority="65" w:unhideWhenUsed="0"/>
-    <w:lsdException w:name="Medium List 2" w:semiHidden="0" w:uiPriority="66" w:unhideWhenUsed="0"/>
-    <w:lsdException w:name="Medium Grid 1" w:semiHidden="0" w:uiPriority="67" w:unhideWhenUsed="0"/>
-    <w:lsdException w:name="Medium Grid 2" w:semiHidden="0" w:uiPriority="68" w:unhideWhenUsed="0"/>
-    <w:lsdException w:name="Medium Grid 3" w:semiHidden="0" w:uiPriority="69" w:unhideWhenUsed="0"/>
-    <w:lsdException w:name="Dark List" w:semiHidden="0" w:uiPriority="70" w:unhideWhenUsed="0"/>
-    <w:lsdException w:name="Colorful Shading" w:semiHidden="0" w:uiPriority="71" w:unhideWhenUsed="0"/>
-    <w:lsdException w:name="Colorful List" w:semiHidden="0" w:uiPriority="72" w:unhideWhenUsed="0"/>
-    <w:lsdException w:name="Colorful Grid" w:semiHidden="0" w:uiPriority="73" w:unhideWhenUsed="0"/>
-    <w:lsdException w:name="Light Shading Accent 1" w:semiHidden="0" w:uiPriority="60" w:unhideWhenUsed="0"/>
-    <w:lsdException w:name="Light List Accent 1" w:semiHidden="0" w:uiPriority="61" w:unhideWhenUsed="0"/>
-    <w:lsdException w:name="Light Grid Accent 1" w:semiHidden="0" w:uiPriority="62" w:unhideWhenUsed="0"/>
-    <w:lsdException w:name="Medium Shading 1 Accent 1" w:semiHidden="0" w:uiPriority="63" w:unhideWhenUsed="0"/>
-    <w:lsdException w:name="Medium Shading 2 Accent 1" w:semiHidden="0" w:uiPriority="64" w:unhideWhenUsed="0"/>
-    <w:lsdException w:name="Medium List 1 Accent 1" w:semiHidden="0" w:uiPriority="65" w:unhideWhenUsed="0"/>
-    <w:lsdException w:name="Revision" w:unhideWhenUsed="0"/>
-    <w:lsdException w:name="List Paragraph" w:semiHidden="0" w:uiPriority="34" w:unhideWhenUsed="0" w:qFormat="1"/>
-    <w:lsdException w:name="Quote" w:semiHidden="0" w:uiPriority="29" w:unhideWhenUsed="0" w:qFormat="1"/>
-    <w:lsdException w:name="Intense Quote" w:semiHidden="0" w:uiPriority="30" w:unhideWhenUsed="0" w:qFormat="1"/>
-    <w:lsdException w:name="Medium List 2 Accent 1" w:semiHidden="0" w:uiPriority="66" w:unhideWhenUsed="0"/>
-    <w:lsdException w:name="Medium Grid 1 Accent 1" w:semiHidden="0" w:uiPriority="67" w:unhideWhenUsed="0"/>
-    <w:lsdException w:name="Medium Grid 2 Accent 1" w:semiHidden="0" w:uiPriority="68" w:unhideWhenUsed="0"/>
-    <w:lsdException w:name="Medium Grid 3 Accent 1" w:semiHidden="0" w:uiPriority="69" w:unhideWhenUsed="0"/>
-    <w:lsdException w:name="Dark List Accent 1" w:semiHidden="0" w:uiPriority="70" w:unhideWhenUsed="0"/>
-    <w:lsdException w:name="Colorful Shading Accent 1" w:semiHidden="0" w:uiPriority="71" w:unhideWhenUsed="0"/>
-    <w:lsdException w:name="Colorful List Accent 1" w:semiHidden="0" w:uiPriority="72" w:unhideWhenUsed="0"/>
-    <w:lsdException w:name="Colorful Grid Accent 1" w:semiHidden="0" w:uiPriority="73" w:unhideWhenUsed="0"/>
-    <w:lsdException w:name="Light Shading Accent 2" w:semiHidden="0" w:uiPriority="60" w:unhideWhenUsed="0"/>
-    <w:lsdException w:name="Light List Accent 2" w:semiHidden="0" w:uiPriority="61" w:unhideWhenUsed="0"/>
-    <w:lsdException w:name="Light Grid Accent 2" w:semiHidden="0" w:uiPriority="62" w:unhideWhenUsed="0"/>
-    <w:lsdException w:name="Medium Shading 1 Accent 2" w:semiHidden="0" w:uiPriority="63" w:unhideWhenUsed="0"/>
-    <w:lsdException w:name="Medium Shading 2 Accent 2" w:semiHidden="0" w:uiPriority="64" w:unhideWhenUsed="0"/>
-    <w:lsdException w:name="Medium List 1 Accent 2" w:semiHidden="0" w:uiPriority="65" w:unhideWhenUsed="0"/>
-    <w:lsdException w:name="Medium List 2 Accent 2" w:semiHidden="0" w:uiPriority="66" w:unhideWhenUsed="0"/>
-    <w:lsdException w:name="Medium Grid 1 Accent 2" w:semiHidden="0" w:uiPriority="67" w:unhideWhenUsed="0"/>
-    <w:lsdException w:name="Medium Grid 2 Accent 2" w:semiHidden="0" w:uiPriority="68" w:unhideWhenUsed="0"/>
-    <w:lsdException w:name="Medium Grid 3 Accent 2" w:semiHidden="0" w:uiPriority="69" w:unhideWhenUsed="0"/>
-    <w:lsdException w:name="Dark List Accent 2" w:semiHidden="0" w:uiPriority="70" w:unhideWhenUsed="0"/>
-    <w:lsdException w:name="Colorful Shading Accent 2" w:semiHidden="0" w:uiPriority="71" w:unhideWhenUsed="0"/>
-    <w:lsdException w:name="Colorful List Accent 2" w:semiHidden="0" w:uiPriority="72" w:unhideWhenUsed="0"/>
-    <w:lsdException w:name="Colorful Grid Accent 2" w:semiHidden="0" w:uiPriority="73" w:unhideWhenUsed="0"/>
-    <w:lsdException w:name="Light Shading Accent 3" w:semiHidden="0" w:uiPriority="60" w:unhideWhenUsed="0"/>
-    <w:lsdException w:name="Light List Accent 3" w:semiHidden="0" w:uiPriority="61" w:unhideWhenUsed="0"/>
-    <w:lsdException w:name="Light Grid Accent 3" w:semiHidden="0" w:uiPriority="62" w:unhideWhenUsed="0"/>
-    <w:lsdException w:name="Medium Shading 1 Accent 3" w:semiHidden="0" w:uiPriority="63" w:unhideWhenUsed="0"/>
-    <w:lsdException w:name="Medium Shading 2 Accent 3" w:semiHidden="0" w:uiPriority="64" w:unhideWhenUsed="0"/>
-    <w:lsdException w:name="Medium List 1 Accent 3" w:semiHidden="0" w:uiPriority="65" w:unhideWhenUsed="0"/>
-    <w:lsdException w:name="Medium List 2 Accent 3" w:semiHidden="0" w:uiPriority="66" w:unhideWhenUsed="0"/>
-    <w:lsdException w:name="Medium Grid 1 Accent 3" w:semiHidden="0" w:uiPriority="67" w:unhideWhenUsed="0"/>
-    <w:lsdException w:name="Medium Grid 2 Accent 3" w:semiHidden="0" w:uiPriority="68" w:unhideWhenUsed="0"/>
-    <w:lsdException w:name="Medium Grid 3 Accent 3" w:semiHidden="0" w:uiPriority="69" w:unhideWhenUsed="0"/>
-    <w:lsdException w:name="Dark List Accent 3" w:semiHidden="0" w:uiPriority="70" w:unhideWhenUsed="0"/>
-    <w:lsdException w:name="Colorful Shading Accent 3" w:semiHidden="0" w:uiPriority="71" w:unhideWhenUsed="0"/>
-    <w:lsdException w:name="Colorful List Accent 3" w:semiHidden="0" w:uiPriority="72" w:unhideWhenUsed="0"/>
-    <w:lsdException w:name="Colorful Grid Accent 3" w:semiHidden="0" w:uiPriority="73" w:unhideWhenUsed="0"/>
-    <w:lsdException w:name="Light Shading Accent 4" w:semiHidden="0" w:uiPriority="60" w:unhideWhenUsed="0"/>
-    <w:lsdException w:name="Light List Accent 4" w:semiHidden="0" w:uiPriority="61" w:unhideWhenUsed="0"/>
-    <w:lsdException w:name="Light Grid Accent 4" w:semiHidden="0" w:uiPriority="62" w:unhideWhenUsed="0"/>
-    <w:lsdException w:name="Medium Shading 1 Accent 4" w:semiHidden="0" w:uiPriority="63" w:unhideWhenUsed="0"/>
-    <w:lsdException w:name="Medium Shading 2 Accent 4" w:semiHidden="0" w:uiPriority="64" w:unhideWhenUsed="0"/>
-    <w:lsdException w:name="Medium List 1 Accent 4" w:semiHidden="0" w:uiPriority="65" w:unhideWhenUsed="0"/>
-    <w:lsdException w:name="Medium List 2 Accent 4" w:semiHidden="0" w:uiPriority="66" w:unhideWhenUsed="0"/>
-    <w:lsdException w:name="Medium Grid 1 Accent 4" w:semiHidden="0" w:uiPriority="67" w:unhideWhenUsed="0"/>
-    <w:lsdException w:name="Medium Grid 2 Accent 4" w:semiHidden="0" w:uiPriority="68" w:unhideWhenUsed="0"/>
-    <w:lsdException w:name="Medium Grid 3 Accent 4" w:semiHidden="0" w:uiPriority="69" w:unhideWhenUsed="0"/>
-    <w:lsdException w:name="Dark List Accent 4" w:semiHidden="0" w:uiPriority="70" w:unhideWhenUsed="0"/>
-    <w:lsdException w:name="Colorful Shading Accent 4" w:semiHidden="0" w:uiPriority="71" w:unhideWhenUsed="0"/>
-    <w:lsdException w:name="Colorful List Accent 4" w:semiHidden="0" w:uiPriority="72" w:unhideWhenUsed="0"/>
-    <w:lsdException w:name="Colorful Grid Accent 4" w:semiHidden="0" w:uiPriority="73" w:unhideWhenUsed="0"/>
-    <w:lsdException w:name="Light Shading Accent 5" w:semiHidden="0" w:uiPriority="60" w:unhideWhenUsed="0"/>
-    <w:lsdException w:name="Light List Accent 5" w:semiHidden="0" w:uiPriority="61" w:unhideWhenUsed="0"/>
-    <w:lsdException w:name="Light Grid Accent 5" w:semiHidden="0" w:uiPriority="62" w:unhideWhenUsed="0"/>
-    <w:lsdException w:name="Medium Shading 1 Accent 5" w:semiHidden="0" w:uiPriority="63" w:unhideWhenUsed="0"/>
-    <w:lsdException w:name="Medium Shading 2 Accent 5" w:semiHidden="0" w:uiPriority="64" w:unhideWhenUsed="0"/>
-    <w:lsdException w:name="Medium List 1 Accent 5" w:semiHidden="0" w:uiPriority="65" w:unhideWhenUsed="0"/>
-    <w:lsdException w:name="Medium List 2 Accent 5" w:semiHidden="0" w:uiPriority="66" w:unhideWhenUsed="0"/>
-    <w:lsdException w:name="Medium Grid 1 Accent 5" w:semiHidden="0" w:uiPriority="67" w:unhideWhenUsed="0"/>
-    <w:lsdException w:name="Medium Grid 2 Accent 5" w:semiHidden="0" w:uiPriority="68" w:unhideWhenUsed="0"/>
-    <w:lsdException w:name="Medium Grid 3 Accent 5" w:semiHidden="0" w:uiPriority="69" w:unhideWhenUsed="0"/>
-    <w:lsdException w:name="Dark List Accent 5" w:semiHidden="0" w:uiPriority="70" w:unhideWhenUsed="0"/>
-    <w:lsdException w:name="Colorful Shading Accent 5" w:semiHidden="0" w:uiPriority="71" w:unhideWhenUsed="0"/>
-    <w:lsdException w:name="Colorful List Accent 5" w:semiHidden="0" w:uiPriority="72" w:unhideWhenUsed="0"/>
-    <w:lsdException w:name="Colorful Grid Accent 5" w:semiHidden="0" w:uiPriority="73" w:unhideWhenUsed="0"/>
-    <w:lsdException w:name="Light Shading Accent 6" w:semiHidden="0" w:uiPriority="60" w:unhideWhenUsed="0"/>
-    <w:lsdException w:name="Light List Accent 6" w:semiHidden="0" w:uiPriority="61" w:unhideWhenUsed="0"/>
-    <w:lsdException w:name="Light Grid Accent 6" w:semiHidden="0" w:uiPriority="62" w:unhideWhenUsed="0"/>
-    <w:lsdException w:name="Medium Shading 1 Accent 6" w:semiHidden="0" w:uiPriority="63" w:unhideWhenUsed="0"/>
-    <w:lsdException w:name="Medium Shading 2 Accent 6" w:semiHidden="0" w:uiPriority="64" w:unhideWhenUsed="0"/>
-    <w:lsdException w:name="Medium List 1 Accent 6" w:semiHidden="0" w:uiPriority="65" w:unhideWhenUsed="0"/>
-    <w:lsdException w:name="Medium List 2 Accent 6" w:semiHidden="0" w:uiPriority="66" w:unhideWhenUsed="0"/>
-    <w:lsdException w:name="Medium Grid 1 Accent 6" w:semiHidden="0" w:uiPriority="67" w:unhideWhenUsed="0"/>
-    <w:lsdException w:name="Medium Grid 2 Accent 6" w:semiHidden="0" w:uiPriority="68" w:unhideWhenUsed="0"/>
-    <w:lsdException w:name="Medium Grid 3 Accent 6" w:semiHidden="0" w:uiPriority="69" w:unhideWhenUsed="0"/>
-    <w:lsdException w:name="Dark List Accent 6" w:semiHidden="0" w:uiPriority="70" w:unhideWhenUsed="0"/>
-    <w:lsdException w:name="Colorful Shading Accent 6" w:semiHidden="0" w:uiPriority="71" w:unhideWhenUsed="0"/>
-    <w:lsdException w:name="Colorful List Accent 6" w:semiHidden="0" w:uiPriority="72" w:unhideWhenUsed="0"/>
-    <w:lsdException w:name="Colorful Grid Accent 6" w:semiHidden="0" w:uiPriority="73" w:unhideWhenUsed="0"/>
-    <w:lsdException w:name="Subtle Emphasis" w:semiHidden="0" w:uiPriority="19" w:unhideWhenUsed="0" w:qFormat="1"/>
-    <w:lsdException w:name="Intense Emphasis" w:semiHidden="0" w:uiPriority="21" w:unhideWhenUsed="0" w:qFormat="1"/>
-    <w:lsdException w:name="Subtle Reference" w:semiHidden="0" w:uiPriority="31" w:unhideWhenUsed="0" w:qFormat="1"/>
-    <w:lsdException w:name="Intense Reference" w:semiHidden="0" w:uiPriority="32" w:unhideWhenUsed="0" w:qFormat="1"/>
-    <w:lsdException w:name="Book Title" w:semiHidden="0" w:uiPriority="33" w:unhideWhenUsed="0" w:qFormat="1"/>
-    <w:lsdException w:name="Bibliography" w:uiPriority="37"/>
-    <w:lsdException w:name="TOC Heading" w:uiPriority="39" w:qFormat="1"/>
+  <w:latentStyles w:defLockedState="0" w:defUIPriority="99" w:defSemiHidden="0" w:defUnhideWhenUsed="0" w:defQFormat="0" w:count="371">
+    <w:lsdException w:name="Normal" w:uiPriority="0" w:qFormat="1"/>
+    <w:lsdException w:name="heading 1" w:uiPriority="9" w:qFormat="1"/>
+    <w:lsdException w:name="heading 2" w:semiHidden="1" w:uiPriority="9" w:unhideWhenUsed="1" w:qFormat="1"/>
+    <w:lsdException w:name="heading 3" w:semiHidden="1" w:uiPriority="9" w:unhideWhenUsed="1" w:qFormat="1"/>
+    <w:lsdException w:name="heading 4" w:semiHidden="1" w:uiPriority="9" w:unhideWhenUsed="1" w:qFormat="1"/>
+    <w:lsdException w:name="heading 5" w:semiHidden="1" w:uiPriority="9" w:unhideWhenUsed="1" w:qFormat="1"/>
+    <w:lsdException w:name="heading 6" w:semiHidden="1" w:uiPriority="9" w:unhideWhenUsed="1" w:qFormat="1"/>
+    <w:lsdException w:name="heading 7" w:semiHidden="1" w:uiPriority="9" w:unhideWhenUsed="1" w:qFormat="1"/>
+    <w:lsdException w:name="heading 8" w:semiHidden="1" w:uiPriority="9" w:unhideWhenUsed="1" w:qFormat="1"/>
+    <w:lsdException w:name="heading 9" w:semiHidden="1" w:uiPriority="9" w:unhideWhenUsed="1" w:qFormat="1"/>
+    <w:lsdException w:name="index 1" w:semiHidden="1" w:unhideWhenUsed="1"/>
+    <w:lsdException w:name="index 2" w:semiHidden="1" w:unhideWhenUsed="1"/>
+    <w:lsdException w:name="index 3" w:semiHidden="1" w:unhideWhenUsed="1"/>
+    <w:lsdException w:name="index 4" w:semiHidden="1" w:unhideWhenUsed="1"/>
+    <w:lsdException w:name="index 5" w:semiHidden="1" w:unhideWhenUsed="1"/>
+    <w:lsdException w:name="index 6" w:semiHidden="1" w:unhideWhenUsed="1"/>
+    <w:lsdException w:name="index 7" w:semiHidden="1" w:unhideWhenUsed="1"/>
+    <w:lsdException w:name="index 8" w:semiHidden="1" w:unhideWhenUsed="1"/>
+    <w:lsdException w:name="index 9" w:semiHidden="1" w:unhideWhenUsed="1"/>
+    <w:lsdException w:name="toc 1" w:semiHidden="1" w:uiPriority="39" w:unhideWhenUsed="1"/>
+    <w:lsdException w:name="toc 2" w:semiHidden="1" w:uiPriority="39" w:unhideWhenUsed="1"/>
+    <w:lsdException w:name="toc 3" w:semiHidden="1" w:uiPriority="39" w:unhideWhenUsed="1"/>
+    <w:lsdException w:name="toc 4" w:semiHidden="1" w:uiPriority="39" w:unhideWhenUsed="1"/>
+    <w:lsdException w:name="toc 5" w:semiHidden="1" w:uiPriority="39" w:unhideWhenUsed="1"/>
+    <w:lsdException w:name="toc 6" w:semiHidden="1" w:uiPriority="39" w:unhideWhenUsed="1"/>
+    <w:lsdException w:name="toc 7" w:semiHidden="1" w:uiPriority="39" w:unhideWhenUsed="1"/>
+    <w:lsdException w:name="toc 8" w:semiHidden="1" w:uiPriority="39" w:unhideWhenUsed="1"/>
+    <w:lsdException w:name="toc 9" w:semiHidden="1" w:uiPriority="39" w:unhideWhenUsed="1"/>
+    <w:lsdException w:name="Normal Indent" w:semiHidden="1" w:unhideWhenUsed="1"/>
+    <w:lsdException w:name="footnote text" w:semiHidden="1" w:unhideWhenUsed="1"/>
+    <w:lsdException w:name="annotation text" w:semiHidden="1" w:unhideWhenUsed="1"/>
+    <w:lsdException w:name="header" w:semiHidden="1" w:unhideWhenUsed="1"/>
+    <w:lsdException w:name="footer" w:semiHidden="1" w:unhideWhenUsed="1"/>
+    <w:lsdException w:name="index heading" w:semiHidden="1" w:unhideWhenUsed="1"/>
+    <w:lsdException w:name="caption" w:semiHidden="1" w:uiPriority="35" w:unhideWhenUsed="1" w:qFormat="1"/>
+    <w:lsdException w:name="table of figures" w:semiHidden="1" w:unhideWhenUsed="1"/>
+    <w:lsdException w:name="envelope address" w:semiHidden="1" w:unhideWhenUsed="1"/>
+    <w:lsdException w:name="envelope return" w:semiHidden="1" w:unhideWhenUsed="1"/>
+    <w:lsdException w:name="footnote reference" w:semiHidden="1" w:unhideWhenUsed="1"/>
+    <w:lsdException w:name="annotation reference" w:semiHidden="1" w:unhideWhenUsed="1"/>
+    <w:lsdException w:name="line number" w:semiHidden="1" w:unhideWhenUsed="1"/>
+    <w:lsdException w:name="page number" w:semiHidden="1" w:unhideWhenUsed="1"/>
+    <w:lsdException w:name="endnote reference" w:semiHidden="1" w:unhideWhenUsed="1"/>
+    <w:lsdException w:name="endnote text" w:semiHidden="1" w:unhideWhenUsed="1"/>
+    <w:lsdException w:name="table of authorities" w:semiHidden="1" w:unhideWhenUsed="1"/>
+    <w:lsdException w:name="macro" w:semiHidden="1" w:unhideWhenUsed="1"/>
+    <w:lsdException w:name="toa heading" w:semiHidden="1" w:unhideWhenUsed="1"/>
+    <w:lsdException w:name="List" w:semiHidden="1" w:unhideWhenUsed="1"/>
+    <w:lsdException w:name="List Bullet" w:semiHidden="1" w:unhideWhenUsed="1"/>
+    <w:lsdException w:name="List Number" w:semiHidden="1" w:unhideWhenUsed="1"/>
+    <w:lsdException w:name="List 2" w:semiHidden="1" w:unhideWhenUsed="1"/>
+    <w:lsdException w:name="List 3" w:semiHidden="1" w:unhideWhenUsed="1"/>
+    <w:lsdException w:name="List 4" w:semiHidden="1" w:unhideWhenUsed="1"/>
+    <w:lsdException w:name="List 5" w:semiHidden="1" w:unhideWhenUsed="1"/>
+    <w:lsdException w:name="List Bullet 2" w:semiHidden="1" w:unhideWhenUsed="1"/>
+    <w:lsdException w:name="List Bullet 3" w:semiHidden="1" w:unhideWhenUsed="1"/>
+    <w:lsdException w:name="List Bullet 4" w:semiHidden="1" w:unhideWhenUsed="1"/>
+    <w:lsdException w:name="List Bullet 5" w:semiHidden="1" w:unhideWhenUsed="1"/>
+    <w:lsdException w:name="List Number 2" w:semiHidden="1" w:unhideWhenUsed="1"/>
+    <w:lsdException w:name="List Number 3" w:semiHidden="1" w:unhideWhenUsed="1"/>
+    <w:lsdException w:name="List Number 4" w:semiHidden="1" w:unhideWhenUsed="1"/>
+    <w:lsdException w:name="List Number 5" w:semiHidden="1" w:unhideWhenUsed="1"/>
+    <w:lsdException w:name="Title" w:uiPriority="10" w:qFormat="1"/>
+    <w:lsdException w:name="Closing" w:semiHidden="1" w:unhideWhenUsed="1"/>
+    <w:lsdException w:name="Signature" w:semiHidden="1" w:unhideWhenUsed="1"/>
+    <w:lsdException w:name="Default Paragraph Font" w:semiHidden="1" w:uiPriority="1" w:unhideWhenUsed="1"/>
+    <w:lsdException w:name="Body Text" w:semiHidden="1" w:unhideWhenUsed="1"/>
+    <w:lsdException w:name="Body Text Indent" w:semiHidden="1" w:unhideWhenUsed="1"/>
+    <w:lsdException w:name="List Continue" w:semiHidden="1" w:unhideWhenUsed="1"/>
+    <w:lsdException w:name="List Continue 2" w:semiHidden="1" w:unhideWhenUsed="1"/>
+    <w:lsdException w:name="List Continue 3" w:semiHidden="1" w:unhideWhenUsed="1"/>
+    <w:lsdException w:name="List Continue 4" w:semiHidden="1" w:unhideWhenUsed="1"/>
+    <w:lsdException w:name="List Continue 5" w:semiHidden="1" w:unhideWhenUsed="1"/>
+    <w:lsdException w:name="Message Header" w:semiHidden="1" w:unhideWhenUsed="1"/>
+    <w:lsdException w:name="Subtitle" w:uiPriority="11" w:qFormat="1"/>
+    <w:lsdException w:name="Salutation" w:semiHidden="1" w:unhideWhenUsed="1"/>
+    <w:lsdException w:name="Date" w:semiHidden="1" w:unhideWhenUsed="1"/>
+    <w:lsdException w:name="Body Text First Indent" w:semiHidden="1" w:unhideWhenUsed="1"/>
+    <w:lsdException w:name="Body Text First Indent 2" w:semiHidden="1" w:unhideWhenUsed="1"/>
+    <w:lsdException w:name="Note Heading" w:semiHidden="1" w:unhideWhenUsed="1"/>
+    <w:lsdException w:name="Body Text 2" w:semiHidden="1" w:unhideWhenUsed="1"/>
+    <w:lsdException w:name="Body Text 3" w:semiHidden="1" w:unhideWhenUsed="1"/>
+    <w:lsdException w:name="Body Text Indent 2" w:semiHidden="1" w:unhideWhenUsed="1"/>
+    <w:lsdException w:name="Body Text Indent 3" w:semiHidden="1" w:unhideWhenUsed="1"/>
+    <w:lsdException w:name="Block Text" w:semiHidden="1" w:unhideWhenUsed="1"/>
+    <w:lsdException w:name="Hyperlink" w:semiHidden="1" w:unhideWhenUsed="1"/>
+    <w:lsdException w:name="FollowedHyperlink" w:semiHidden="1" w:unhideWhenUsed="1"/>
+    <w:lsdException w:name="Strong" w:uiPriority="22" w:qFormat="1"/>
+    <w:lsdException w:name="Emphasis" w:uiPriority="20" w:qFormat="1"/>
+    <w:lsdException w:name="Document Map" w:semiHidden="1" w:unhideWhenUsed="1"/>
+    <w:lsdException w:name="Plain Text" w:semiHidden="1" w:unhideWhenUsed="1"/>
+    <w:lsdException w:name="E-mail Signature" w:semiHidden="1" w:unhideWhenUsed="1"/>
+    <w:lsdException w:name="HTML Top of Form" w:semiHidden="1" w:unhideWhenUsed="1"/>
+    <w:lsdException w:name="HTML Bottom of Form" w:semiHidden="1" w:unhideWhenUsed="1"/>
+    <w:lsdException w:name="Normal (Web)" w:semiHidden="1" w:unhideWhenUsed="1"/>
+    <w:lsdException w:name="HTML Acronym" w:semiHidden="1" w:unhideWhenUsed="1"/>
+    <w:lsdException w:name="HTML Address" w:semiHidden="1" w:unhideWhenUsed="1"/>
+    <w:lsdException w:name="HTML Cite" w:semiHidden="1" w:unhideWhenUsed="1"/>
+    <w:lsdException w:name="HTML Code" w:semiHidden="1" w:unhideWhenUsed="1"/>
+    <w:lsdException w:name="HTML Definition" w:semiHidden="1" w:unhideWhenUsed="1"/>
+    <w:lsdException w:name="HTML Keyboard" w:semiHidden="1" w:unhideWhenUsed="1"/>
+    <w:lsdException w:name="HTML Preformatted" w:semiHidden="1" w:unhideWhenUsed="1"/>
+    <w:lsdException w:name="HTML Sample" w:semiHidden="1" w:unhideWhenUsed="1"/>
+    <w:lsdException w:name="HTML Typewriter" w:semiHidden="1" w:unhideWhenUsed="1"/>
+    <w:lsdException w:name="HTML Variable" w:semiHidden="1" w:unhideWhenUsed="1"/>
+    <w:lsdException w:name="Normal Table" w:semiHidden="1" w:unhideWhenUsed="1"/>
+    <w:lsdException w:name="annotation subject" w:semiHidden="1" w:unhideWhenUsed="1"/>
+    <w:lsdException w:name="No List" w:semiHidden="1" w:unhideWhenUsed="1"/>
+    <w:lsdException w:name="Outline List 1" w:semiHidden="1" w:unhideWhenUsed="1"/>
+    <w:lsdException w:name="Outline List 2" w:semiHidden="1" w:unhideWhenUsed="1"/>
+    <w:lsdException w:name="Outline List 3" w:semiHidden="1" w:unhideWhenUsed="1"/>
+    <w:lsdException w:name="Table Simple 1" w:semiHidden="1" w:unhideWhenUsed="1"/>
+    <w:lsdException w:name="Table Simple 2" w:semiHidden="1" w:unhideWhenUsed="1"/>
+    <w:lsdException w:name="Table Simple 3" w:semiHidden="1" w:unhideWhenUsed="1"/>
+    <w:lsdException w:name="Table Classic 1" w:semiHidden="1" w:unhideWhenUsed="1"/>
+    <w:lsdException w:name="Table Classic 2" w:semiHidden="1" w:unhideWhenUsed="1"/>
+    <w:lsdException w:name="Table Classic 3" w:semiHidden="1" w:unhideWhenUsed="1"/>
+    <w:lsdException w:name="Table Classic 4" w:semiHidden="1" w:unhideWhenUsed="1"/>
+    <w:lsdException w:name="Table Colorful 1" w:semiHidden="1" w:unhideWhenUsed="1"/>
+    <w:lsdException w:name="Table Colorful 2" w:semiHidden="1" w:unhideWhenUsed="1"/>
+    <w:lsdException w:name="Table Colorful 3" w:semiHidden="1" w:unhideWhenUsed="1"/>
+    <w:lsdException w:name="Table Columns 1" w:semiHidden="1" w:unhideWhenUsed="1"/>
+    <w:lsdException w:name="Table Columns 2" w:semiHidden="1" w:unhideWhenUsed="1"/>
+    <w:lsdException w:name="Table Columns 3" w:semiHidden="1" w:unhideWhenUsed="1"/>
+    <w:lsdException w:name="Table Columns 4" w:semiHidden="1" w:unhideWhenUsed="1"/>
+    <w:lsdException w:name="Table Columns 5" w:semiHidden="1" w:unhideWhenUsed="1"/>
+    <w:lsdException w:name="Table Grid 1" w:semiHidden="1" w:unhideWhenUsed="1"/>
+    <w:lsdException w:name="Table Grid 2" w:semiHidden="1" w:unhideWhenUsed="1"/>
+    <w:lsdException w:name="Table Grid 3" w:semiHidden="1" w:unhideWhenUsed="1"/>
+    <w:lsdException w:name="Table Grid 4" w:semiHidden="1" w:unhideWhenUsed="1"/>
+    <w:lsdException w:name="Table Grid 5" w:semiHidden="1" w:unhideWhenUsed="1"/>
+    <w:lsdException w:name="Table Grid 6" w:semiHidden="1" w:unhideWhenUsed="1"/>
+    <w:lsdException w:name="Table Grid 7" w:semiHidden="1" w:unhideWhenUsed="1"/>
+    <w:lsdException w:name="Table Grid 8" w:semiHidden="1" w:unhideWhenUsed="1"/>
+    <w:lsdException w:name="Table List 1" w:semiHidden="1" w:unhideWhenUsed="1"/>
+    <w:lsdException w:name="Table List 2" w:semiHidden="1" w:unhideWhenUsed="1"/>
+    <w:lsdException w:name="Table List 3" w:semiHidden="1" w:unhideWhenUsed="1"/>
+    <w:lsdException w:name="Table List 4" w:semiHidden="1" w:unhideWhenUsed="1"/>
+    <w:lsdException w:name="Table List 5" w:semiHidden="1" w:unhideWhenUsed="1"/>
+    <w:lsdException w:name="Table List 6" w:semiHidden="1" w:unhideWhenUsed="1"/>
+    <w:lsdException w:name="Table List 7" w:semiHidden="1" w:unhideWhenUsed="1"/>
+    <w:lsdException w:name="Table List 8" w:semiHidden="1" w:unhideWhenUsed="1"/>
+    <w:lsdException w:name="Table 3D effects 1" w:semiHidden="1" w:unhideWhenUsed="1"/>
+    <w:lsdException w:name="Table 3D effects 2" w:semiHidden="1" w:unhideWhenUsed="1"/>
+    <w:lsdException w:name="Table 3D effects 3" w:semiHidden="1" w:unhideWhenUsed="1"/>
+    <w:lsdException w:name="Table Contemporary" w:semiHidden="1" w:unhideWhenUsed="1"/>
+    <w:lsdException w:name="Table Elegant" w:semiHidden="1" w:unhideWhenUsed="1"/>
+    <w:lsdException w:name="Table Professional" w:semiHidden="1" w:unhideWhenUsed="1"/>
+    <w:lsdException w:name="Table Subtle 1" w:semiHidden="1" w:unhideWhenUsed="1"/>
+    <w:lsdException w:name="Table Subtle 2" w:semiHidden="1" w:unhideWhenUsed="1"/>
+    <w:lsdException w:name="Table Web 1" w:semiHidden="1" w:unhideWhenUsed="1"/>
+    <w:lsdException w:name="Table Web 2" w:semiHidden="1" w:unhideWhenUsed="1"/>
+    <w:lsdException w:name="Table Web 3" w:semiHidden="1" w:unhideWhenUsed="1"/>
+    <w:lsdException w:name="Balloon Text" w:semiHidden="1" w:unhideWhenUsed="1"/>
+    <w:lsdException w:name="Table Grid" w:uiPriority="39"/>
+    <w:lsdException w:name="Table Theme" w:semiHidden="1" w:unhideWhenUsed="1"/>
+    <w:lsdException w:name="Placeholder Text" w:semiHidden="1"/>
+    <w:lsdException w:name="No Spacing" w:uiPriority="1" w:qFormat="1"/>
+    <w:lsdException w:name="Light Shading" w:uiPriority="60"/>
+    <w:lsdException w:name="Light List" w:uiPriority="61"/>
+    <w:lsdException w:name="Light Grid" w:uiPriority="62"/>
+    <w:lsdException w:name="Medium Shading 1" w:uiPriority="63"/>
+    <w:lsdException w:name="Medium Shading 2" w:uiPriority="64"/>
+    <w:lsdException w:name="Medium List 1" w:uiPriority="65"/>
+    <w:lsdException w:name="Medium List 2" w:uiPriority="66"/>
+    <w:lsdException w:name="Medium Grid 1" w:uiPriority="67"/>
+    <w:lsdException w:name="Medium Grid 2" w:uiPriority="68"/>
+    <w:lsdException w:name="Medium Grid 3" w:uiPriority="69"/>
+    <w:lsdException w:name="Dark List" w:uiPriority="70"/>
+    <w:lsdException w:name="Colorful Shading" w:uiPriority="71"/>
+    <w:lsdException w:name="Colorful List" w:uiPriority="72"/>
+    <w:lsdException w:name="Colorful Grid" w:uiPriority="73"/>
+    <w:lsdException w:name="Light Shading Accent 1" w:uiPriority="60"/>
+    <w:lsdException w:name="Light List Accent 1" w:uiPriority="61"/>
+    <w:lsdException w:name="Light Grid Accent 1" w:uiPriority="62"/>
+    <w:lsdException w:name="Medium Shading 1 Accent 1" w:uiPriority="63"/>
+    <w:lsdException w:name="Medium Shading 2 Accent 1" w:uiPriority="64"/>
+    <w:lsdException w:name="Medium List 1 Accent 1" w:uiPriority="65"/>
+    <w:lsdException w:name="Revision" w:semiHidden="1"/>
+    <w:lsdException w:name="List Paragraph" w:uiPriority="34" w:qFormat="1"/>
+    <w:lsdException w:name="Quote" w:uiPriority="29" w:qFormat="1"/>
+    <w:lsdException w:name="Intense Quote" w:uiPriority="30" w:qFormat="1"/>
+    <w:lsdException w:name="Medium List 2 Accent 1" w:uiPriority="66"/>
+    <w:lsdException w:name="Medium Grid 1 Accent 1" w:uiPriority="67"/>
+    <w:lsdException w:name="Medium Grid 2 Accent 1" w:uiPriority="68"/>
+    <w:lsdException w:name="Medium Grid 3 Accent 1" w:uiPriority="69"/>
+    <w:lsdException w:name="Dark List Accent 1" w:uiPriority="70"/>
+    <w:lsdException w:name="Colorful Shading Accent 1" w:uiPriority="71"/>
+    <w:lsdException w:name="Colorful List Accent 1" w:uiPriority="72"/>
+    <w:lsdException w:name="Colorful Grid Accent 1" w:uiPriority="73"/>
+    <w:lsdException w:name="Light Shading Accent 2" w:uiPriority="60"/>
+    <w:lsdException w:name="Light List Accent 2" w:uiPriority="61"/>
+    <w:lsdException w:name="Light Grid Accent 2" w:uiPriority="62"/>
+    <w:lsdException w:name="Medium Shading 1 Accent 2" w:uiPriority="63"/>
+    <w:lsdException w:name="Medium Shading 2 Accent 2" w:uiPriority="64"/>
+    <w:lsdException w:name="Medium List 1 Accent 2" w:uiPriority="65"/>
+    <w:lsdException w:name="Medium List 2 Accent 2" w:uiPriority="66"/>
+    <w:lsdException w:name="Medium Grid 1 Accent 2" w:uiPriority="67"/>
+    <w:lsdException w:name="Medium Grid 2 Accent 2" w:uiPriority="68"/>
+    <w:lsdException w:name="Medium Grid 3 Accent 2" w:uiPriority="69"/>
+    <w:lsdException w:name="Dark List Accent 2" w:uiPriority="70"/>
+    <w:lsdException w:name="Colorful Shading Accent 2" w:uiPriority="71"/>
+    <w:lsdException w:name="Colorful List Accent 2" w:uiPriority="72"/>
+    <w:lsdException w:name="Colorful Grid Accent 2" w:uiPriority="73"/>
+    <w:lsdException w:name="Light Shading Accent 3" w:uiPriority="60"/>
+    <w:lsdException w:name="Light List Accent 3" w:uiPriority="61"/>
+    <w:lsdException w:name="Light Grid Accent 3" w:uiPriority="62"/>
+    <w:lsdException w:name="Medium Shading 1 Accent 3" w:uiPriority="63"/>
+    <w:lsdException w:name="Medium Shading 2 Accent 3" w:uiPriority="64"/>
+    <w:lsdException w:name="Medium List 1 Accent 3" w:uiPriority="65"/>
+    <w:lsdException w:name="Medium List 2 Accent 3" w:uiPriority="66"/>
+    <w:lsdException w:name="Medium Grid 1 Accent 3" w:uiPriority="67"/>
+    <w:lsdException w:name="Medium Grid 2 Accent 3" w:uiPriority="68"/>
+    <w:lsdException w:name="Medium Grid 3 Accent 3" w:uiPriority="69"/>
+    <w:lsdException w:name="Dark List Accent 3" w:uiPriority="70"/>
+    <w:lsdException w:name="Colorful Shading Accent 3" w:uiPriority="71"/>
+    <w:lsdException w:name="Colorful List Accent 3" w:uiPriority="72"/>
+    <w:lsdException w:name="Colorful Grid Accent 3" w:uiPriority="73"/>
+    <w:lsdException w:name="Light Shading Accent 4" w:uiPriority="60"/>
+    <w:lsdException w:name="Light List Accent 4" w:uiPriority="61"/>
+    <w:lsdException w:name="Light Grid Accent 4" w:uiPriority="62"/>
+    <w:lsdException w:name="Medium Shading 1 Accent 4" w:uiPriority="63"/>
+    <w:lsdException w:name="Medium Shading 2 Accent 4" w:uiPriority="64"/>
+    <w:lsdException w:name="Medium List 1 Accent 4" w:uiPriority="65"/>
+    <w:lsdException w:name="Medium List 2 Accent 4" w:uiPriority="66"/>
+    <w:lsdException w:name="Medium Grid 1 Accent 4" w:uiPriority="67"/>
+    <w:lsdException w:name="Medium Grid 2 Accent 4" w:uiPriority="68"/>
+    <w:lsdException w:name="Medium Grid 3 Accent 4" w:uiPriority="69"/>
+    <w:lsdException w:name="Dark List Accent 4" w:uiPriority="70"/>
+    <w:lsdException w:name="Colorful Shading Accent 4" w:uiPriority="71"/>
+    <w:lsdException w:name="Colorful List Accent 4" w:uiPriority="72"/>
+    <w:lsdException w:name="Colorful Grid Accent 4" w:uiPriority="73"/>
+    <w:lsdException w:name="Light Shading Accent 5" w:uiPriority="60"/>
+    <w:lsdException w:name="Light List Accent 5" w:uiPriority="61"/>
+    <w:lsdException w:name="Light Grid Accent 5" w:uiPriority="62"/>
+    <w:lsdException w:name="Medium Shading 1 Accent 5" w:uiPriority="63"/>
+    <w:lsdException w:name="Medium Shading 2 Accent 5" w:uiPriority="64"/>
+    <w:lsdException w:name="Medium List 1 Accent 5" w:uiPriority="65"/>
+    <w:lsdException w:name="Medium List 2 Accent 5" w:uiPriority="66"/>
+    <w:lsdException w:name="Medium Grid 1 Accent 5" w:uiPriority="67"/>
+    <w:lsdException w:name="Medium Grid 2 Accent 5" w:uiPriority="68"/>
+    <w:lsdException w:name="Medium Grid 3 Accent 5" w:uiPriority="69"/>
+    <w:lsdException w:name="Dark List Accent 5" w:uiPriority="70"/>
+    <w:lsdException w:name="Colorful Shading Accent 5" w:uiPriority="71"/>
+    <w:lsdException w:name="Colorful List Accent 5" w:uiPriority="72"/>
+    <w:lsdException w:name="Colorful Grid Accent 5" w:uiPriority="73"/>
+    <w:lsdException w:name="Light Shading Accent 6" w:uiPriority="60"/>
+    <w:lsdException w:name="Light List Accent 6" w:uiPriority="61"/>
+    <w:lsdException w:name="Light Grid Accent 6" w:uiPriority="62"/>
+    <w:lsdException w:name="Medium Shading 1 Accent 6" w:uiPriority="63"/>
+    <w:lsdException w:name="Medium Shading 2 Accent 6" w:uiPriority="64"/>
+    <w:lsdException w:name="Medium List 1 Accent 6" w:uiPriority="65"/>
+    <w:lsdException w:name="Medium List 2 Accent 6" w:uiPriority="66"/>
+    <w:lsdException w:name="Medium Grid 1 Accent 6" w:uiPriority="67"/>
+    <w:lsdException w:name="Medium Grid 2 Accent 6" w:uiPriority="68"/>
+    <w:lsdException w:name="Medium Grid 3 Accent 6" w:uiPriority="69"/>
+    <w:lsdException w:name="Dark List Accent 6" w:uiPriority="70"/>
+    <w:lsdException w:name="Colorful Shading Accent 6" w:uiPriority="71"/>
+    <w:lsdException w:name="Colorful List Accent 6" w:uiPriority="72"/>
+    <w:lsdException w:name="Colorful Grid Accent 6" w:uiPriority="73"/>
+    <w:lsdException w:name="Subtle Emphasis" w:uiPriority="19" w:qFormat="1"/>
+    <w:lsdException w:name="Intense Emphasis" w:uiPriority="21" w:qFormat="1"/>
+    <w:lsdException w:name="Subtle Reference" w:uiPriority="31" w:qFormat="1"/>
+    <w:lsdException w:name="Intense Reference" w:uiPriority="32" w:qFormat="1"/>
+    <w:lsdException w:name="Book Title" w:uiPriority="33" w:qFormat="1"/>
+    <w:lsdException w:name="Bibliography" w:semiHidden="1" w:uiPriority="37" w:unhideWhenUsed="1"/>
+    <w:lsdException w:name="TOC Heading" w:semiHidden="1" w:uiPriority="39" w:unhideWhenUsed="1" w:qFormat="1"/>
+    <w:lsdException w:name="Plain Table 1" w:uiPriority="41"/>
+    <w:lsdException w:name="Plain Table 2" w:uiPriority="42"/>
+    <w:lsdException w:name="Plain Table 3" w:uiPriority="43"/>
+    <w:lsdException w:name="Plain Table 4" w:uiPriority="44"/>
+    <w:lsdException w:name="Plain Table 5" w:uiPriority="45"/>
+    <w:lsdException w:name="Grid Table Light" w:uiPriority="40"/>
+    <w:lsdException w:name="Grid Table 1 Light" w:uiPriority="46"/>
+    <w:lsdException w:name="Grid Table 2" w:uiPriority="47"/>
+    <w:lsdException w:name="Grid Table 3" w:uiPriority="48"/>
+    <w:lsdException w:name="Grid Table 4" w:uiPriority="49"/>
+    <w:lsdException w:name="Grid Table 5 Dark" w:uiPriority="50"/>
+    <w:lsdException w:name="Grid Table 6 Colorful" w:uiPriority="51"/>
+    <w:lsdException w:name="Grid Table 7 Colorful" w:uiPriority="52"/>
+    <w:lsdException w:name="Grid Table 1 Light Accent 1" w:uiPriority="46"/>
+    <w:lsdException w:name="Grid Table 2 Accent 1" w:uiPriority="47"/>
+    <w:lsdException w:name="Grid Table 3 Accent 1" w:uiPriority="48"/>
+    <w:lsdException w:name="Grid Table 4 Accent 1" w:uiPriority="49"/>
+    <w:lsdException w:name="Grid Table 5 Dark Accent 1" w:uiPriority="50"/>
+    <w:lsdException w:name="Grid Table 6 Colorful Accent 1" w:uiPriority="51"/>
+    <w:lsdException w:name="Grid Table 7 Colorful Accent 1" w:uiPriority="52"/>
+    <w:lsdException w:name="Grid Table 1 Light Accent 2" w:uiPriority="46"/>
+    <w:lsdException w:name="Grid Table 2 Accent 2" w:uiPriority="47"/>
+    <w:lsdException w:name="Grid Table 3 Accent 2" w:uiPriority="48"/>
+    <w:lsdException w:name="Grid Table 4 Accent 2" w:uiPriority="49"/>
+    <w:lsdException w:name="Grid Table 5 Dark Accent 2" w:uiPriority="50"/>
+    <w:lsdException w:name="Grid Table 6 Colorful Accent 2" w:uiPriority="51"/>
+    <w:lsdException w:name="Grid Table 7 Colorful Accent 2" w:uiPriority="52"/>
+    <w:lsdException w:name="Grid Table 1 Light Accent 3" w:uiPriority="46"/>
+    <w:lsdException w:name="Grid Table 2 Accent 3" w:uiPriority="47"/>
+    <w:lsdException w:name="Grid Table 3 Accent 3" w:uiPriority="48"/>
+    <w:lsdException w:name="Grid Table 4 Accent 3" w:uiPriority="49"/>
+    <w:lsdException w:name="Grid Table 5 Dark Accent 3" w:uiPriority="50"/>
+    <w:lsdException w:name="Grid Table 6 Colorful Accent 3" w:uiPriority="51"/>
+    <w:lsdException w:name="Grid Table 7 Colorful Accent 3" w:uiPriority="52"/>
+    <w:lsdException w:name="Grid Table 1 Light Accent 4" w:uiPriority="46"/>
+    <w:lsdException w:name="Grid Table 2 Accent 4" w:uiPriority="47"/>
+    <w:lsdException w:name="Grid Table 3 Accent 4" w:uiPriority="48"/>
+    <w:lsdException w:name="Grid Table 4 Accent 4" w:uiPriority="49"/>
+    <w:lsdException w:name="Grid Table 5 Dark Accent 4" w:uiPriority="50"/>
+    <w:lsdException w:name="Grid Table 6 Colorful Accent 4" w:uiPriority="51"/>
+    <w:lsdException w:name="Grid Table 7 Colorful Accent 4" w:uiPriority="52"/>
+    <w:lsdException w:name="Grid Table 1 Light Accent 5" w:uiPriority="46"/>
+    <w:lsdException w:name="Grid Table 2 Accent 5" w:uiPriority="47"/>
+    <w:lsdException w:name="Grid Table 3 Accent 5" w:uiPriority="48"/>
+    <w:lsdException w:name="Grid Table 4 Accent 5" w:uiPriority="49"/>
+    <w:lsdException w:name="Grid Table 5 Dark Accent 5" w:uiPriority="50"/>
+    <w:lsdException w:name="Grid Table 6 Colorful Accent 5" w:uiPriority="51"/>
+    <w:lsdException w:name="Grid Table 7 Colorful Accent 5" w:uiPriority="52"/>
+    <w:lsdException w:name="Grid Table 1 Light Accent 6" w:uiPriority="46"/>
+    <w:lsdException w:name="Grid Table 2 Accent 6" w:uiPriority="47"/>
+    <w:lsdException w:name="Grid Table 3 Accent 6" w:uiPriority="48"/>
+    <w:lsdException w:name="Grid Table 4 Accent 6" w:uiPriority="49"/>
+    <w:lsdException w:name="Grid Table 5 Dark Accent 6" w:uiPriority="50"/>
+    <w:lsdException w:name="Grid Table 6 Colorful Accent 6" w:uiPriority="51"/>
+    <w:lsdException w:name="Grid Table 7 Colorful Accent 6" w:uiPriority="52"/>
+    <w:lsdException w:name="List Table 1 Light" w:uiPriority="46"/>
+    <w:lsdException w:name="List Table 2" w:uiPriority="47"/>
+    <w:lsdException w:name="List Table 3" w:uiPriority="48"/>
+    <w:lsdException w:name="List Table 4" w:uiPriority="49"/>
+    <w:lsdException w:name="List Table 5 Dark" w:uiPriority="50"/>
+    <w:lsdException w:name="List Table 6 Colorful" w:uiPriority="51"/>
+    <w:lsdException w:name="List Table 7 Colorful" w:uiPriority="52"/>
+    <w:lsdException w:name="List Table 1 Light Accent 1" w:uiPriority="46"/>
+    <w:lsdException w:name="List Table 2 Accent 1" w:uiPriority="47"/>
+    <w:lsdException w:name="List Table 3 Accent 1" w:uiPriority="48"/>
+    <w:lsdException w:name="List Table 4 Accent 1" w:uiPriority="49"/>
+    <w:lsdException w:name="List Table 5 Dark Accent 1" w:uiPriority="50"/>
+    <w:lsdException w:name="List Table 6 Colorful Accent 1" w:uiPriority="51"/>
+    <w:lsdException w:name="List Table 7 Colorful Accent 1" w:uiPriority="52"/>
+    <w:lsdException w:name="List Table 1 Light Accent 2" w:uiPriority="46"/>
+    <w:lsdException w:name="List Table 2 Accent 2" w:uiPriority="47"/>
+    <w:lsdException w:name="List Table 3 Accent 2" w:uiPriority="48"/>
+    <w:lsdException w:name="List Table 4 Accent 2" w:uiPriority="49"/>
+    <w:lsdException w:name="List Table 5 Dark Accent 2" w:uiPriority="50"/>
+    <w:lsdException w:name="List Table 6 Colorful Accent 2" w:uiPriority="51"/>
+    <w:lsdException w:name="List Table 7 Colorful Accent 2" w:uiPriority="52"/>
+    <w:lsdException w:name="List Table 1 Light Accent 3" w:uiPriority="46"/>
+    <w:lsdException w:name="List Table 2 Accent 3" w:uiPriority="47"/>
+    <w:lsdException w:name="List Table 3 Accent 3" w:uiPriority="48"/>
+    <w:lsdException w:name="List Table 4 Accent 3" w:uiPriority="49"/>
+    <w:lsdException w:name="List Table 5 Dark Accent 3" w:uiPriority="50"/>
+    <w:lsdException w:name="List Table 6 Colorful Accent 3" w:uiPriority="51"/>
+    <w:lsdException w:name="List Table 7 Colorful Accent 3" w:uiPriority="52"/>
+    <w:lsdException w:name="List Table 1 Light Accent 4" w:uiPriority="46"/>
+    <w:lsdException w:name="List Table 2 Accent 4" w:uiPriority="47"/>
+    <w:lsdException w:name="List Table 3 Accent 4" w:uiPriority="48"/>
+    <w:lsdException w:name="List Table 4 Accent 4" w:uiPriority="49"/>
+    <w:lsdException w:name="List Table 5 Dark Accent 4" w:uiPriority="50"/>
+    <w:lsdException w:name="List Table 6 Colorful Accent 4" w:uiPriority="51"/>
+    <w:lsdException w:name="List Table 7 Colorful Accent 4" w:uiPriority="52"/>
+    <w:lsdException w:name="List Table 1 Light Accent 5" w:uiPriority="46"/>
+    <w:lsdException w:name="List Table 2 Accent 5" w:uiPriority="47"/>
+    <w:lsdException w:name="List Table 3 Accent 5" w:uiPriority="48"/>
+    <w:lsdException w:name="List Table 4 Accent 5" w:uiPriority="49"/>
+    <w:lsdException w:name="List Table 5 Dark Accent 5" w:uiPriority="50"/>
+    <w:lsdException w:name="List Table 6 Colorful Accent 5" w:uiPriority="51"/>
+    <w:lsdException w:name="List Table 7 Colorful Accent 5" w:uiPriority="52"/>
+    <w:lsdException w:name="List Table 1 Light Accent 6" w:uiPriority="46"/>
+    <w:lsdException w:name="List Table 2 Accent 6" w:uiPriority="47"/>
+    <w:lsdException w:name="List Table 3 Accent 6" w:uiPriority="48"/>
+    <w:lsdException w:name="List Table 4 Accent 6" w:uiPriority="49"/>
+    <w:lsdException w:name="List Table 5 Dark Accent 6" w:uiPriority="50"/>
+    <w:lsdException w:name="List Table 6 Colorful Accent 6" w:uiPriority="51"/>
+    <w:lsdException w:name="List Table 7 Colorful Accent 6" w:uiPriority="52"/>
   </w:latentStyles>
   <w:style w:type="paragraph" w:default="1" w:styleId="Normal">
     <w:name w:val="Normal"/>
     <w:uiPriority w:val="1"/>
     <w:qFormat/>
-  </w:style>
-  <w:style w:type="paragraph" w:styleId="Heading1">
-    <w:name w:val="heading 1"/>
-    <w:basedOn w:val="Normal"/>
-    <w:uiPriority w:val="1"/>
-    <w:qFormat/>
-    <w:pPr>
-      <w:ind w:left="1440" w:hanging="360"/>
-      <w:outlineLvl w:val="0"/>
-    </w:pPr>
     <w:rPr>
-      <w:rFonts w:ascii="Calibri" w:eastAsia="Calibri" w:hAnsi="Calibri"/>
-      <w:b/>
-      <w:bCs/>
+      <w:lang w:val="en-GB"/>
     </w:rPr>
-  </w:style>
-  <w:style w:type="character" w:default="1" w:styleId="DefaultParagraphFont">
-    <w:name w:val="Default Paragraph Font"/>
-    <w:uiPriority w:val="1"/>
-    <w:semiHidden/>
-    <w:unhideWhenUsed/>
-  </w:style>
-  <w:style w:type="table" w:default="1" w:styleId="TableNormal">
-    <w:name w:val="Normal Table"/>
-    <w:uiPriority w:val="99"/>
-    <w:semiHidden/>
-    <w:unhideWhenUsed/>
-    <w:tblPr>
-      <w:tblInd w:w="0" w:type="dxa"/>
-      <w:tblCellMar>
-        <w:top w:w="0" w:type="dxa"/>
-        <w:left w:w="108" w:type="dxa"/>
-        <w:bottom w:w="0" w:type="dxa"/>
-        <w:right w:w="108" w:type="dxa"/>
-      </w:tblCellMar>
-    </w:tblPr>
-  </w:style>
-  <w:style w:type="numbering" w:default="1" w:styleId="NoList">
-    <w:name w:val="No List"/>
-    <w:uiPriority w:val="99"/>
-    <w:semiHidden/>
-    <w:unhideWhenUsed/>
-  </w:style>
-  <w:style w:type="paragraph" w:styleId="BodyText">
-    <w:name w:val="Body Text"/>
-    <w:basedOn w:val="Normal"/>
-    <w:uiPriority w:val="1"/>
-    <w:qFormat/>
-    <w:pPr>
-      <w:ind w:left="1145"/>
-    </w:pPr>
-    <w:rPr>
-      <w:rFonts w:ascii="Calibri" w:eastAsia="Calibri" w:hAnsi="Calibri"/>
-    </w:rPr>
-  </w:style>
-  <w:style w:type="paragraph" w:styleId="ListParagraph">
-    <w:name w:val="List Paragraph"/>
-    <w:basedOn w:val="Normal"/>
-    <w:uiPriority w:val="1"/>
-    <w:qFormat/>
-  </w:style>
-  <w:style w:type="paragraph" w:customStyle="1" w:styleId="TableParagraph">
-    <w:name w:val="Table Paragraph"/>
-    <w:basedOn w:val="Normal"/>
-    <w:uiPriority w:val="1"/>
-    <w:qFormat/>
-  </w:style>
-  <w:style w:type="paragraph" w:styleId="Header">
-    <w:name w:val="header"/>
-    <w:basedOn w:val="Normal"/>
-    <w:link w:val="HeaderChar"/>
-    <w:uiPriority w:val="99"/>
-    <w:unhideWhenUsed/>
-    <w:rsid w:val="0051618A"/>
-    <w:pPr>
-      <w:tabs>
-        <w:tab w:val="center" w:pos="4513"/>
-        <w:tab w:val="right" w:pos="9026"/>
-      </w:tabs>
-    </w:pPr>
-  </w:style>
-  <w:style w:type="character" w:customStyle="1" w:styleId="HeaderChar">
-    <w:name w:val="Header Char"/>
-    <w:basedOn w:val="DefaultParagraphFont"/>
-    <w:link w:val="Header"/>
-    <w:uiPriority w:val="99"/>
-    <w:rsid w:val="0051618A"/>
-  </w:style>
-  <w:style w:type="paragraph" w:styleId="Footer">
-    <w:name w:val="footer"/>
-    <w:basedOn w:val="Normal"/>
-    <w:link w:val="FooterChar"/>
-    <w:uiPriority w:val="99"/>
-    <w:unhideWhenUsed/>
-    <w:rsid w:val="0051618A"/>
-    <w:pPr>
-      <w:tabs>
-        <w:tab w:val="center" w:pos="4513"/>
-        <w:tab w:val="right" w:pos="9026"/>
-      </w:tabs>
-    </w:pPr>
-  </w:style>
-  <w:style w:type="character" w:customStyle="1" w:styleId="FooterChar">
-    <w:name w:val="Footer Char"/>
-    <w:basedOn w:val="DefaultParagraphFont"/>
-    <w:link w:val="Footer"/>
-    <w:uiPriority w:val="99"/>
-    <w:rsid w:val="0051618A"/>
-  </w:style>
-  <w:style w:type="table" w:styleId="TableGrid">
-    <w:name w:val="Table Grid"/>
-    <w:basedOn w:val="TableNormal"/>
-    <w:uiPriority w:val="39"/>
-    <w:rsid w:val="00647DBF"/>
-    <w:tblPr>
-      <w:tblBorders>
-        <w:top w:val="single" w:sz="4" w:space="0" w:color="auto"/>
-        <w:left w:val="single" w:sz="4" w:space="0" w:color="auto"/>
-        <w:bottom w:val="single" w:sz="4" w:space="0" w:color="auto"/>
-        <w:right w:val="single" w:sz="4" w:space="0" w:color="auto"/>
-        <w:insideH w:val="single" w:sz="4" w:space="0" w:color="auto"/>
-        <w:insideV w:val="single" w:sz="4" w:space="0" w:color="auto"/>
-      </w:tblBorders>
-    </w:tblPr>
-  </w:style>
-  <w:style w:type="paragraph" w:styleId="BalloonText">
-    <w:name w:val="Balloon Text"/>
-    <w:basedOn w:val="Normal"/>
-    <w:link w:val="BalloonTextChar"/>
-    <w:uiPriority w:val="99"/>
-    <w:semiHidden/>
-    <w:unhideWhenUsed/>
-    <w:rsid w:val="001E0A89"/>
-    <w:rPr>
-      <w:rFonts w:ascii="Tahoma" w:hAnsi="Tahoma" w:cs="Tahoma"/>
-      <w:sz w:val="16"/>
-      <w:szCs w:val="16"/>
-    </w:rPr>
-  </w:style>
-  <w:style w:type="character" w:customStyle="1" w:styleId="BalloonTextChar">
-    <w:name w:val="Balloon Text Char"/>
-    <w:basedOn w:val="DefaultParagraphFont"/>
-    <w:link w:val="BalloonText"/>
-    <w:uiPriority w:val="99"/>
-    <w:semiHidden/>
-    <w:rsid w:val="001E0A89"/>
-    <w:rPr>
-      <w:rFonts w:ascii="Tahoma" w:hAnsi="Tahoma" w:cs="Tahoma"/>
-      <w:sz w:val="16"/>
-      <w:szCs w:val="16"/>
-    </w:rPr>
-  </w:style>
-  <w:style w:type="character" w:styleId="Hyperlink">
-    <w:name w:val="Hyperlink"/>
-    <w:basedOn w:val="DefaultParagraphFont"/>
-    <w:uiPriority w:val="99"/>
-    <w:unhideWhenUsed/>
-    <w:rsid w:val="00B61763"/>
-    <w:rPr>
-      <w:color w:val="0000FF" w:themeColor="hyperlink"/>
-      <w:u w:val="single"/>
-    </w:rPr>
-  </w:style>
-  <w:style w:type="character" w:styleId="CommentReference">
-    <w:name w:val="annotation reference"/>
-    <w:basedOn w:val="DefaultParagraphFont"/>
-    <w:uiPriority w:val="99"/>
-    <w:semiHidden/>
-    <w:unhideWhenUsed/>
-    <w:rsid w:val="00F67D36"/>
-    <w:rPr>
-      <w:sz w:val="16"/>
-      <w:szCs w:val="16"/>
-    </w:rPr>
-  </w:style>
-  <w:style w:type="paragraph" w:styleId="CommentText">
-    <w:name w:val="annotation text"/>
-    <w:basedOn w:val="Normal"/>
-    <w:link w:val="CommentTextChar"/>
-    <w:uiPriority w:val="99"/>
-    <w:semiHidden/>
-    <w:unhideWhenUsed/>
-    <w:rsid w:val="00F67D36"/>
-    <w:rPr>
-      <w:sz w:val="20"/>
-      <w:szCs w:val="20"/>
-    </w:rPr>
-  </w:style>
-  <w:style w:type="character" w:customStyle="1" w:styleId="CommentTextChar">
-    <w:name w:val="Comment Text Char"/>
-    <w:basedOn w:val="DefaultParagraphFont"/>
-    <w:link w:val="CommentText"/>
-    <w:uiPriority w:val="99"/>
-    <w:semiHidden/>
-    <w:rsid w:val="00F67D36"/>
-    <w:rPr>
-      <w:sz w:val="20"/>
-      <w:szCs w:val="20"/>
-    </w:rPr>
-  </w:style>
-  <w:style w:type="paragraph" w:styleId="CommentSubject">
-    <w:name w:val="annotation subject"/>
-    <w:basedOn w:val="CommentText"/>
-    <w:next w:val="CommentText"/>
-    <w:link w:val="CommentSubjectChar"/>
-    <w:uiPriority w:val="99"/>
-    <w:semiHidden/>
-    <w:unhideWhenUsed/>
-    <w:rsid w:val="00F67D36"/>
-    <w:rPr>
-      <w:b/>
-      <w:bCs/>
-    </w:rPr>
-  </w:style>
-  <w:style w:type="character" w:customStyle="1" w:styleId="CommentSubjectChar">
-    <w:name w:val="Comment Subject Char"/>
-    <w:basedOn w:val="CommentTextChar"/>
-    <w:link w:val="CommentSubject"/>
-    <w:uiPriority w:val="99"/>
-    <w:semiHidden/>
-    <w:rsid w:val="00F67D36"/>
-    <w:rPr>
-      <w:b/>
-      <w:bCs/>
-      <w:sz w:val="20"/>
-      <w:szCs w:val="20"/>
-    </w:rPr>
-  </w:style>
-</w:styles>
-</file>
-
-<file path=word/stylesWithEffects.xml><?xml version="1.0" encoding="utf-8"?>
-<w:styles xmlns:wpc="http://schemas.microsoft.com/office/word/2010/wordprocessingCanvas" xmlns:mc="http://schemas.openxmlformats.org/markup-compatibility/2006" xmlns:o="urn:schemas-microsoft-com:office:office" xmlns:r="http://schemas.openxmlformats.org/officeDocument/2006/relationships" xmlns:m="http://schemas.openxmlformats.org/officeDocument/2006/math" xmlns:v="urn:schemas-microsoft-com:vml" xmlns:wp14="http://schemas.microsoft.com/office/word/2010/wordprocessingDrawing" xmlns:wp="http://schemas.openxmlformats.org/drawingml/2006/wordprocessingDrawing" xmlns:w10="urn:schemas-microsoft-com:office:word" xmlns:w="http://schemas.openxmlformats.org/wordprocessingml/2006/main" xmlns:w14="http://schemas.microsoft.com/office/word/2010/wordml" xmlns:wpg="http://schemas.microsoft.com/office/word/2010/wordprocessingGroup" xmlns:wpi="http://schemas.microsoft.com/office/word/2010/wordprocessingInk" xmlns:wne="http://schemas.microsoft.com/office/word/2006/wordml" xmlns:wps="http://schemas.microsoft.com/office/word/2010/wordprocessingShape" mc:Ignorable="w14 wp14">
-  <w:docDefaults>
-    <w:rPrDefault>
-      <w:rPr>
-        <w:rFonts w:asciiTheme="minorHAnsi" w:eastAsiaTheme="minorHAnsi" w:hAnsiTheme="minorHAnsi" w:cstheme="minorBidi"/>
-        <w:sz w:val="22"/>
-        <w:szCs w:val="22"/>
-        <w:lang w:val="en-US" w:eastAsia="en-US" w:bidi="ar-SA"/>
-      </w:rPr>
-    </w:rPrDefault>
-    <w:pPrDefault>
-      <w:pPr>
-        <w:widowControl w:val="0"/>
-      </w:pPr>
-    </w:pPrDefault>
-  </w:docDefaults>
-  <w:latentStyles w:defLockedState="0" w:defUIPriority="99" w:defSemiHidden="1" w:defUnhideWhenUsed="1" w:defQFormat="0" w:count="267">
-    <w:lsdException w:name="Normal" w:semiHidden="0" w:uiPriority="0" w:unhideWhenUsed="0" w:qFormat="1"/>
-    <w:lsdException w:name="heading 1" w:semiHidden="0" w:uiPriority="9" w:unhideWhenUsed="0" w:qFormat="1"/>
-    <w:lsdException w:name="heading 2" w:uiPriority="9" w:qFormat="1"/>
-    <w:lsdException w:name="heading 3" w:uiPriority="9" w:qFormat="1"/>
-    <w:lsdException w:name="heading 4" w:uiPriority="9" w:qFormat="1"/>
-    <w:lsdException w:name="heading 5" w:uiPriority="9" w:qFormat="1"/>
-    <w:lsdException w:name="heading 6" w:uiPriority="9" w:qFormat="1"/>
-    <w:lsdException w:name="heading 7" w:uiPriority="9" w:qFormat="1"/>
-    <w:lsdException w:name="heading 8" w:uiPriority="9" w:qFormat="1"/>
-    <w:lsdException w:name="heading 9" w:uiPriority="9" w:qFormat="1"/>
-    <w:lsdException w:name="toc 1" w:uiPriority="39"/>
-    <w:lsdException w:name="toc 2" w:uiPriority="39"/>
-    <w:lsdException w:name="toc 3" w:uiPriority="39"/>
-    <w:lsdException w:name="toc 4" w:uiPriority="39"/>
-    <w:lsdException w:name="toc 5" w:uiPriority="39"/>
-    <w:lsdException w:name="toc 6" w:uiPriority="39"/>
-    <w:lsdException w:name="toc 7" w:uiPriority="39"/>
-    <w:lsdException w:name="toc 8" w:uiPriority="39"/>
-    <w:lsdException w:name="toc 9" w:uiPriority="39"/>
-    <w:lsdException w:name="caption" w:uiPriority="35" w:qFormat="1"/>
-    <w:lsdException w:name="Title" w:semiHidden="0" w:uiPriority="10" w:unhideWhenUsed="0" w:qFormat="1"/>
-    <w:lsdException w:name="Default Paragraph Font" w:uiPriority="1"/>
-    <w:lsdException w:name="Subtitle" w:semiHidden="0" w:uiPriority="11" w:unhideWhenUsed="0" w:qFormat="1"/>
-    <w:lsdException w:name="Strong" w:semiHidden="0" w:uiPriority="22" w:unhideWhenUsed="0" w:qFormat="1"/>
-    <w:lsdException w:name="Emphasis" w:semiHidden="0" w:uiPriority="20" w:unhideWhenUsed="0" w:qFormat="1"/>
-    <w:lsdException w:name="Table Grid" w:semiHidden="0" w:uiPriority="39" w:unhideWhenUsed="0"/>
-    <w:lsdException w:name="Placeholder Text" w:unhideWhenUsed="0"/>
-    <w:lsdException w:name="No Spacing" w:semiHidden="0" w:uiPriority="1" w:unhideWhenUsed="0" w:qFormat="1"/>
-    <w:lsdException w:name="Light Shading" w:semiHidden="0" w:uiPriority="60" w:unhideWhenUsed="0"/>
-    <w:lsdException w:name="Light List" w:semiHidden="0" w:uiPriority="61" w:unhideWhenUsed="0"/>
-    <w:lsdException w:name="Light Grid" w:semiHidden="0" w:uiPriority="62" w:unhideWhenUsed="0"/>
-    <w:lsdException w:name="Medium Shading 1" w:semiHidden="0" w:uiPriority="63" w:unhideWhenUsed="0"/>
-    <w:lsdException w:name="Medium Shading 2" w:semiHidden="0" w:uiPriority="64" w:unhideWhenUsed="0"/>
-    <w:lsdException w:name="Medium List 1" w:semiHidden="0" w:uiPriority="65" w:unhideWhenUsed="0"/>
-    <w:lsdException w:name="Medium List 2" w:semiHidden="0" w:uiPriority="66" w:unhideWhenUsed="0"/>
-    <w:lsdException w:name="Medium Grid 1" w:semiHidden="0" w:uiPriority="67" w:unhideWhenUsed="0"/>
-    <w:lsdException w:name="Medium Grid 2" w:semiHidden="0" w:uiPriority="68" w:unhideWhenUsed="0"/>
-    <w:lsdException w:name="Medium Grid 3" w:semiHidden="0" w:uiPriority="69" w:unhideWhenUsed="0"/>
-    <w:lsdException w:name="Dark List" w:semiHidden="0" w:uiPriority="70" w:unhideWhenUsed="0"/>
-    <w:lsdException w:name="Colorful Shading" w:semiHidden="0" w:uiPriority="71" w:unhideWhenUsed="0"/>
-    <w:lsdException w:name="Colorful List" w:semiHidden="0" w:uiPriority="72" w:unhideWhenUsed="0"/>
-    <w:lsdException w:name="Colorful Grid" w:semiHidden="0" w:uiPriority="73" w:unhideWhenUsed="0"/>
-    <w:lsdException w:name="Light Shading Accent 1" w:semiHidden="0" w:uiPriority="60" w:unhideWhenUsed="0"/>
-    <w:lsdException w:name="Light List Accent 1" w:semiHidden="0" w:uiPriority="61" w:unhideWhenUsed="0"/>
-    <w:lsdException w:name="Light Grid Accent 1" w:semiHidden="0" w:uiPriority="62" w:unhideWhenUsed="0"/>
-    <w:lsdException w:name="Medium Shading 1 Accent 1" w:semiHidden="0" w:uiPriority="63" w:unhideWhenUsed="0"/>
-    <w:lsdException w:name="Medium Shading 2 Accent 1" w:semiHidden="0" w:uiPriority="64" w:unhideWhenUsed="0"/>
-    <w:lsdException w:name="Medium List 1 Accent 1" w:semiHidden="0" w:uiPriority="65" w:unhideWhenUsed="0"/>
-    <w:lsdException w:name="Revision" w:unhideWhenUsed="0"/>
-    <w:lsdException w:name="List Paragraph" w:semiHidden="0" w:uiPriority="34" w:unhideWhenUsed="0" w:qFormat="1"/>
-    <w:lsdException w:name="Quote" w:semiHidden="0" w:uiPriority="29" w:unhideWhenUsed="0" w:qFormat="1"/>
-    <w:lsdException w:name="Intense Quote" w:semiHidden="0" w:uiPriority="30" w:unhideWhenUsed="0" w:qFormat="1"/>
-    <w:lsdException w:name="Medium List 2 Accent 1" w:semiHidden="0" w:uiPriority="66" w:unhideWhenUsed="0"/>
-    <w:lsdException w:name="Medium Grid 1 Accent 1" w:semiHidden="0" w:uiPriority="67" w:unhideWhenUsed="0"/>
-    <w:lsdException w:name="Medium Grid 2 Accent 1" w:semiHidden="0" w:uiPriority="68" w:unhideWhenUsed="0"/>
-    <w:lsdException w:name="Medium Grid 3 Accent 1" w:semiHidden="0" w:uiPriority="69" w:unhideWhenUsed="0"/>
-    <w:lsdException w:name="Dark List Accent 1" w:semiHidden="0" w:uiPriority="70" w:unhideWhenUsed="0"/>
-    <w:lsdException w:name="Colorful Shading Accent 1" w:semiHidden="0" w:uiPriority="71" w:unhideWhenUsed="0"/>
-    <w:lsdException w:name="Colorful List Accent 1" w:semiHidden="0" w:uiPriority="72" w:unhideWhenUsed="0"/>
-    <w:lsdException w:name="Colorful Grid Accent 1" w:semiHidden="0" w:uiPriority="73" w:unhideWhenUsed="0"/>
-    <w:lsdException w:name="Light Shading Accent 2" w:semiHidden="0" w:uiPriority="60" w:unhideWhenUsed="0"/>
-    <w:lsdException w:name="Light List Accent 2" w:semiHidden="0" w:uiPriority="61" w:unhideWhenUsed="0"/>
-    <w:lsdException w:name="Light Grid Accent 2" w:semiHidden="0" w:uiPriority="62" w:unhideWhenUsed="0"/>
-    <w:lsdException w:name="Medium Shading 1 Accent 2" w:semiHidden="0" w:uiPriority="63" w:unhideWhenUsed="0"/>
-    <w:lsdException w:name="Medium Shading 2 Accent 2" w:semiHidden="0" w:uiPriority="64" w:unhideWhenUsed="0"/>
-    <w:lsdException w:name="Medium List 1 Accent 2" w:semiHidden="0" w:uiPriority="65" w:unhideWhenUsed="0"/>
-    <w:lsdException w:name="Medium List 2 Accent 2" w:semiHidden="0" w:uiPriority="66" w:unhideWhenUsed="0"/>
-    <w:lsdException w:name="Medium Grid 1 Accent 2" w:semiHidden="0" w:uiPriority="67" w:unhideWhenUsed="0"/>
-    <w:lsdException w:name="Medium Grid 2 Accent 2" w:semiHidden="0" w:uiPriority="68" w:unhideWhenUsed="0"/>
-    <w:lsdException w:name="Medium Grid 3 Accent 2" w:semiHidden="0" w:uiPriority="69" w:unhideWhenUsed="0"/>
-    <w:lsdException w:name="Dark List Accent 2" w:semiHidden="0" w:uiPriority="70" w:unhideWhenUsed="0"/>
-    <w:lsdException w:name="Colorful Shading Accent 2" w:semiHidden="0" w:uiPriority="71" w:unhideWhenUsed="0"/>
-    <w:lsdException w:name="Colorful List Accent 2" w:semiHidden="0" w:uiPriority="72" w:unhideWhenUsed="0"/>
-    <w:lsdException w:name="Colorful Grid Accent 2" w:semiHidden="0" w:uiPriority="73" w:unhideWhenUsed="0"/>
-    <w:lsdException w:name="Light Shading Accent 3" w:semiHidden="0" w:uiPriority="60" w:unhideWhenUsed="0"/>
-    <w:lsdException w:name="Light List Accent 3" w:semiHidden="0" w:uiPriority="61" w:unhideWhenUsed="0"/>
-    <w:lsdException w:name="Light Grid Accent 3" w:semiHidden="0" w:uiPriority="62" w:unhideWhenUsed="0"/>
-    <w:lsdException w:name="Medium Shading 1 Accent 3" w:semiHidden="0" w:uiPriority="63" w:unhideWhenUsed="0"/>
-    <w:lsdException w:name="Medium Shading 2 Accent 3" w:semiHidden="0" w:uiPriority="64" w:unhideWhenUsed="0"/>
-    <w:lsdException w:name="Medium List 1 Accent 3" w:semiHidden="0" w:uiPriority="65" w:unhideWhenUsed="0"/>
-    <w:lsdException w:name="Medium List 2 Accent 3" w:semiHidden="0" w:uiPriority="66" w:unhideWhenUsed="0"/>
-    <w:lsdException w:name="Medium Grid 1 Accent 3" w:semiHidden="0" w:uiPriority="67" w:unhideWhenUsed="0"/>
-    <w:lsdException w:name="Medium Grid 2 Accent 3" w:semiHidden="0" w:uiPriority="68" w:unhideWhenUsed="0"/>
-    <w:lsdException w:name="Medium Grid 3 Accent 3" w:semiHidden="0" w:uiPriority="69" w:unhideWhenUsed="0"/>
-    <w:lsdException w:name="Dark List Accent 3" w:semiHidden="0" w:uiPriority="70" w:unhideWhenUsed="0"/>
-    <w:lsdException w:name="Colorful Shading Accent 3" w:semiHidden="0" w:uiPriority="71" w:unhideWhenUsed="0"/>
-    <w:lsdException w:name="Colorful List Accent 3" w:semiHidden="0" w:uiPriority="72" w:unhideWhenUsed="0"/>
-    <w:lsdException w:name="Colorful Grid Accent 3" w:semiHidden="0" w:uiPriority="73" w:unhideWhenUsed="0"/>
-    <w:lsdException w:name="Light Shading Accent 4" w:semiHidden="0" w:uiPriority="60" w:unhideWhenUsed="0"/>
-    <w:lsdException w:name="Light List Accent 4" w:semiHidden="0" w:uiPriority="61" w:unhideWhenUsed="0"/>
-    <w:lsdException w:name="Light Grid Accent 4" w:semiHidden="0" w:uiPriority="62" w:unhideWhenUsed="0"/>
-    <w:lsdException w:name="Medium Shading 1 Accent 4" w:semiHidden="0" w:uiPriority="63" w:unhideWhenUsed="0"/>
-    <w:lsdException w:name="Medium Shading 2 Accent 4" w:semiHidden="0" w:uiPriority="64" w:unhideWhenUsed="0"/>
-    <w:lsdException w:name="Medium List 1 Accent 4" w:semiHidden="0" w:uiPriority="65" w:unhideWhenUsed="0"/>
-    <w:lsdException w:name="Medium List 2 Accent 4" w:semiHidden="0" w:uiPriority="66" w:unhideWhenUsed="0"/>
-    <w:lsdException w:name="Medium Grid 1 Accent 4" w:semiHidden="0" w:uiPriority="67" w:unhideWhenUsed="0"/>
-    <w:lsdException w:name="Medium Grid 2 Accent 4" w:semiHidden="0" w:uiPriority="68" w:unhideWhenUsed="0"/>
-    <w:lsdException w:name="Medium Grid 3 Accent 4" w:semiHidden="0" w:uiPriority="69" w:unhideWhenUsed="0"/>
-    <w:lsdException w:name="Dark List Accent 4" w:semiHidden="0" w:uiPriority="70" w:unhideWhenUsed="0"/>
-    <w:lsdException w:name="Colorful Shading Accent 4" w:semiHidden="0" w:uiPriority="71" w:unhideWhenUsed="0"/>
-    <w:lsdException w:name="Colorful List Accent 4" w:semiHidden="0" w:uiPriority="72" w:unhideWhenUsed="0"/>
-    <w:lsdException w:name="Colorful Grid Accent 4" w:semiHidden="0" w:uiPriority="73" w:unhideWhenUsed="0"/>
-    <w:lsdException w:name="Light Shading Accent 5" w:semiHidden="0" w:uiPriority="60" w:unhideWhenUsed="0"/>
-    <w:lsdException w:name="Light List Accent 5" w:semiHidden="0" w:uiPriority="61" w:unhideWhenUsed="0"/>
-    <w:lsdException w:name="Light Grid Accent 5" w:semiHidden="0" w:uiPriority="62" w:unhideWhenUsed="0"/>
-    <w:lsdException w:name="Medium Shading 1 Accent 5" w:semiHidden="0" w:uiPriority="63" w:unhideWhenUsed="0"/>
-    <w:lsdException w:name="Medium Shading 2 Accent 5" w:semiHidden="0" w:uiPriority="64" w:unhideWhenUsed="0"/>
-    <w:lsdException w:name="Medium List 1 Accent 5" w:semiHidden="0" w:uiPriority="65" w:unhideWhenUsed="0"/>
-    <w:lsdException w:name="Medium List 2 Accent 5" w:semiHidden="0" w:uiPriority="66" w:unhideWhenUsed="0"/>
-    <w:lsdException w:name="Medium Grid 1 Accent 5" w:semiHidden="0" w:uiPriority="67" w:unhideWhenUsed="0"/>
-    <w:lsdException w:name="Medium Grid 2 Accent 5" w:semiHidden="0" w:uiPriority="68" w:unhideWhenUsed="0"/>
-    <w:lsdException w:name="Medium Grid 3 Accent 5" w:semiHidden="0" w:uiPriority="69" w:unhideWhenUsed="0"/>
-    <w:lsdException w:name="Dark List Accent 5" w:semiHidden="0" w:uiPriority="70" w:unhideWhenUsed="0"/>
-    <w:lsdException w:name="Colorful Shading Accent 5" w:semiHidden="0" w:uiPriority="71" w:unhideWhenUsed="0"/>
-    <w:lsdException w:name="Colorful List Accent 5" w:semiHidden="0" w:uiPriority="72" w:unhideWhenUsed="0"/>
-    <w:lsdException w:name="Colorful Grid Accent 5" w:semiHidden="0" w:uiPriority="73" w:unhideWhenUsed="0"/>
-    <w:lsdException w:name="Light Shading Accent 6" w:semiHidden="0" w:uiPriority="60" w:unhideWhenUsed="0"/>
-    <w:lsdException w:name="Light List Accent 6" w:semiHidden="0" w:uiPriority="61" w:unhideWhenUsed="0"/>
-    <w:lsdException w:name="Light Grid Accent 6" w:semiHidden="0" w:uiPriority="62" w:unhideWhenUsed="0"/>
-    <w:lsdException w:name="Medium Shading 1 Accent 6" w:semiHidden="0" w:uiPriority="63" w:unhideWhenUsed="0"/>
-    <w:lsdException w:name="Medium Shading 2 Accent 6" w:semiHidden="0" w:uiPriority="64" w:unhideWhenUsed="0"/>
-    <w:lsdException w:name="Medium List 1 Accent 6" w:semiHidden="0" w:uiPriority="65" w:unhideWhenUsed="0"/>
-    <w:lsdException w:name="Medium List 2 Accent 6" w:semiHidden="0" w:uiPriority="66" w:unhideWhenUsed="0"/>
-    <w:lsdException w:name="Medium Grid 1 Accent 6" w:semiHidden="0" w:uiPriority="67" w:unhideWhenUsed="0"/>
-    <w:lsdException w:name="Medium Grid 2 Accent 6" w:semiHidden="0" w:uiPriority="68" w:unhideWhenUsed="0"/>
-    <w:lsdException w:name="Medium Grid 3 Accent 6" w:semiHidden="0" w:uiPriority="69" w:unhideWhenUsed="0"/>
-    <w:lsdException w:name="Dark List Accent 6" w:semiHidden="0" w:uiPriority="70" w:unhideWhenUsed="0"/>
-    <w:lsdException w:name="Colorful Shading Accent 6" w:semiHidden="0" w:uiPriority="71" w:unhideWhenUsed="0"/>
-    <w:lsdException w:name="Colorful List Accent 6" w:semiHidden="0" w:uiPriority="72" w:unhideWhenUsed="0"/>
-    <w:lsdException w:name="Colorful Grid Accent 6" w:semiHidden="0" w:uiPriority="73" w:unhideWhenUsed="0"/>
-    <w:lsdException w:name="Subtle Emphasis" w:semiHidden="0" w:uiPriority="19" w:unhideWhenUsed="0" w:qFormat="1"/>
-    <w:lsdException w:name="Intense Emphasis" w:semiHidden="0" w:uiPriority="21" w:unhideWhenUsed="0" w:qFormat="1"/>
-    <w:lsdException w:name="Subtle Reference" w:semiHidden="0" w:uiPriority="31" w:unhideWhenUsed="0" w:qFormat="1"/>
-    <w:lsdException w:name="Intense Reference" w:semiHidden="0" w:uiPriority="32" w:unhideWhenUsed="0" w:qFormat="1"/>
-    <w:lsdException w:name="Book Title" w:semiHidden="0" w:uiPriority="33" w:unhideWhenUsed="0" w:qFormat="1"/>
-    <w:lsdException w:name="Bibliography" w:uiPriority="37"/>
-    <w:lsdException w:name="TOC Heading" w:uiPriority="39" w:qFormat="1"/>
-  </w:latentStyles>
-  <w:style w:type="paragraph" w:default="1" w:styleId="Normal">
-    <w:name w:val="Normal"/>
-    <w:uiPriority w:val="1"/>
-    <w:qFormat/>
   </w:style>
   <w:style w:type="paragraph" w:styleId="Heading1">
     <w:name w:val="heading 1"/>
@@ -7559,7 +7974,7 @@
         <a:sysClr val="windowText" lastClr="000000"/>
       </a:dk1>
       <a:lt1>
-        <a:sysClr val="window" lastClr="FFFFFF"/>
+        <a:sysClr val="window" lastClr="A5A5A5"/>
       </a:lt1>
       <a:dk2>
         <a:srgbClr val="1F497D"/>

</xml_diff>

<commit_message>
Busy with q3 report
</commit_message>
<xml_diff>
--- a/Docs/Funding/GEF5/Invoices, Timesheets and Reports/Dugal Harris - GEF5 2017 Q3 Report.docx
+++ b/Docs/Funding/GEF5/Invoices, Timesheets and Reports/Dugal Harris - GEF5 2017 Q3 Report.docx
@@ -175,7 +175,7 @@
           </mc:Choice>
           <mc:Fallback>
             <w:pict>
-              <v:group w14:anchorId="0B4AA065" id="Group 12" o:spid="_x0000_s1026" style="position:absolute;margin-left:-6pt;margin-top:-7.8pt;width:465.65pt;height:104.15pt;z-index:251661312;mso-width-relative:margin;mso-height-relative:margin" coordorigin="4865,171" coordsize="55848,11864" o:gfxdata="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">
+              <v:group w14:anchorId="0E2175D7" id="Group 12" o:spid="_x0000_s1026" style="position:absolute;margin-left:-6pt;margin-top:-7.8pt;width:465.65pt;height:104.15pt;z-index:251661312;mso-width-relative:margin;mso-height-relative:margin" coordorigin="4865,171" coordsize="55848,11864" o:gfxdata="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">
                 <v:shapetype id="_x0000_t75" coordsize="21600,21600" o:spt="75" o:preferrelative="t" path="m@4@5l@4@11@9@11@9@5xe" filled="f" stroked="f">
                   <v:stroke joinstyle="miter"/>
                   <v:formulas>
@@ -1208,6 +1208,8 @@
           <w:p>
             <w:pPr>
               <w:pStyle w:val="Heading1"/>
+              <w:keepNext/>
+              <w:keepLines/>
               <w:tabs>
                 <w:tab w:val="left" w:pos="1439"/>
               </w:tabs>
@@ -1225,12 +1227,15 @@
                 <w:sz w:val="24"/>
                 <w:szCs w:val="24"/>
               </w:rPr>
+              <w:lastRenderedPageBreak/>
               <w:t>A</w:t>
             </w:r>
           </w:p>
           <w:p>
             <w:pPr>
               <w:pStyle w:val="Heading1"/>
+              <w:keepNext/>
+              <w:keepLines/>
               <w:tabs>
                 <w:tab w:val="left" w:pos="1439"/>
               </w:tabs>
@@ -1261,6 +1266,8 @@
           <w:p>
             <w:pPr>
               <w:pStyle w:val="Heading1"/>
+              <w:keepNext/>
+              <w:keepLines/>
               <w:tabs>
                 <w:tab w:val="left" w:pos="1439"/>
               </w:tabs>
@@ -1284,6 +1291,8 @@
           <w:p>
             <w:pPr>
               <w:pStyle w:val="Heading1"/>
+              <w:keepNext/>
+              <w:keepLines/>
               <w:tabs>
                 <w:tab w:val="left" w:pos="1439"/>
               </w:tabs>
@@ -1350,6 +1359,8 @@
           <w:p>
             <w:pPr>
               <w:pStyle w:val="Heading1"/>
+              <w:keepNext/>
+              <w:keepLines/>
               <w:tabs>
                 <w:tab w:val="left" w:pos="1439"/>
               </w:tabs>
@@ -1373,6 +1384,8 @@
           <w:p>
             <w:pPr>
               <w:pStyle w:val="Heading1"/>
+              <w:keepNext/>
+              <w:keepLines/>
               <w:tabs>
                 <w:tab w:val="left" w:pos="1439"/>
               </w:tabs>
@@ -1403,6 +1416,8 @@
           <w:p>
             <w:pPr>
               <w:pStyle w:val="Heading1"/>
+              <w:keepNext/>
+              <w:keepLines/>
               <w:tabs>
                 <w:tab w:val="left" w:pos="1439"/>
               </w:tabs>
@@ -1426,6 +1441,8 @@
           <w:p>
             <w:pPr>
               <w:pStyle w:val="Heading1"/>
+              <w:keepNext/>
+              <w:keepLines/>
               <w:tabs>
                 <w:tab w:val="left" w:pos="1439"/>
               </w:tabs>
@@ -1451,6 +1468,8 @@
           <w:p>
             <w:pPr>
               <w:pStyle w:val="Heading1"/>
+              <w:keepNext/>
+              <w:keepLines/>
               <w:tabs>
                 <w:tab w:val="left" w:pos="1439"/>
               </w:tabs>
@@ -1574,6 +1593,8 @@
           <w:p>
             <w:pPr>
               <w:pStyle w:val="Heading1"/>
+              <w:keepNext/>
+              <w:keepLines/>
               <w:tabs>
                 <w:tab w:val="left" w:pos="1439"/>
               </w:tabs>
@@ -1597,6 +1618,8 @@
           <w:p>
             <w:pPr>
               <w:pStyle w:val="Heading1"/>
+              <w:keepNext/>
+              <w:keepLines/>
               <w:tabs>
                 <w:tab w:val="left" w:pos="1439"/>
               </w:tabs>
@@ -1640,6 +1663,8 @@
           <w:p>
             <w:pPr>
               <w:pStyle w:val="Heading1"/>
+              <w:keepNext/>
+              <w:keepLines/>
               <w:tabs>
                 <w:tab w:val="left" w:pos="1439"/>
               </w:tabs>
@@ -1660,6 +1685,8 @@
           <w:p>
             <w:pPr>
               <w:pStyle w:val="Heading1"/>
+              <w:keepNext/>
+              <w:keepLines/>
               <w:tabs>
                 <w:tab w:val="left" w:pos="1439"/>
               </w:tabs>
@@ -1683,6 +1710,8 @@
           <w:p>
             <w:pPr>
               <w:pStyle w:val="Heading1"/>
+              <w:keepNext/>
+              <w:keepLines/>
               <w:tabs>
                 <w:tab w:val="left" w:pos="1439"/>
               </w:tabs>
@@ -1720,6 +1749,8 @@
           <w:p>
             <w:pPr>
               <w:pStyle w:val="Heading1"/>
+              <w:keepNext/>
+              <w:keepLines/>
               <w:tabs>
                 <w:tab w:val="left" w:pos="1439"/>
               </w:tabs>
@@ -1750,6 +1781,8 @@
           </w:tcPr>
           <w:p>
             <w:pPr>
+              <w:keepNext/>
+              <w:keepLines/>
               <w:rPr>
                 <w:rFonts w:ascii="Calibri" w:hAnsi="Calibri" w:cs="Calibri"/>
                 <w:color w:val="000000"/>
@@ -1796,6 +1829,8 @@
           <w:p>
             <w:pPr>
               <w:pStyle w:val="Heading1"/>
+              <w:keepNext/>
+              <w:keepLines/>
               <w:numPr>
                 <w:ilvl w:val="0"/>
                 <w:numId w:val="2"/>
@@ -1830,10 +1865,21 @@
               </w:rPr>
               <w:t>Basic literature survey of remote sensing of biomass with multi-spectral imagery</w:t>
             </w:r>
+            <w:r>
+              <w:rPr>
+                <w:rFonts w:asciiTheme="minorHAnsi" w:hAnsiTheme="minorHAnsi"/>
+                <w:b w:val="0"/>
+                <w:sz w:val="20"/>
+                <w:szCs w:val="20"/>
+              </w:rPr>
+              <w:t>.</w:t>
+            </w:r>
           </w:p>
           <w:p>
             <w:pPr>
               <w:pStyle w:val="Heading1"/>
+              <w:keepNext/>
+              <w:keepLines/>
               <w:numPr>
                 <w:ilvl w:val="0"/>
                 <w:numId w:val="2"/>
@@ -1857,7 +1903,25 @@
                 <w:sz w:val="20"/>
                 <w:szCs w:val="20"/>
               </w:rPr>
-              <w:t xml:space="preserve">2) Identify appropriate satellite image(s) for 2005 </w:t>
+              <w:t xml:space="preserve">2) Identify appropriate satellite image(s) for </w:t>
+            </w:r>
+            <w:r>
+              <w:rPr>
+                <w:rFonts w:asciiTheme="minorHAnsi" w:hAnsiTheme="minorHAnsi"/>
+                <w:b w:val="0"/>
+                <w:sz w:val="20"/>
+                <w:szCs w:val="20"/>
+              </w:rPr>
+              <w:t xml:space="preserve">Mike Powell’s </w:t>
+            </w:r>
+            <w:r>
+              <w:rPr>
+                <w:rFonts w:asciiTheme="minorHAnsi" w:hAnsiTheme="minorHAnsi"/>
+                <w:b w:val="0"/>
+                <w:sz w:val="20"/>
+                <w:szCs w:val="20"/>
+              </w:rPr>
+              <w:t xml:space="preserve">2005 </w:t>
             </w:r>
             <w:proofErr w:type="spellStart"/>
             <w:r>
@@ -1914,6 +1978,15 @@
                 <w:szCs w:val="20"/>
               </w:rPr>
               <w:t xml:space="preserve"> area</w:t>
+            </w:r>
+            <w:r>
+              <w:rPr>
+                <w:rFonts w:asciiTheme="minorHAnsi" w:hAnsiTheme="minorHAnsi"/>
+                <w:b w:val="0"/>
+                <w:sz w:val="20"/>
+                <w:szCs w:val="20"/>
+              </w:rPr>
+              <w:t>.</w:t>
             </w:r>
             <w:r>
               <w:rPr>
@@ -1928,6 +2001,8 @@
           <w:p>
             <w:pPr>
               <w:pStyle w:val="Heading1"/>
+              <w:keepNext/>
+              <w:keepLines/>
               <w:numPr>
                 <w:ilvl w:val="0"/>
                 <w:numId w:val="2"/>
@@ -2000,10 +2075,21 @@
               </w:rPr>
               <w:t>of satellite image</w:t>
             </w:r>
+            <w:r>
+              <w:rPr>
+                <w:rFonts w:asciiTheme="minorHAnsi" w:hAnsiTheme="minorHAnsi"/>
+                <w:b w:val="0"/>
+                <w:sz w:val="20"/>
+                <w:szCs w:val="20"/>
+              </w:rPr>
+              <w:t>.</w:t>
+            </w:r>
           </w:p>
           <w:p>
             <w:pPr>
               <w:pStyle w:val="Heading1"/>
+              <w:keepNext/>
+              <w:keepLines/>
               <w:numPr>
                 <w:ilvl w:val="0"/>
                 <w:numId w:val="2"/>
@@ -2067,10 +2153,21 @@
               </w:rPr>
               <w:t xml:space="preserve"> area</w:t>
             </w:r>
+            <w:r>
+              <w:rPr>
+                <w:rFonts w:asciiTheme="minorHAnsi" w:hAnsiTheme="minorHAnsi"/>
+                <w:b w:val="0"/>
+                <w:sz w:val="20"/>
+                <w:szCs w:val="20"/>
+              </w:rPr>
+              <w:t>.</w:t>
+            </w:r>
           </w:p>
           <w:p>
             <w:pPr>
               <w:pStyle w:val="Heading1"/>
+              <w:keepNext/>
+              <w:keepLines/>
               <w:numPr>
                 <w:ilvl w:val="0"/>
                 <w:numId w:val="2"/>
@@ -2165,10 +2262,21 @@
               </w:rPr>
               <w:t>satellite image</w:t>
             </w:r>
+            <w:r>
+              <w:rPr>
+                <w:rFonts w:asciiTheme="minorHAnsi" w:hAnsiTheme="minorHAnsi"/>
+                <w:b w:val="0"/>
+                <w:sz w:val="20"/>
+                <w:szCs w:val="20"/>
+              </w:rPr>
+              <w:t>.</w:t>
+            </w:r>
           </w:p>
           <w:p>
             <w:pPr>
               <w:pStyle w:val="Heading1"/>
+              <w:keepNext/>
+              <w:keepLines/>
               <w:numPr>
                 <w:ilvl w:val="0"/>
                 <w:numId w:val="2"/>
@@ -2250,10 +2358,21 @@
               </w:rPr>
               <w:t xml:space="preserve"> satellite image</w:t>
             </w:r>
+            <w:r>
+              <w:rPr>
+                <w:rFonts w:asciiTheme="minorHAnsi" w:hAnsiTheme="minorHAnsi"/>
+                <w:b w:val="0"/>
+                <w:sz w:val="20"/>
+                <w:szCs w:val="20"/>
+              </w:rPr>
+              <w:t>.</w:t>
+            </w:r>
           </w:p>
           <w:p>
             <w:pPr>
               <w:pStyle w:val="Heading1"/>
+              <w:keepNext/>
+              <w:keepLines/>
               <w:numPr>
                 <w:ilvl w:val="0"/>
                 <w:numId w:val="2"/>
@@ -2288,10 +2407,21 @@
               </w:rPr>
               <w:t>inventory</w:t>
             </w:r>
+            <w:r>
+              <w:rPr>
+                <w:rFonts w:asciiTheme="minorHAnsi" w:hAnsiTheme="minorHAnsi"/>
+                <w:b w:val="0"/>
+                <w:sz w:val="20"/>
+                <w:szCs w:val="20"/>
+              </w:rPr>
+              <w:t>.</w:t>
+            </w:r>
           </w:p>
           <w:p>
             <w:pPr>
               <w:pStyle w:val="Heading1"/>
+              <w:keepNext/>
+              <w:keepLines/>
               <w:numPr>
                 <w:ilvl w:val="0"/>
                 <w:numId w:val="2"/>
@@ -2315,12 +2445,32 @@
                 <w:sz w:val="20"/>
                 <w:szCs w:val="20"/>
               </w:rPr>
-              <w:t xml:space="preserve">8) Review standard operating procedure (SOP) for GEF5 carbon stock inventory </w:t>
+              <w:t>8) Review standard operating procedure (SOP) for GEF5 carbon stock inventory</w:t>
+            </w:r>
+            <w:r>
+              <w:rPr>
+                <w:rFonts w:asciiTheme="minorHAnsi" w:hAnsiTheme="minorHAnsi"/>
+                <w:b w:val="0"/>
+                <w:sz w:val="20"/>
+                <w:szCs w:val="20"/>
+              </w:rPr>
+              <w:t>.</w:t>
+            </w:r>
+            <w:r>
+              <w:rPr>
+                <w:rFonts w:asciiTheme="minorHAnsi" w:hAnsiTheme="minorHAnsi"/>
+                <w:b w:val="0"/>
+                <w:sz w:val="20"/>
+                <w:szCs w:val="20"/>
+              </w:rPr>
+              <w:t xml:space="preserve"> </w:t>
             </w:r>
           </w:p>
           <w:p>
             <w:pPr>
               <w:pStyle w:val="Heading1"/>
+              <w:keepNext/>
+              <w:keepLines/>
               <w:numPr>
                 <w:ilvl w:val="0"/>
                 <w:numId w:val="2"/>
@@ -2364,7 +2514,34 @@
                 <w:sz w:val="20"/>
                 <w:szCs w:val="20"/>
               </w:rPr>
-              <w:t xml:space="preserve"> area map for GEF </w:t>
+              <w:t xml:space="preserve"> area map f</w:t>
+            </w:r>
+            <w:r>
+              <w:rPr>
+                <w:rFonts w:asciiTheme="minorHAnsi" w:hAnsiTheme="minorHAnsi"/>
+                <w:b w:val="0"/>
+                <w:sz w:val="20"/>
+                <w:szCs w:val="20"/>
+              </w:rPr>
+              <w:t>or GEF</w:t>
+            </w:r>
+            <w:r>
+              <w:rPr>
+                <w:rFonts w:asciiTheme="minorHAnsi" w:hAnsiTheme="minorHAnsi"/>
+                <w:b w:val="0"/>
+                <w:sz w:val="20"/>
+                <w:szCs w:val="20"/>
+              </w:rPr>
+              <w:t>5</w:t>
+            </w:r>
+            <w:r>
+              <w:rPr>
+                <w:rFonts w:asciiTheme="minorHAnsi" w:hAnsiTheme="minorHAnsi"/>
+                <w:b w:val="0"/>
+                <w:sz w:val="20"/>
+                <w:szCs w:val="20"/>
+              </w:rPr>
+              <w:t xml:space="preserve"> </w:t>
             </w:r>
             <w:proofErr w:type="spellStart"/>
             <w:r>
@@ -2384,7 +2561,16 @@
                 <w:sz w:val="20"/>
                 <w:szCs w:val="20"/>
               </w:rPr>
-              <w:t xml:space="preserve"> study sites</w:t>
+              <w:t xml:space="preserve"> study site</w:t>
+            </w:r>
+            <w:r>
+              <w:rPr>
+                <w:rFonts w:asciiTheme="minorHAnsi" w:hAnsiTheme="minorHAnsi"/>
+                <w:b w:val="0"/>
+                <w:sz w:val="20"/>
+                <w:szCs w:val="20"/>
+              </w:rPr>
+              <w:t>.</w:t>
             </w:r>
           </w:p>
         </w:tc>
@@ -2396,6 +2582,8 @@
           <w:p>
             <w:pPr>
               <w:pStyle w:val="Heading1"/>
+              <w:keepNext/>
+              <w:keepLines/>
               <w:numPr>
                 <w:ilvl w:val="0"/>
                 <w:numId w:val="7"/>
@@ -2434,6 +2622,8 @@
           <w:p>
             <w:pPr>
               <w:pStyle w:val="Heading1"/>
+              <w:keepNext/>
+              <w:keepLines/>
               <w:numPr>
                 <w:ilvl w:val="0"/>
                 <w:numId w:val="7"/>
@@ -2472,6 +2662,8 @@
           <w:p>
             <w:pPr>
               <w:pStyle w:val="Heading1"/>
+              <w:keepNext/>
+              <w:keepLines/>
               <w:numPr>
                 <w:ilvl w:val="0"/>
                 <w:numId w:val="7"/>
@@ -2519,6 +2711,8 @@
           <w:p>
             <w:pPr>
               <w:pStyle w:val="Heading1"/>
+              <w:keepNext/>
+              <w:keepLines/>
               <w:numPr>
                 <w:ilvl w:val="0"/>
                 <w:numId w:val="7"/>
@@ -2548,6 +2742,8 @@
           <w:p>
             <w:pPr>
               <w:pStyle w:val="Heading1"/>
+              <w:keepNext/>
+              <w:keepLines/>
               <w:numPr>
                 <w:ilvl w:val="0"/>
                 <w:numId w:val="7"/>
@@ -2577,6 +2773,8 @@
           <w:p>
             <w:pPr>
               <w:pStyle w:val="Heading1"/>
+              <w:keepNext/>
+              <w:keepLines/>
               <w:numPr>
                 <w:ilvl w:val="0"/>
                 <w:numId w:val="7"/>
@@ -2609,12 +2807,23 @@
                 <w:sz w:val="20"/>
                 <w:szCs w:val="20"/>
               </w:rPr>
-              <w:t>0.8</w:t>
+              <w:t>0.</w:t>
+            </w:r>
+            <w:r>
+              <w:rPr>
+                <w:rFonts w:asciiTheme="minorHAnsi" w:hAnsiTheme="minorHAnsi"/>
+                <w:b w:val="0"/>
+                <w:sz w:val="20"/>
+                <w:szCs w:val="20"/>
+              </w:rPr>
+              <w:t>5</w:t>
             </w:r>
           </w:p>
           <w:p>
             <w:pPr>
               <w:pStyle w:val="Heading1"/>
+              <w:keepNext/>
+              <w:keepLines/>
               <w:numPr>
                 <w:ilvl w:val="0"/>
                 <w:numId w:val="7"/>
@@ -2644,6 +2853,8 @@
           <w:p>
             <w:pPr>
               <w:pStyle w:val="Heading1"/>
+              <w:keepNext/>
+              <w:keepLines/>
               <w:numPr>
                 <w:ilvl w:val="0"/>
                 <w:numId w:val="7"/>
@@ -2673,6 +2884,8 @@
           <w:p>
             <w:pPr>
               <w:pStyle w:val="Heading1"/>
+              <w:keepNext/>
+              <w:keepLines/>
               <w:numPr>
                 <w:ilvl w:val="0"/>
                 <w:numId w:val="7"/>
@@ -2702,6 +2915,8 @@
           <w:p>
             <w:pPr>
               <w:pStyle w:val="Heading1"/>
+              <w:keepNext/>
+              <w:keepLines/>
               <w:numPr>
                 <w:ilvl w:val="0"/>
                 <w:numId w:val="7"/>
@@ -2718,12 +2933,12 @@
                 <w:szCs w:val="20"/>
               </w:rPr>
             </w:pPr>
-            <w:bookmarkStart w:id="0" w:name="_GoBack"/>
-            <w:bookmarkEnd w:id="0"/>
           </w:p>
           <w:p>
             <w:pPr>
               <w:pStyle w:val="Heading1"/>
+              <w:keepNext/>
+              <w:keepLines/>
               <w:numPr>
                 <w:ilvl w:val="0"/>
                 <w:numId w:val="7"/>
@@ -2744,6 +2959,8 @@
           <w:p>
             <w:pPr>
               <w:pStyle w:val="Heading1"/>
+              <w:keepNext/>
+              <w:keepLines/>
               <w:tabs>
                 <w:tab w:val="left" w:pos="1439"/>
               </w:tabs>
@@ -2761,6 +2978,8 @@
           <w:p>
             <w:pPr>
               <w:pStyle w:val="Heading1"/>
+              <w:keepNext/>
+              <w:keepLines/>
               <w:tabs>
                 <w:tab w:val="left" w:pos="1439"/>
               </w:tabs>
@@ -2783,6 +3002,8 @@
           <w:p>
             <w:pPr>
               <w:pStyle w:val="Heading1"/>
+              <w:keepNext/>
+              <w:keepLines/>
               <w:numPr>
                 <w:ilvl w:val="0"/>
                 <w:numId w:val="7"/>
@@ -2806,7 +3027,43 @@
                 <w:sz w:val="20"/>
                 <w:szCs w:val="20"/>
               </w:rPr>
-              <w:t>2) Limited to pre 2005 imagery due to destructive sampling conducted 2005 and onwards.  Only partial coverage of 2005 CS GT area was possible.</w:t>
+              <w:t xml:space="preserve">2) </w:t>
+            </w:r>
+            <w:r>
+              <w:rPr>
+                <w:rFonts w:asciiTheme="minorHAnsi" w:hAnsiTheme="minorHAnsi"/>
+                <w:b w:val="0"/>
+                <w:sz w:val="20"/>
+                <w:szCs w:val="20"/>
+              </w:rPr>
+              <w:t>Imagery dates were l</w:t>
+            </w:r>
+            <w:r>
+              <w:rPr>
+                <w:rFonts w:asciiTheme="minorHAnsi" w:hAnsiTheme="minorHAnsi"/>
+                <w:b w:val="0"/>
+                <w:sz w:val="20"/>
+                <w:szCs w:val="20"/>
+              </w:rPr>
+              <w:t xml:space="preserve">imited to pre 2005 due to destructive sampling conducted </w:t>
+            </w:r>
+            <w:r>
+              <w:rPr>
+                <w:rFonts w:asciiTheme="minorHAnsi" w:hAnsiTheme="minorHAnsi"/>
+                <w:b w:val="0"/>
+                <w:sz w:val="20"/>
+                <w:szCs w:val="20"/>
+              </w:rPr>
+              <w:t xml:space="preserve">from </w:t>
+            </w:r>
+            <w:r>
+              <w:rPr>
+                <w:rFonts w:asciiTheme="minorHAnsi" w:hAnsiTheme="minorHAnsi"/>
+                <w:b w:val="0"/>
+                <w:sz w:val="20"/>
+                <w:szCs w:val="20"/>
+              </w:rPr>
+              <w:t>2005 onwards.  Only partial coverage of 2005 CS GT area was possible.</w:t>
             </w:r>
             <w:r>
               <w:rPr>
@@ -2821,6 +3078,8 @@
           <w:p>
             <w:pPr>
               <w:pStyle w:val="Heading1"/>
+              <w:keepNext/>
+              <w:keepLines/>
               <w:numPr>
                 <w:ilvl w:val="0"/>
                 <w:numId w:val="7"/>
@@ -2898,7 +3157,25 @@
                 <w:sz w:val="20"/>
                 <w:szCs w:val="20"/>
               </w:rPr>
-              <w:t xml:space="preserve">.  There were limited landmarks clearly distinguishable on the ground and in the </w:t>
+              <w:t xml:space="preserve">.  There were limited landmarks </w:t>
+            </w:r>
+            <w:r>
+              <w:rPr>
+                <w:rFonts w:asciiTheme="minorHAnsi" w:hAnsiTheme="minorHAnsi"/>
+                <w:b w:val="0"/>
+                <w:sz w:val="20"/>
+                <w:szCs w:val="20"/>
+              </w:rPr>
+              <w:t xml:space="preserve">both </w:t>
+            </w:r>
+            <w:r>
+              <w:rPr>
+                <w:rFonts w:asciiTheme="minorHAnsi" w:hAnsiTheme="minorHAnsi"/>
+                <w:b w:val="0"/>
+                <w:sz w:val="20"/>
+                <w:szCs w:val="20"/>
+              </w:rPr>
+              <w:t xml:space="preserve">clearly distinguishable on the ground and in the </w:t>
             </w:r>
             <w:r>
               <w:rPr>
@@ -2940,6 +3217,8 @@
           <w:p>
             <w:pPr>
               <w:pStyle w:val="Heading1"/>
+              <w:keepNext/>
+              <w:keepLines/>
               <w:numPr>
                 <w:ilvl w:val="0"/>
                 <w:numId w:val="7"/>
@@ -2963,7 +3242,25 @@
                 <w:sz w:val="20"/>
                 <w:szCs w:val="20"/>
               </w:rPr>
-              <w:t xml:space="preserve">4) Initially Digital Globe provided the wrong image processing level (2A), preventing accurate </w:t>
+              <w:t xml:space="preserve">4) Digital Globe </w:t>
+            </w:r>
+            <w:r>
+              <w:rPr>
+                <w:rFonts w:asciiTheme="minorHAnsi" w:hAnsiTheme="minorHAnsi"/>
+                <w:b w:val="0"/>
+                <w:sz w:val="20"/>
+                <w:szCs w:val="20"/>
+              </w:rPr>
+              <w:t xml:space="preserve">initially </w:t>
+            </w:r>
+            <w:r>
+              <w:rPr>
+                <w:rFonts w:asciiTheme="minorHAnsi" w:hAnsiTheme="minorHAnsi"/>
+                <w:b w:val="0"/>
+                <w:sz w:val="20"/>
+                <w:szCs w:val="20"/>
+              </w:rPr>
+              <w:t xml:space="preserve">provided the wrong image processing level (2A), preventing accurate </w:t>
             </w:r>
             <w:proofErr w:type="spellStart"/>
             <w:r>
@@ -2989,6 +3286,8 @@
           <w:p>
             <w:pPr>
               <w:pStyle w:val="Heading1"/>
+              <w:keepNext/>
+              <w:keepLines/>
               <w:numPr>
                 <w:ilvl w:val="0"/>
                 <w:numId w:val="7"/>
@@ -3041,7 +3340,56 @@
                 <w:sz w:val="20"/>
                 <w:szCs w:val="20"/>
               </w:rPr>
-              <w:t xml:space="preserve"> accuracy and prevented precise  </w:t>
+              <w:t xml:space="preserve"> accuracy and prevented precise </w:t>
+            </w:r>
+            <w:r>
+              <w:rPr>
+                <w:rFonts w:asciiTheme="minorHAnsi" w:hAnsiTheme="minorHAnsi"/>
+                <w:b w:val="0"/>
+                <w:sz w:val="20"/>
+                <w:szCs w:val="20"/>
+              </w:rPr>
+              <w:t>location of 2005 CS GT plots.</w:t>
+            </w:r>
+          </w:p>
+          <w:p>
+            <w:pPr>
+              <w:pStyle w:val="Heading1"/>
+              <w:keepNext/>
+              <w:keepLines/>
+              <w:numPr>
+                <w:ilvl w:val="0"/>
+                <w:numId w:val="7"/>
+              </w:numPr>
+              <w:tabs>
+                <w:tab w:val="left" w:pos="1439"/>
+              </w:tabs>
+              <w:spacing w:before="20" w:after="20"/>
+              <w:ind w:left="0"/>
+              <w:rPr>
+                <w:rFonts w:asciiTheme="minorHAnsi" w:hAnsiTheme="minorHAnsi"/>
+                <w:b w:val="0"/>
+                <w:sz w:val="20"/>
+                <w:szCs w:val="20"/>
+              </w:rPr>
+            </w:pPr>
+            <w:r>
+              <w:rPr>
+                <w:rFonts w:asciiTheme="minorHAnsi" w:hAnsiTheme="minorHAnsi"/>
+                <w:b w:val="0"/>
+                <w:sz w:val="20"/>
+                <w:szCs w:val="20"/>
+              </w:rPr>
+              <w:t xml:space="preserve">6) Corner locations of 2005 CS GT plots were unavailable preventing precise plot location and impacting </w:t>
+            </w:r>
+            <w:r>
+              <w:rPr>
+                <w:rFonts w:asciiTheme="minorHAnsi" w:hAnsiTheme="minorHAnsi"/>
+                <w:b w:val="0"/>
+                <w:sz w:val="20"/>
+                <w:szCs w:val="20"/>
+              </w:rPr>
+              <w:t>correlation strength.</w:t>
             </w:r>
           </w:p>
         </w:tc>
@@ -3053,6 +3401,8 @@
           <w:p>
             <w:pPr>
               <w:pStyle w:val="Heading1"/>
+              <w:keepNext/>
+              <w:keepLines/>
               <w:numPr>
                 <w:ilvl w:val="0"/>
                 <w:numId w:val="8"/>
@@ -3147,6 +3497,8 @@
           <w:p>
             <w:pPr>
               <w:pStyle w:val="Heading1"/>
+              <w:keepNext/>
+              <w:keepLines/>
               <w:numPr>
                 <w:ilvl w:val="0"/>
                 <w:numId w:val="8"/>
@@ -3219,10 +3571,21 @@
               </w:rPr>
               <w:t xml:space="preserve">.  </w:t>
             </w:r>
+            <w:r>
+              <w:rPr>
+                <w:rFonts w:asciiTheme="minorHAnsi" w:hAnsiTheme="minorHAnsi"/>
+                <w:b w:val="0"/>
+                <w:sz w:val="20"/>
+                <w:szCs w:val="20"/>
+              </w:rPr>
+              <w:t>Sufficient GCP’s are now available.</w:t>
+            </w:r>
           </w:p>
           <w:p>
             <w:pPr>
               <w:pStyle w:val="Heading1"/>
+              <w:keepNext/>
+              <w:keepLines/>
               <w:numPr>
                 <w:ilvl w:val="0"/>
                 <w:numId w:val="8"/>
@@ -3269,25 +3632,20 @@
               <w:t>.</w:t>
             </w:r>
           </w:p>
-        </w:tc>
-      </w:tr>
-      <w:tr>
-        <w:trPr>
-          <w:trHeight w:val="340"/>
-          <w:tblHeader/>
-        </w:trPr>
-        <w:tc>
-          <w:tcPr>
-            <w:tcW w:w="851" w:type="dxa"/>
-          </w:tcPr>
           <w:p>
             <w:pPr>
               <w:pStyle w:val="Heading1"/>
+              <w:keepNext/>
+              <w:keepLines/>
+              <w:numPr>
+                <w:ilvl w:val="0"/>
+                <w:numId w:val="8"/>
+              </w:numPr>
               <w:tabs>
                 <w:tab w:val="left" w:pos="1439"/>
               </w:tabs>
               <w:spacing w:before="20" w:after="20"/>
-              <w:ind w:left="0" w:firstLine="0"/>
+              <w:ind w:left="0"/>
               <w:rPr>
                 <w:rFonts w:asciiTheme="minorHAnsi" w:hAnsiTheme="minorHAnsi"/>
                 <w:b w:val="0"/>
@@ -3295,20 +3653,30 @@
                 <w:szCs w:val="20"/>
               </w:rPr>
             </w:pPr>
+            <w:r>
+              <w:rPr>
+                <w:rFonts w:asciiTheme="minorHAnsi" w:hAnsiTheme="minorHAnsi"/>
+                <w:b w:val="0"/>
+                <w:sz w:val="20"/>
+                <w:szCs w:val="20"/>
+              </w:rPr>
+              <w:t xml:space="preserve">5) Accuracy was somewhat improved by using the free 30m SRTM DEM but there remains room for improvement.  Free stereo aerial imagery has been requested from NGI for the purpose of constructing a high resolution, high accuracy DEM. </w:t>
+            </w:r>
           </w:p>
-        </w:tc>
-        <w:tc>
-          <w:tcPr>
-            <w:tcW w:w="1701" w:type="dxa"/>
-          </w:tcPr>
           <w:p>
             <w:pPr>
               <w:pStyle w:val="Heading1"/>
+              <w:keepNext/>
+              <w:keepLines/>
+              <w:numPr>
+                <w:ilvl w:val="0"/>
+                <w:numId w:val="8"/>
+              </w:numPr>
               <w:tabs>
                 <w:tab w:val="left" w:pos="1439"/>
               </w:tabs>
               <w:spacing w:before="20" w:after="20"/>
-              <w:ind w:left="0" w:firstLine="0"/>
+              <w:ind w:left="0"/>
               <w:rPr>
                 <w:rFonts w:asciiTheme="minorHAnsi" w:hAnsiTheme="minorHAnsi"/>
                 <w:b w:val="0"/>
@@ -3316,1146 +3684,33 @@
                 <w:szCs w:val="20"/>
               </w:rPr>
             </w:pPr>
-          </w:p>
-        </w:tc>
-        <w:tc>
-          <w:tcPr>
-            <w:tcW w:w="4111" w:type="dxa"/>
-          </w:tcPr>
-          <w:p>
-            <w:pPr>
-              <w:pStyle w:val="Heading1"/>
-              <w:tabs>
-                <w:tab w:val="left" w:pos="1439"/>
-              </w:tabs>
-              <w:spacing w:before="20" w:after="20"/>
-              <w:ind w:left="0" w:firstLine="0"/>
-              <w:rPr>
-                <w:rFonts w:asciiTheme="minorHAnsi" w:hAnsiTheme="minorHAnsi"/>
-                <w:b w:val="0"/>
-                <w:sz w:val="20"/>
-                <w:szCs w:val="20"/>
-              </w:rPr>
-            </w:pPr>
-          </w:p>
-        </w:tc>
-        <w:tc>
-          <w:tcPr>
-            <w:tcW w:w="2693" w:type="dxa"/>
-          </w:tcPr>
-          <w:p>
-            <w:pPr>
-              <w:pStyle w:val="Heading1"/>
-              <w:tabs>
-                <w:tab w:val="left" w:pos="1439"/>
-              </w:tabs>
-              <w:spacing w:before="20" w:after="20"/>
-              <w:ind w:left="0" w:firstLine="0"/>
-              <w:rPr>
-                <w:rFonts w:asciiTheme="minorHAnsi" w:hAnsiTheme="minorHAnsi"/>
-                <w:b w:val="0"/>
-                <w:sz w:val="20"/>
-                <w:szCs w:val="20"/>
-              </w:rPr>
-            </w:pPr>
-          </w:p>
-        </w:tc>
-        <w:tc>
-          <w:tcPr>
-            <w:tcW w:w="3261" w:type="dxa"/>
-          </w:tcPr>
-          <w:p>
-            <w:pPr>
-              <w:pStyle w:val="Heading1"/>
-              <w:tabs>
-                <w:tab w:val="left" w:pos="1439"/>
-              </w:tabs>
-              <w:spacing w:before="20" w:after="20"/>
-              <w:ind w:left="0" w:firstLine="0"/>
-              <w:rPr>
-                <w:rFonts w:asciiTheme="minorHAnsi" w:hAnsiTheme="minorHAnsi"/>
-                <w:b w:val="0"/>
-                <w:sz w:val="20"/>
-                <w:szCs w:val="20"/>
-              </w:rPr>
-            </w:pPr>
-          </w:p>
-        </w:tc>
-        <w:tc>
-          <w:tcPr>
-            <w:tcW w:w="3118" w:type="dxa"/>
-          </w:tcPr>
-          <w:p>
-            <w:pPr>
-              <w:pStyle w:val="Heading1"/>
-              <w:tabs>
-                <w:tab w:val="left" w:pos="1439"/>
-              </w:tabs>
-              <w:spacing w:before="20" w:after="20"/>
-              <w:ind w:left="0" w:firstLine="0"/>
-              <w:rPr>
-                <w:rFonts w:asciiTheme="minorHAnsi" w:hAnsiTheme="minorHAnsi"/>
-                <w:b w:val="0"/>
-                <w:sz w:val="20"/>
-                <w:szCs w:val="20"/>
-              </w:rPr>
-            </w:pPr>
-          </w:p>
-        </w:tc>
-      </w:tr>
-      <w:tr>
-        <w:trPr>
-          <w:trHeight w:val="340"/>
-          <w:tblHeader/>
-        </w:trPr>
-        <w:tc>
-          <w:tcPr>
-            <w:tcW w:w="851" w:type="dxa"/>
-          </w:tcPr>
-          <w:p>
-            <w:pPr>
-              <w:pStyle w:val="Heading1"/>
-              <w:tabs>
-                <w:tab w:val="left" w:pos="1439"/>
-              </w:tabs>
-              <w:spacing w:before="20" w:after="20"/>
-              <w:ind w:left="0" w:firstLine="0"/>
-              <w:rPr>
-                <w:rFonts w:asciiTheme="minorHAnsi" w:hAnsiTheme="minorHAnsi"/>
-                <w:b w:val="0"/>
-                <w:sz w:val="20"/>
-                <w:szCs w:val="20"/>
-              </w:rPr>
-            </w:pPr>
-          </w:p>
-        </w:tc>
-        <w:tc>
-          <w:tcPr>
-            <w:tcW w:w="1701" w:type="dxa"/>
-          </w:tcPr>
-          <w:p>
-            <w:pPr>
-              <w:pStyle w:val="Heading1"/>
-              <w:tabs>
-                <w:tab w:val="left" w:pos="1439"/>
-              </w:tabs>
-              <w:spacing w:before="20" w:after="20"/>
-              <w:ind w:left="0" w:firstLine="0"/>
-              <w:rPr>
-                <w:rFonts w:asciiTheme="minorHAnsi" w:hAnsiTheme="minorHAnsi"/>
-                <w:b w:val="0"/>
-                <w:sz w:val="20"/>
-                <w:szCs w:val="20"/>
-              </w:rPr>
-            </w:pPr>
-          </w:p>
-        </w:tc>
-        <w:tc>
-          <w:tcPr>
-            <w:tcW w:w="4111" w:type="dxa"/>
-          </w:tcPr>
-          <w:p>
-            <w:pPr>
-              <w:pStyle w:val="Heading1"/>
-              <w:tabs>
-                <w:tab w:val="left" w:pos="1439"/>
-              </w:tabs>
-              <w:spacing w:before="20" w:after="20"/>
-              <w:ind w:left="0" w:firstLine="0"/>
-              <w:rPr>
-                <w:rFonts w:asciiTheme="minorHAnsi" w:hAnsiTheme="minorHAnsi"/>
-                <w:b w:val="0"/>
-                <w:sz w:val="20"/>
-                <w:szCs w:val="20"/>
-              </w:rPr>
-            </w:pPr>
-          </w:p>
-        </w:tc>
-        <w:tc>
-          <w:tcPr>
-            <w:tcW w:w="2693" w:type="dxa"/>
-          </w:tcPr>
-          <w:p>
-            <w:pPr>
-              <w:pStyle w:val="Heading1"/>
-              <w:tabs>
-                <w:tab w:val="left" w:pos="1439"/>
-              </w:tabs>
-              <w:spacing w:before="20" w:after="20"/>
-              <w:ind w:left="0" w:firstLine="0"/>
-              <w:rPr>
-                <w:rFonts w:asciiTheme="minorHAnsi" w:hAnsiTheme="minorHAnsi"/>
-                <w:b w:val="0"/>
-                <w:sz w:val="20"/>
-                <w:szCs w:val="20"/>
-              </w:rPr>
-            </w:pPr>
-          </w:p>
-        </w:tc>
-        <w:tc>
-          <w:tcPr>
-            <w:tcW w:w="3261" w:type="dxa"/>
-          </w:tcPr>
-          <w:p>
-            <w:pPr>
-              <w:pStyle w:val="Heading1"/>
-              <w:tabs>
-                <w:tab w:val="left" w:pos="1439"/>
-              </w:tabs>
-              <w:spacing w:before="20" w:after="20"/>
-              <w:ind w:left="0" w:firstLine="0"/>
-              <w:rPr>
-                <w:rFonts w:asciiTheme="minorHAnsi" w:hAnsiTheme="minorHAnsi"/>
-                <w:b w:val="0"/>
-                <w:sz w:val="20"/>
-                <w:szCs w:val="20"/>
-              </w:rPr>
-            </w:pPr>
-          </w:p>
-        </w:tc>
-        <w:tc>
-          <w:tcPr>
-            <w:tcW w:w="3118" w:type="dxa"/>
-          </w:tcPr>
-          <w:p>
-            <w:pPr>
-              <w:pStyle w:val="Heading1"/>
-              <w:tabs>
-                <w:tab w:val="left" w:pos="1439"/>
-              </w:tabs>
-              <w:spacing w:before="20" w:after="20"/>
-              <w:ind w:left="0" w:firstLine="0"/>
-              <w:rPr>
-                <w:rFonts w:asciiTheme="minorHAnsi" w:hAnsiTheme="minorHAnsi"/>
-                <w:b w:val="0"/>
-                <w:sz w:val="20"/>
-                <w:szCs w:val="20"/>
-              </w:rPr>
-            </w:pPr>
-          </w:p>
-        </w:tc>
-      </w:tr>
-      <w:tr>
-        <w:trPr>
-          <w:trHeight w:val="340"/>
-          <w:tblHeader/>
-        </w:trPr>
-        <w:tc>
-          <w:tcPr>
-            <w:tcW w:w="851" w:type="dxa"/>
-          </w:tcPr>
-          <w:p>
-            <w:pPr>
-              <w:pStyle w:val="Heading1"/>
-              <w:tabs>
-                <w:tab w:val="left" w:pos="1439"/>
-              </w:tabs>
-              <w:spacing w:before="20" w:after="20"/>
-              <w:ind w:left="0" w:firstLine="0"/>
-              <w:rPr>
-                <w:rFonts w:asciiTheme="minorHAnsi" w:hAnsiTheme="minorHAnsi"/>
-                <w:b w:val="0"/>
-                <w:sz w:val="20"/>
-                <w:szCs w:val="20"/>
-              </w:rPr>
-            </w:pPr>
-          </w:p>
-        </w:tc>
-        <w:tc>
-          <w:tcPr>
-            <w:tcW w:w="1701" w:type="dxa"/>
-          </w:tcPr>
-          <w:p>
-            <w:pPr>
-              <w:pStyle w:val="Heading1"/>
-              <w:tabs>
-                <w:tab w:val="left" w:pos="1439"/>
-              </w:tabs>
-              <w:spacing w:before="20" w:after="20"/>
-              <w:ind w:left="0" w:firstLine="0"/>
-              <w:rPr>
-                <w:rFonts w:asciiTheme="minorHAnsi" w:hAnsiTheme="minorHAnsi"/>
-                <w:b w:val="0"/>
-                <w:sz w:val="20"/>
-                <w:szCs w:val="20"/>
-              </w:rPr>
-            </w:pPr>
-          </w:p>
-        </w:tc>
-        <w:tc>
-          <w:tcPr>
-            <w:tcW w:w="4111" w:type="dxa"/>
-          </w:tcPr>
-          <w:p>
-            <w:pPr>
-              <w:pStyle w:val="Heading1"/>
-              <w:tabs>
-                <w:tab w:val="left" w:pos="1439"/>
-              </w:tabs>
-              <w:spacing w:before="20" w:after="20"/>
-              <w:ind w:left="0" w:firstLine="0"/>
-              <w:rPr>
-                <w:rFonts w:asciiTheme="minorHAnsi" w:hAnsiTheme="minorHAnsi"/>
-                <w:b w:val="0"/>
-                <w:sz w:val="20"/>
-                <w:szCs w:val="20"/>
-              </w:rPr>
-            </w:pPr>
-          </w:p>
-        </w:tc>
-        <w:tc>
-          <w:tcPr>
-            <w:tcW w:w="2693" w:type="dxa"/>
-          </w:tcPr>
-          <w:p>
-            <w:pPr>
-              <w:pStyle w:val="Heading1"/>
-              <w:tabs>
-                <w:tab w:val="left" w:pos="1439"/>
-              </w:tabs>
-              <w:spacing w:before="20" w:after="20"/>
-              <w:ind w:left="0" w:firstLine="0"/>
-              <w:rPr>
-                <w:rFonts w:asciiTheme="minorHAnsi" w:hAnsiTheme="minorHAnsi"/>
-                <w:b w:val="0"/>
-                <w:sz w:val="20"/>
-                <w:szCs w:val="20"/>
-              </w:rPr>
-            </w:pPr>
-          </w:p>
-        </w:tc>
-        <w:tc>
-          <w:tcPr>
-            <w:tcW w:w="3261" w:type="dxa"/>
-          </w:tcPr>
-          <w:p>
-            <w:pPr>
-              <w:pStyle w:val="Heading1"/>
-              <w:tabs>
-                <w:tab w:val="left" w:pos="1439"/>
-              </w:tabs>
-              <w:spacing w:before="20" w:after="20"/>
-              <w:ind w:left="0" w:firstLine="0"/>
-              <w:rPr>
-                <w:rFonts w:asciiTheme="minorHAnsi" w:hAnsiTheme="minorHAnsi"/>
-                <w:b w:val="0"/>
-                <w:sz w:val="20"/>
-                <w:szCs w:val="20"/>
-              </w:rPr>
-            </w:pPr>
-          </w:p>
-        </w:tc>
-        <w:tc>
-          <w:tcPr>
-            <w:tcW w:w="3118" w:type="dxa"/>
-          </w:tcPr>
-          <w:p>
-            <w:pPr>
-              <w:pStyle w:val="Heading1"/>
-              <w:tabs>
-                <w:tab w:val="left" w:pos="1439"/>
-              </w:tabs>
-              <w:spacing w:before="20" w:after="20"/>
-              <w:ind w:left="0" w:firstLine="0"/>
-              <w:rPr>
-                <w:rFonts w:asciiTheme="minorHAnsi" w:hAnsiTheme="minorHAnsi"/>
-                <w:b w:val="0"/>
-                <w:sz w:val="20"/>
-                <w:szCs w:val="20"/>
-              </w:rPr>
-            </w:pPr>
-          </w:p>
-        </w:tc>
-      </w:tr>
-      <w:tr>
-        <w:trPr>
-          <w:trHeight w:val="340"/>
-          <w:tblHeader/>
-        </w:trPr>
-        <w:tc>
-          <w:tcPr>
-            <w:tcW w:w="851" w:type="dxa"/>
-          </w:tcPr>
-          <w:p>
-            <w:pPr>
-              <w:pStyle w:val="Heading1"/>
-              <w:tabs>
-                <w:tab w:val="left" w:pos="1439"/>
-              </w:tabs>
-              <w:spacing w:before="20" w:after="20"/>
-              <w:ind w:left="0" w:firstLine="0"/>
-              <w:rPr>
-                <w:rFonts w:asciiTheme="minorHAnsi" w:hAnsiTheme="minorHAnsi"/>
-                <w:b w:val="0"/>
-                <w:sz w:val="20"/>
-                <w:szCs w:val="20"/>
-              </w:rPr>
-            </w:pPr>
-          </w:p>
-        </w:tc>
-        <w:tc>
-          <w:tcPr>
-            <w:tcW w:w="1701" w:type="dxa"/>
-          </w:tcPr>
-          <w:p>
-            <w:pPr>
-              <w:pStyle w:val="Heading1"/>
-              <w:tabs>
-                <w:tab w:val="left" w:pos="1439"/>
-              </w:tabs>
-              <w:spacing w:before="20" w:after="20"/>
-              <w:ind w:left="0" w:firstLine="0"/>
-              <w:rPr>
-                <w:rFonts w:asciiTheme="minorHAnsi" w:hAnsiTheme="minorHAnsi"/>
-                <w:b w:val="0"/>
-                <w:sz w:val="20"/>
-                <w:szCs w:val="20"/>
-              </w:rPr>
-            </w:pPr>
-          </w:p>
-        </w:tc>
-        <w:tc>
-          <w:tcPr>
-            <w:tcW w:w="4111" w:type="dxa"/>
-          </w:tcPr>
-          <w:p>
-            <w:pPr>
-              <w:pStyle w:val="Heading1"/>
-              <w:tabs>
-                <w:tab w:val="left" w:pos="1439"/>
-              </w:tabs>
-              <w:spacing w:before="20" w:after="20"/>
-              <w:ind w:left="0" w:firstLine="0"/>
-              <w:rPr>
-                <w:rFonts w:asciiTheme="minorHAnsi" w:hAnsiTheme="minorHAnsi"/>
-                <w:b w:val="0"/>
-                <w:sz w:val="20"/>
-                <w:szCs w:val="20"/>
-              </w:rPr>
-            </w:pPr>
-          </w:p>
-        </w:tc>
-        <w:tc>
-          <w:tcPr>
-            <w:tcW w:w="2693" w:type="dxa"/>
-          </w:tcPr>
-          <w:p>
-            <w:pPr>
-              <w:pStyle w:val="Heading1"/>
-              <w:tabs>
-                <w:tab w:val="left" w:pos="1439"/>
-              </w:tabs>
-              <w:spacing w:before="20" w:after="20"/>
-              <w:ind w:left="0" w:firstLine="0"/>
-              <w:rPr>
-                <w:rFonts w:asciiTheme="minorHAnsi" w:hAnsiTheme="minorHAnsi"/>
-                <w:b w:val="0"/>
-                <w:sz w:val="20"/>
-                <w:szCs w:val="20"/>
-              </w:rPr>
-            </w:pPr>
-          </w:p>
-        </w:tc>
-        <w:tc>
-          <w:tcPr>
-            <w:tcW w:w="3261" w:type="dxa"/>
-          </w:tcPr>
-          <w:p>
-            <w:pPr>
-              <w:pStyle w:val="Heading1"/>
-              <w:tabs>
-                <w:tab w:val="left" w:pos="1439"/>
-              </w:tabs>
-              <w:spacing w:before="20" w:after="20"/>
-              <w:ind w:left="0" w:firstLine="0"/>
-              <w:rPr>
-                <w:rFonts w:asciiTheme="minorHAnsi" w:hAnsiTheme="minorHAnsi"/>
-                <w:b w:val="0"/>
-                <w:sz w:val="20"/>
-                <w:szCs w:val="20"/>
-              </w:rPr>
-            </w:pPr>
-          </w:p>
-        </w:tc>
-        <w:tc>
-          <w:tcPr>
-            <w:tcW w:w="3118" w:type="dxa"/>
-          </w:tcPr>
-          <w:p>
-            <w:pPr>
-              <w:pStyle w:val="Heading1"/>
-              <w:tabs>
-                <w:tab w:val="left" w:pos="1439"/>
-              </w:tabs>
-              <w:spacing w:before="20" w:after="20"/>
-              <w:ind w:left="0" w:firstLine="0"/>
-              <w:rPr>
-                <w:rFonts w:asciiTheme="minorHAnsi" w:hAnsiTheme="minorHAnsi"/>
-                <w:b w:val="0"/>
-                <w:sz w:val="20"/>
-                <w:szCs w:val="20"/>
-              </w:rPr>
-            </w:pPr>
-          </w:p>
-        </w:tc>
-      </w:tr>
-      <w:tr>
-        <w:trPr>
-          <w:trHeight w:val="340"/>
-          <w:tblHeader/>
-        </w:trPr>
-        <w:tc>
-          <w:tcPr>
-            <w:tcW w:w="851" w:type="dxa"/>
-          </w:tcPr>
-          <w:p>
-            <w:pPr>
-              <w:pStyle w:val="Heading1"/>
-              <w:tabs>
-                <w:tab w:val="left" w:pos="1439"/>
-              </w:tabs>
-              <w:spacing w:before="20" w:after="20"/>
-              <w:ind w:left="0" w:firstLine="0"/>
-              <w:rPr>
-                <w:rFonts w:asciiTheme="minorHAnsi" w:hAnsiTheme="minorHAnsi"/>
-                <w:b w:val="0"/>
-                <w:sz w:val="20"/>
-                <w:szCs w:val="20"/>
-              </w:rPr>
-            </w:pPr>
-          </w:p>
-        </w:tc>
-        <w:tc>
-          <w:tcPr>
-            <w:tcW w:w="1701" w:type="dxa"/>
-          </w:tcPr>
-          <w:p>
-            <w:pPr>
-              <w:pStyle w:val="Heading1"/>
-              <w:tabs>
-                <w:tab w:val="left" w:pos="1439"/>
-              </w:tabs>
-              <w:spacing w:before="20" w:after="20"/>
-              <w:ind w:left="0" w:firstLine="0"/>
-              <w:rPr>
-                <w:rFonts w:asciiTheme="minorHAnsi" w:hAnsiTheme="minorHAnsi"/>
-                <w:b w:val="0"/>
-                <w:sz w:val="20"/>
-                <w:szCs w:val="20"/>
-              </w:rPr>
-            </w:pPr>
-          </w:p>
-        </w:tc>
-        <w:tc>
-          <w:tcPr>
-            <w:tcW w:w="4111" w:type="dxa"/>
-          </w:tcPr>
-          <w:p>
-            <w:pPr>
-              <w:pStyle w:val="Heading1"/>
-              <w:tabs>
-                <w:tab w:val="left" w:pos="1439"/>
-              </w:tabs>
-              <w:spacing w:before="20" w:after="20"/>
-              <w:ind w:left="0" w:firstLine="0"/>
-              <w:rPr>
-                <w:rFonts w:asciiTheme="minorHAnsi" w:hAnsiTheme="minorHAnsi"/>
-                <w:b w:val="0"/>
-                <w:sz w:val="20"/>
-                <w:szCs w:val="20"/>
-              </w:rPr>
-            </w:pPr>
-          </w:p>
-        </w:tc>
-        <w:tc>
-          <w:tcPr>
-            <w:tcW w:w="2693" w:type="dxa"/>
-          </w:tcPr>
-          <w:p>
-            <w:pPr>
-              <w:pStyle w:val="Heading1"/>
-              <w:tabs>
-                <w:tab w:val="left" w:pos="1439"/>
-              </w:tabs>
-              <w:spacing w:before="20" w:after="20"/>
-              <w:ind w:left="0" w:firstLine="0"/>
-              <w:rPr>
-                <w:rFonts w:asciiTheme="minorHAnsi" w:hAnsiTheme="minorHAnsi"/>
-                <w:b w:val="0"/>
-                <w:sz w:val="20"/>
-                <w:szCs w:val="20"/>
-              </w:rPr>
-            </w:pPr>
-          </w:p>
-        </w:tc>
-        <w:tc>
-          <w:tcPr>
-            <w:tcW w:w="3261" w:type="dxa"/>
-          </w:tcPr>
-          <w:p>
-            <w:pPr>
-              <w:pStyle w:val="Heading1"/>
-              <w:tabs>
-                <w:tab w:val="left" w:pos="1439"/>
-              </w:tabs>
-              <w:spacing w:before="20" w:after="20"/>
-              <w:ind w:left="0" w:firstLine="0"/>
-              <w:rPr>
-                <w:rFonts w:asciiTheme="minorHAnsi" w:hAnsiTheme="minorHAnsi"/>
-                <w:b w:val="0"/>
-                <w:sz w:val="20"/>
-                <w:szCs w:val="20"/>
-              </w:rPr>
-            </w:pPr>
-          </w:p>
-        </w:tc>
-        <w:tc>
-          <w:tcPr>
-            <w:tcW w:w="3118" w:type="dxa"/>
-          </w:tcPr>
-          <w:p>
-            <w:pPr>
-              <w:pStyle w:val="Heading1"/>
-              <w:tabs>
-                <w:tab w:val="left" w:pos="1439"/>
-              </w:tabs>
-              <w:spacing w:before="20" w:after="20"/>
-              <w:ind w:left="0" w:firstLine="0"/>
-              <w:rPr>
-                <w:rFonts w:asciiTheme="minorHAnsi" w:hAnsiTheme="minorHAnsi"/>
-                <w:b w:val="0"/>
-                <w:sz w:val="20"/>
-                <w:szCs w:val="20"/>
-              </w:rPr>
-            </w:pPr>
-          </w:p>
-        </w:tc>
-      </w:tr>
-      <w:tr>
-        <w:trPr>
-          <w:trHeight w:val="340"/>
-          <w:tblHeader/>
-        </w:trPr>
-        <w:tc>
-          <w:tcPr>
-            <w:tcW w:w="851" w:type="dxa"/>
-          </w:tcPr>
-          <w:p>
-            <w:pPr>
-              <w:pStyle w:val="Heading1"/>
-              <w:tabs>
-                <w:tab w:val="left" w:pos="1439"/>
-              </w:tabs>
-              <w:spacing w:before="20" w:after="20"/>
-              <w:ind w:left="0" w:firstLine="0"/>
-              <w:rPr>
-                <w:rFonts w:asciiTheme="minorHAnsi" w:hAnsiTheme="minorHAnsi"/>
-                <w:b w:val="0"/>
-                <w:sz w:val="20"/>
-                <w:szCs w:val="20"/>
-              </w:rPr>
-            </w:pPr>
-          </w:p>
-        </w:tc>
-        <w:tc>
-          <w:tcPr>
-            <w:tcW w:w="1701" w:type="dxa"/>
-          </w:tcPr>
-          <w:p>
-            <w:pPr>
-              <w:pStyle w:val="Heading1"/>
-              <w:tabs>
-                <w:tab w:val="left" w:pos="1439"/>
-              </w:tabs>
-              <w:spacing w:before="20" w:after="20"/>
-              <w:ind w:left="0" w:firstLine="0"/>
-              <w:rPr>
-                <w:rFonts w:asciiTheme="minorHAnsi" w:hAnsiTheme="minorHAnsi"/>
-                <w:b w:val="0"/>
-                <w:sz w:val="20"/>
-                <w:szCs w:val="20"/>
-              </w:rPr>
-            </w:pPr>
-          </w:p>
-        </w:tc>
-        <w:tc>
-          <w:tcPr>
-            <w:tcW w:w="4111" w:type="dxa"/>
-          </w:tcPr>
-          <w:p>
-            <w:pPr>
-              <w:pStyle w:val="Heading1"/>
-              <w:tabs>
-                <w:tab w:val="left" w:pos="1439"/>
-              </w:tabs>
-              <w:spacing w:before="20" w:after="20"/>
-              <w:ind w:left="0" w:firstLine="0"/>
-              <w:rPr>
-                <w:rFonts w:asciiTheme="minorHAnsi" w:hAnsiTheme="minorHAnsi"/>
-                <w:b w:val="0"/>
-                <w:sz w:val="20"/>
-                <w:szCs w:val="20"/>
-              </w:rPr>
-            </w:pPr>
-          </w:p>
-        </w:tc>
-        <w:tc>
-          <w:tcPr>
-            <w:tcW w:w="2693" w:type="dxa"/>
-          </w:tcPr>
-          <w:p>
-            <w:pPr>
-              <w:pStyle w:val="Heading1"/>
-              <w:tabs>
-                <w:tab w:val="left" w:pos="1439"/>
-              </w:tabs>
-              <w:spacing w:before="20" w:after="20"/>
-              <w:ind w:left="0" w:firstLine="0"/>
-              <w:rPr>
-                <w:rFonts w:asciiTheme="minorHAnsi" w:hAnsiTheme="minorHAnsi"/>
-                <w:b w:val="0"/>
-                <w:sz w:val="20"/>
-                <w:szCs w:val="20"/>
-              </w:rPr>
-            </w:pPr>
-          </w:p>
-        </w:tc>
-        <w:tc>
-          <w:tcPr>
-            <w:tcW w:w="3261" w:type="dxa"/>
-          </w:tcPr>
-          <w:p>
-            <w:pPr>
-              <w:pStyle w:val="Heading1"/>
-              <w:tabs>
-                <w:tab w:val="left" w:pos="1439"/>
-              </w:tabs>
-              <w:spacing w:before="20" w:after="20"/>
-              <w:ind w:left="0" w:firstLine="0"/>
-              <w:rPr>
-                <w:rFonts w:asciiTheme="minorHAnsi" w:hAnsiTheme="minorHAnsi"/>
-                <w:b w:val="0"/>
-                <w:sz w:val="20"/>
-                <w:szCs w:val="20"/>
-              </w:rPr>
-            </w:pPr>
-          </w:p>
-        </w:tc>
-        <w:tc>
-          <w:tcPr>
-            <w:tcW w:w="3118" w:type="dxa"/>
-          </w:tcPr>
-          <w:p>
-            <w:pPr>
-              <w:pStyle w:val="Heading1"/>
-              <w:tabs>
-                <w:tab w:val="left" w:pos="1439"/>
-              </w:tabs>
-              <w:spacing w:before="20" w:after="20"/>
-              <w:ind w:left="0" w:firstLine="0"/>
-              <w:rPr>
-                <w:rFonts w:asciiTheme="minorHAnsi" w:hAnsiTheme="minorHAnsi"/>
-                <w:b w:val="0"/>
-                <w:sz w:val="20"/>
-                <w:szCs w:val="20"/>
-              </w:rPr>
-            </w:pPr>
-          </w:p>
-        </w:tc>
-      </w:tr>
-      <w:tr>
-        <w:trPr>
-          <w:trHeight w:val="340"/>
-          <w:tblHeader/>
-        </w:trPr>
-        <w:tc>
-          <w:tcPr>
-            <w:tcW w:w="851" w:type="dxa"/>
-          </w:tcPr>
-          <w:p>
-            <w:pPr>
-              <w:pStyle w:val="Heading1"/>
-              <w:tabs>
-                <w:tab w:val="left" w:pos="1439"/>
-              </w:tabs>
-              <w:spacing w:before="20" w:after="20"/>
-              <w:ind w:left="0" w:firstLine="0"/>
-              <w:rPr>
-                <w:rFonts w:asciiTheme="minorHAnsi" w:hAnsiTheme="minorHAnsi"/>
-                <w:b w:val="0"/>
-                <w:sz w:val="20"/>
-                <w:szCs w:val="20"/>
-              </w:rPr>
-            </w:pPr>
-          </w:p>
-        </w:tc>
-        <w:tc>
-          <w:tcPr>
-            <w:tcW w:w="1701" w:type="dxa"/>
-          </w:tcPr>
-          <w:p>
-            <w:pPr>
-              <w:pStyle w:val="Heading1"/>
-              <w:tabs>
-                <w:tab w:val="left" w:pos="1439"/>
-              </w:tabs>
-              <w:spacing w:before="20" w:after="20"/>
-              <w:ind w:left="0" w:firstLine="0"/>
-              <w:rPr>
-                <w:rFonts w:asciiTheme="minorHAnsi" w:hAnsiTheme="minorHAnsi"/>
-                <w:b w:val="0"/>
-                <w:sz w:val="20"/>
-                <w:szCs w:val="20"/>
-              </w:rPr>
-            </w:pPr>
-          </w:p>
-        </w:tc>
-        <w:tc>
-          <w:tcPr>
-            <w:tcW w:w="4111" w:type="dxa"/>
-          </w:tcPr>
-          <w:p>
-            <w:pPr>
-              <w:pStyle w:val="Heading1"/>
-              <w:tabs>
-                <w:tab w:val="left" w:pos="1439"/>
-              </w:tabs>
-              <w:spacing w:before="20" w:after="20"/>
-              <w:ind w:left="0" w:firstLine="0"/>
-              <w:rPr>
-                <w:rFonts w:asciiTheme="minorHAnsi" w:hAnsiTheme="minorHAnsi"/>
-                <w:b w:val="0"/>
-                <w:sz w:val="20"/>
-                <w:szCs w:val="20"/>
-              </w:rPr>
-            </w:pPr>
-          </w:p>
-        </w:tc>
-        <w:tc>
-          <w:tcPr>
-            <w:tcW w:w="2693" w:type="dxa"/>
-          </w:tcPr>
-          <w:p>
-            <w:pPr>
-              <w:pStyle w:val="Heading1"/>
-              <w:tabs>
-                <w:tab w:val="left" w:pos="1439"/>
-              </w:tabs>
-              <w:spacing w:before="20" w:after="20"/>
-              <w:ind w:left="0" w:firstLine="0"/>
-              <w:rPr>
-                <w:rFonts w:asciiTheme="minorHAnsi" w:hAnsiTheme="minorHAnsi"/>
-                <w:b w:val="0"/>
-                <w:sz w:val="20"/>
-                <w:szCs w:val="20"/>
-              </w:rPr>
-            </w:pPr>
-          </w:p>
-        </w:tc>
-        <w:tc>
-          <w:tcPr>
-            <w:tcW w:w="3261" w:type="dxa"/>
-          </w:tcPr>
-          <w:p>
-            <w:pPr>
-              <w:pStyle w:val="Heading1"/>
-              <w:tabs>
-                <w:tab w:val="left" w:pos="1439"/>
-              </w:tabs>
-              <w:spacing w:before="20" w:after="20"/>
-              <w:ind w:left="0" w:firstLine="0"/>
-              <w:rPr>
-                <w:rFonts w:asciiTheme="minorHAnsi" w:hAnsiTheme="minorHAnsi"/>
-                <w:b w:val="0"/>
-                <w:sz w:val="20"/>
-                <w:szCs w:val="20"/>
-              </w:rPr>
-            </w:pPr>
-          </w:p>
-        </w:tc>
-        <w:tc>
-          <w:tcPr>
-            <w:tcW w:w="3118" w:type="dxa"/>
-          </w:tcPr>
-          <w:p>
-            <w:pPr>
-              <w:pStyle w:val="Heading1"/>
-              <w:tabs>
-                <w:tab w:val="left" w:pos="1439"/>
-              </w:tabs>
-              <w:spacing w:before="20" w:after="20"/>
-              <w:ind w:left="0" w:firstLine="0"/>
-              <w:rPr>
-                <w:rFonts w:asciiTheme="minorHAnsi" w:hAnsiTheme="minorHAnsi"/>
-                <w:b w:val="0"/>
-                <w:sz w:val="20"/>
-                <w:szCs w:val="20"/>
-              </w:rPr>
-            </w:pPr>
-          </w:p>
-        </w:tc>
-      </w:tr>
-      <w:tr>
-        <w:trPr>
-          <w:trHeight w:val="340"/>
-          <w:tblHeader/>
-        </w:trPr>
-        <w:tc>
-          <w:tcPr>
-            <w:tcW w:w="851" w:type="dxa"/>
-          </w:tcPr>
-          <w:p>
-            <w:pPr>
-              <w:pStyle w:val="Heading1"/>
-              <w:tabs>
-                <w:tab w:val="left" w:pos="1439"/>
-              </w:tabs>
-              <w:spacing w:before="20" w:after="20"/>
-              <w:ind w:left="0" w:firstLine="0"/>
-              <w:rPr>
-                <w:rFonts w:asciiTheme="minorHAnsi" w:hAnsiTheme="minorHAnsi"/>
-                <w:b w:val="0"/>
-                <w:sz w:val="20"/>
-                <w:szCs w:val="20"/>
-              </w:rPr>
-            </w:pPr>
-          </w:p>
-        </w:tc>
-        <w:tc>
-          <w:tcPr>
-            <w:tcW w:w="1701" w:type="dxa"/>
-          </w:tcPr>
-          <w:p>
-            <w:pPr>
-              <w:pStyle w:val="Heading1"/>
-              <w:tabs>
-                <w:tab w:val="left" w:pos="1439"/>
-              </w:tabs>
-              <w:spacing w:before="20" w:after="20"/>
-              <w:ind w:left="0" w:firstLine="0"/>
-              <w:rPr>
-                <w:rFonts w:asciiTheme="minorHAnsi" w:hAnsiTheme="minorHAnsi"/>
-                <w:b w:val="0"/>
-                <w:sz w:val="20"/>
-                <w:szCs w:val="20"/>
-              </w:rPr>
-            </w:pPr>
-          </w:p>
-        </w:tc>
-        <w:tc>
-          <w:tcPr>
-            <w:tcW w:w="4111" w:type="dxa"/>
-          </w:tcPr>
-          <w:p>
-            <w:pPr>
-              <w:pStyle w:val="Heading1"/>
-              <w:tabs>
-                <w:tab w:val="left" w:pos="1439"/>
-              </w:tabs>
-              <w:spacing w:before="20" w:after="20"/>
-              <w:ind w:left="0" w:firstLine="0"/>
-              <w:rPr>
-                <w:rFonts w:asciiTheme="minorHAnsi" w:hAnsiTheme="minorHAnsi"/>
-                <w:b w:val="0"/>
-                <w:sz w:val="20"/>
-                <w:szCs w:val="20"/>
-              </w:rPr>
-            </w:pPr>
-          </w:p>
-        </w:tc>
-        <w:tc>
-          <w:tcPr>
-            <w:tcW w:w="2693" w:type="dxa"/>
-          </w:tcPr>
-          <w:p>
-            <w:pPr>
-              <w:pStyle w:val="Heading1"/>
-              <w:tabs>
-                <w:tab w:val="left" w:pos="1439"/>
-              </w:tabs>
-              <w:spacing w:before="20" w:after="20"/>
-              <w:ind w:left="0" w:firstLine="0"/>
-              <w:rPr>
-                <w:rFonts w:asciiTheme="minorHAnsi" w:hAnsiTheme="minorHAnsi"/>
-                <w:b w:val="0"/>
-                <w:sz w:val="20"/>
-                <w:szCs w:val="20"/>
-              </w:rPr>
-            </w:pPr>
-          </w:p>
-        </w:tc>
-        <w:tc>
-          <w:tcPr>
-            <w:tcW w:w="3261" w:type="dxa"/>
-          </w:tcPr>
-          <w:p>
-            <w:pPr>
-              <w:pStyle w:val="Heading1"/>
-              <w:tabs>
-                <w:tab w:val="left" w:pos="1439"/>
-              </w:tabs>
-              <w:spacing w:before="20" w:after="20"/>
-              <w:ind w:left="0" w:firstLine="0"/>
-              <w:rPr>
-                <w:rFonts w:asciiTheme="minorHAnsi" w:hAnsiTheme="minorHAnsi"/>
-                <w:b w:val="0"/>
-                <w:sz w:val="20"/>
-                <w:szCs w:val="20"/>
-              </w:rPr>
-            </w:pPr>
-          </w:p>
-        </w:tc>
-        <w:tc>
-          <w:tcPr>
-            <w:tcW w:w="3118" w:type="dxa"/>
-          </w:tcPr>
-          <w:p>
-            <w:pPr>
-              <w:pStyle w:val="Heading1"/>
-              <w:tabs>
-                <w:tab w:val="left" w:pos="1439"/>
-              </w:tabs>
-              <w:spacing w:before="20" w:after="20"/>
-              <w:ind w:left="0" w:firstLine="0"/>
-              <w:rPr>
-                <w:rFonts w:asciiTheme="minorHAnsi" w:hAnsiTheme="minorHAnsi"/>
-                <w:b w:val="0"/>
-                <w:sz w:val="20"/>
-                <w:szCs w:val="20"/>
-              </w:rPr>
-            </w:pPr>
-          </w:p>
-        </w:tc>
-      </w:tr>
-      <w:tr>
-        <w:trPr>
-          <w:trHeight w:val="340"/>
-          <w:tblHeader/>
-        </w:trPr>
-        <w:tc>
-          <w:tcPr>
-            <w:tcW w:w="851" w:type="dxa"/>
-          </w:tcPr>
-          <w:p>
-            <w:pPr>
-              <w:pStyle w:val="Heading1"/>
-              <w:tabs>
-                <w:tab w:val="left" w:pos="1439"/>
-              </w:tabs>
-              <w:spacing w:before="20" w:after="20"/>
-              <w:ind w:left="0" w:firstLine="0"/>
-              <w:rPr>
-                <w:rFonts w:asciiTheme="minorHAnsi" w:hAnsiTheme="minorHAnsi"/>
-                <w:b w:val="0"/>
-                <w:sz w:val="20"/>
-                <w:szCs w:val="20"/>
-              </w:rPr>
-            </w:pPr>
-          </w:p>
-        </w:tc>
-        <w:tc>
-          <w:tcPr>
-            <w:tcW w:w="1701" w:type="dxa"/>
-          </w:tcPr>
-          <w:p>
-            <w:pPr>
-              <w:pStyle w:val="Heading1"/>
-              <w:tabs>
-                <w:tab w:val="left" w:pos="1439"/>
-              </w:tabs>
-              <w:spacing w:before="20" w:after="20"/>
-              <w:ind w:left="0" w:firstLine="0"/>
-              <w:rPr>
-                <w:rFonts w:asciiTheme="minorHAnsi" w:hAnsiTheme="minorHAnsi"/>
-                <w:b w:val="0"/>
-                <w:sz w:val="20"/>
-                <w:szCs w:val="20"/>
-              </w:rPr>
-            </w:pPr>
-          </w:p>
-        </w:tc>
-        <w:tc>
-          <w:tcPr>
-            <w:tcW w:w="4111" w:type="dxa"/>
-          </w:tcPr>
-          <w:p>
-            <w:pPr>
-              <w:pStyle w:val="Heading1"/>
-              <w:tabs>
-                <w:tab w:val="left" w:pos="1439"/>
-              </w:tabs>
-              <w:spacing w:before="20" w:after="20"/>
-              <w:ind w:left="0" w:firstLine="0"/>
-              <w:rPr>
-                <w:rFonts w:asciiTheme="minorHAnsi" w:hAnsiTheme="minorHAnsi"/>
-                <w:b w:val="0"/>
-                <w:sz w:val="20"/>
-                <w:szCs w:val="20"/>
-              </w:rPr>
-            </w:pPr>
-          </w:p>
-        </w:tc>
-        <w:tc>
-          <w:tcPr>
-            <w:tcW w:w="2693" w:type="dxa"/>
-          </w:tcPr>
-          <w:p>
-            <w:pPr>
-              <w:pStyle w:val="Heading1"/>
-              <w:tabs>
-                <w:tab w:val="left" w:pos="1439"/>
-              </w:tabs>
-              <w:spacing w:before="20" w:after="20"/>
-              <w:ind w:left="0" w:firstLine="0"/>
-              <w:rPr>
-                <w:rFonts w:asciiTheme="minorHAnsi" w:hAnsiTheme="minorHAnsi"/>
-                <w:b w:val="0"/>
-                <w:sz w:val="20"/>
-                <w:szCs w:val="20"/>
-              </w:rPr>
-            </w:pPr>
-          </w:p>
-        </w:tc>
-        <w:tc>
-          <w:tcPr>
-            <w:tcW w:w="3261" w:type="dxa"/>
-          </w:tcPr>
-          <w:p>
-            <w:pPr>
-              <w:pStyle w:val="Heading1"/>
-              <w:tabs>
-                <w:tab w:val="left" w:pos="1439"/>
-              </w:tabs>
-              <w:spacing w:before="20" w:after="20"/>
-              <w:ind w:left="0" w:firstLine="0"/>
-              <w:rPr>
-                <w:rFonts w:asciiTheme="minorHAnsi" w:hAnsiTheme="minorHAnsi"/>
-                <w:b w:val="0"/>
-                <w:sz w:val="20"/>
-                <w:szCs w:val="20"/>
-              </w:rPr>
-            </w:pPr>
-          </w:p>
-        </w:tc>
-        <w:tc>
-          <w:tcPr>
-            <w:tcW w:w="3118" w:type="dxa"/>
-          </w:tcPr>
-          <w:p>
-            <w:pPr>
-              <w:pStyle w:val="Heading1"/>
-              <w:tabs>
-                <w:tab w:val="left" w:pos="1439"/>
-              </w:tabs>
-              <w:spacing w:before="20" w:after="20"/>
-              <w:ind w:left="0" w:firstLine="0"/>
-              <w:rPr>
-                <w:rFonts w:asciiTheme="minorHAnsi" w:hAnsiTheme="minorHAnsi"/>
-                <w:b w:val="0"/>
-                <w:sz w:val="20"/>
-                <w:szCs w:val="20"/>
-              </w:rPr>
-            </w:pPr>
+            <w:r>
+              <w:rPr>
+                <w:rFonts w:asciiTheme="minorHAnsi" w:hAnsiTheme="minorHAnsi"/>
+                <w:b w:val="0"/>
+                <w:sz w:val="20"/>
+                <w:szCs w:val="20"/>
+              </w:rPr>
+              <w:t xml:space="preserve">6) </w:t>
+            </w:r>
+            <w:r>
+              <w:rPr>
+                <w:rFonts w:asciiTheme="minorHAnsi" w:hAnsiTheme="minorHAnsi"/>
+                <w:b w:val="0"/>
+                <w:sz w:val="20"/>
+                <w:szCs w:val="20"/>
+              </w:rPr>
+              <w:t>Corner locations of 2005 CS GT plots</w:t>
+            </w:r>
+            <w:r>
+              <w:rPr>
+                <w:rFonts w:asciiTheme="minorHAnsi" w:hAnsiTheme="minorHAnsi"/>
+                <w:b w:val="0"/>
+                <w:sz w:val="20"/>
+                <w:szCs w:val="20"/>
+              </w:rPr>
+              <w:t xml:space="preserve"> have been requested.</w:t>
+            </w:r>
           </w:p>
         </w:tc>
       </w:tr>
@@ -4588,7 +3843,7 @@
           <w:b w:val="0"/>
           <w:i/>
         </w:rPr>
-        <w:t xml:space="preserve">Examples: </w:t>
+        <w:t>There are currently no risks to completing the initial carbon stock remote sensing feasibility study this year as planned.  However:</w:t>
       </w:r>
     </w:p>
     <w:p>
@@ -4596,7 +3851,7 @@
         <w:pStyle w:val="Heading1"/>
         <w:numPr>
           <w:ilvl w:val="0"/>
-          <w:numId w:val="9"/>
+          <w:numId w:val="17"/>
         </w:numPr>
         <w:tabs>
           <w:tab w:val="left" w:pos="1440"/>
@@ -4604,8 +3859,8 @@
         <w:spacing w:line="360" w:lineRule="auto"/>
         <w:rPr>
           <w:rFonts w:asciiTheme="minorHAnsi" w:hAnsiTheme="minorHAnsi"/>
+          <w:b w:val="0"/>
           <w:i/>
-          <w:u w:val="single" w:color="000000"/>
         </w:rPr>
       </w:pPr>
       <w:r>
@@ -4614,7 +3869,7 @@
           <w:b w:val="0"/>
           <w:i/>
         </w:rPr>
-        <w:t>There is a potential for n</w:t>
+        <w:t xml:space="preserve">The poor accuracy of </w:t>
       </w:r>
       <w:r>
         <w:rPr>
@@ -4622,7 +3877,7 @@
           <w:b w:val="0"/>
           <w:i/>
         </w:rPr>
-        <w:t>o buy-in to project by communal farmers after several months of engagement</w:t>
+        <w:t xml:space="preserve">the </w:t>
       </w:r>
       <w:r>
         <w:rPr>
@@ -4630,7 +3885,7 @@
           <w:b w:val="0"/>
           <w:i/>
         </w:rPr>
-        <w:t>. Project activities will need to be moved elsewhere (commercial land) w</w:t>
+        <w:t xml:space="preserve">Digital Elevation Model (DEM) </w:t>
       </w:r>
       <w:r>
         <w:rPr>
@@ -4638,7 +3893,7 @@
           <w:b w:val="0"/>
           <w:i/>
         </w:rPr>
-        <w:t>hich will result in time delays</w:t>
+        <w:t>degrade</w:t>
       </w:r>
       <w:r>
         <w:rPr>
@@ -4646,7 +3901,81 @@
           <w:b w:val="0"/>
           <w:i/>
         </w:rPr>
-        <w:t>.</w:t>
+        <w:t>s</w:t>
+      </w:r>
+      <w:r>
+        <w:rPr>
+          <w:rFonts w:asciiTheme="minorHAnsi" w:hAnsiTheme="minorHAnsi"/>
+          <w:b w:val="0"/>
+          <w:i/>
+        </w:rPr>
+        <w:t xml:space="preserve"> the accuracy of the satellite image </w:t>
+      </w:r>
+      <w:proofErr w:type="spellStart"/>
+      <w:r>
+        <w:rPr>
+          <w:rFonts w:asciiTheme="minorHAnsi" w:hAnsiTheme="minorHAnsi"/>
+          <w:b w:val="0"/>
+          <w:i/>
+        </w:rPr>
+        <w:t>orthorectification</w:t>
+      </w:r>
+      <w:proofErr w:type="spellEnd"/>
+      <w:r>
+        <w:rPr>
+          <w:rFonts w:asciiTheme="minorHAnsi" w:hAnsiTheme="minorHAnsi"/>
+          <w:b w:val="0"/>
+          <w:i/>
+        </w:rPr>
+        <w:t>.  This in turn will</w:t>
+      </w:r>
+      <w:r>
+        <w:rPr>
+          <w:rFonts w:asciiTheme="minorHAnsi" w:hAnsiTheme="minorHAnsi"/>
+          <w:b w:val="0"/>
+          <w:i/>
+        </w:rPr>
+        <w:t xml:space="preserve"> </w:t>
+      </w:r>
+      <w:r>
+        <w:rPr>
+          <w:rFonts w:asciiTheme="minorHAnsi" w:hAnsiTheme="minorHAnsi"/>
+          <w:b w:val="0"/>
+          <w:i/>
+        </w:rPr>
+        <w:t xml:space="preserve">likely </w:t>
+      </w:r>
+      <w:r>
+        <w:rPr>
+          <w:rFonts w:asciiTheme="minorHAnsi" w:hAnsiTheme="minorHAnsi"/>
+          <w:b w:val="0"/>
+          <w:i/>
+        </w:rPr>
+        <w:t xml:space="preserve">negatively </w:t>
+      </w:r>
+      <w:r>
+        <w:rPr>
+          <w:rFonts w:asciiTheme="minorHAnsi" w:hAnsiTheme="minorHAnsi"/>
+          <w:b w:val="0"/>
+          <w:i/>
+        </w:rPr>
+        <w:t xml:space="preserve">affect </w:t>
+      </w:r>
+      <w:r>
+        <w:rPr>
+          <w:rFonts w:asciiTheme="minorHAnsi" w:hAnsiTheme="minorHAnsi"/>
+          <w:b w:val="0"/>
+          <w:i/>
+        </w:rPr>
+        <w:t xml:space="preserve">carbon stock </w:t>
+      </w:r>
+      <w:r>
+        <w:rPr>
+          <w:rFonts w:asciiTheme="minorHAnsi" w:hAnsiTheme="minorHAnsi"/>
+          <w:b w:val="0"/>
+          <w:i/>
+        </w:rPr>
+        <w:t xml:space="preserve">regression accuracy.  </w:t>
       </w:r>
     </w:p>
     <w:p>
@@ -4654,7 +3983,7 @@
         <w:pStyle w:val="Heading1"/>
         <w:numPr>
           <w:ilvl w:val="0"/>
-          <w:numId w:val="9"/>
+          <w:numId w:val="17"/>
         </w:numPr>
         <w:tabs>
           <w:tab w:val="left" w:pos="1440"/>
@@ -4672,8 +4001,70 @@
           <w:b w:val="0"/>
           <w:i/>
         </w:rPr>
-        <w:t xml:space="preserve">Equipment may be stolen or trained personnel may fall ill during carbon baseline assessment which will precipitate budget and time constraints on achieving the output. </w:t>
-      </w:r>
+        <w:t>T</w:t>
+      </w:r>
+      <w:r>
+        <w:rPr>
+          <w:rFonts w:asciiTheme="minorHAnsi" w:hAnsiTheme="minorHAnsi"/>
+          <w:b w:val="0"/>
+          <w:i/>
+        </w:rPr>
+        <w:t xml:space="preserve">he lack of precise corner co-ordinates for the 2005 carbon stock ground truth plots means that </w:t>
+      </w:r>
+      <w:r>
+        <w:rPr>
+          <w:rFonts w:asciiTheme="minorHAnsi" w:hAnsiTheme="minorHAnsi"/>
+          <w:b w:val="0"/>
+          <w:i/>
+        </w:rPr>
+        <w:t xml:space="preserve">there is uncertainty in the location of these plots in the satellite image.  This uncertainty will likely have a negative impact on the </w:t>
+      </w:r>
+      <w:r>
+        <w:rPr>
+          <w:rFonts w:asciiTheme="minorHAnsi" w:hAnsiTheme="minorHAnsi"/>
+          <w:b w:val="0"/>
+          <w:i/>
+        </w:rPr>
+        <w:t>accuracy of the</w:t>
+      </w:r>
+      <w:r>
+        <w:rPr>
+          <w:rFonts w:asciiTheme="minorHAnsi" w:hAnsiTheme="minorHAnsi"/>
+          <w:b w:val="0"/>
+          <w:i/>
+        </w:rPr>
+        <w:t xml:space="preserve"> feasibility study</w:t>
+      </w:r>
+      <w:r>
+        <w:rPr>
+          <w:rFonts w:asciiTheme="minorHAnsi" w:hAnsiTheme="minorHAnsi"/>
+          <w:b w:val="0"/>
+          <w:i/>
+        </w:rPr>
+        <w:t xml:space="preserve"> carbon stock regression</w:t>
+      </w:r>
+      <w:r>
+        <w:rPr>
+          <w:rFonts w:asciiTheme="minorHAnsi" w:hAnsiTheme="minorHAnsi"/>
+          <w:b w:val="0"/>
+          <w:i/>
+        </w:rPr>
+        <w:t>.</w:t>
+      </w:r>
+    </w:p>
+    <w:p>
+      <w:pPr>
+        <w:pStyle w:val="Heading1"/>
+        <w:tabs>
+          <w:tab w:val="left" w:pos="1440"/>
+        </w:tabs>
+        <w:ind w:left="0" w:firstLine="0"/>
+        <w:rPr>
+          <w:rFonts w:asciiTheme="minorHAnsi" w:hAnsiTheme="minorHAnsi"/>
+          <w:b w:val="0"/>
+          <w:bCs w:val="0"/>
+        </w:rPr>
+      </w:pPr>
     </w:p>
     <w:p>
       <w:pPr>
@@ -4720,6 +4111,130 @@
     <w:p>
       <w:pPr>
         <w:pStyle w:val="Heading1"/>
+        <w:numPr>
+          <w:ilvl w:val="0"/>
+          <w:numId w:val="18"/>
+        </w:numPr>
+        <w:tabs>
+          <w:tab w:val="left" w:pos="1440"/>
+        </w:tabs>
+        <w:spacing w:line="360" w:lineRule="auto"/>
+        <w:rPr>
+          <w:rFonts w:asciiTheme="minorHAnsi" w:hAnsiTheme="minorHAnsi"/>
+          <w:b w:val="0"/>
+          <w:i/>
+        </w:rPr>
+      </w:pPr>
+      <w:r>
+        <w:rPr>
+          <w:rFonts w:asciiTheme="minorHAnsi" w:hAnsiTheme="minorHAnsi"/>
+          <w:b w:val="0"/>
+          <w:i/>
+        </w:rPr>
+        <w:t xml:space="preserve">Construct a </w:t>
+      </w:r>
+      <w:r>
+        <w:rPr>
+          <w:rFonts w:asciiTheme="minorHAnsi" w:hAnsiTheme="minorHAnsi"/>
+          <w:b w:val="0"/>
+          <w:i/>
+        </w:rPr>
+        <w:t xml:space="preserve">high accuracy DEM </w:t>
+      </w:r>
+      <w:r>
+        <w:rPr>
+          <w:rFonts w:asciiTheme="minorHAnsi" w:hAnsiTheme="minorHAnsi"/>
+          <w:b w:val="0"/>
+          <w:i/>
+        </w:rPr>
+        <w:t xml:space="preserve">using stereo aerial imagery from National Geo-spatial Information (NGI).  (This imagery has </w:t>
+      </w:r>
+      <w:r>
+        <w:rPr>
+          <w:rFonts w:asciiTheme="minorHAnsi" w:hAnsiTheme="minorHAnsi"/>
+          <w:b w:val="0"/>
+          <w:i/>
+        </w:rPr>
+        <w:t xml:space="preserve">now </w:t>
+      </w:r>
+      <w:r>
+        <w:rPr>
+          <w:rFonts w:asciiTheme="minorHAnsi" w:hAnsiTheme="minorHAnsi"/>
+          <w:b w:val="0"/>
+          <w:i/>
+        </w:rPr>
+        <w:t>been requested.)</w:t>
+      </w:r>
+      <w:r>
+        <w:rPr>
+          <w:rFonts w:asciiTheme="minorHAnsi" w:hAnsiTheme="minorHAnsi"/>
+          <w:b w:val="0"/>
+          <w:i/>
+        </w:rPr>
+        <w:t xml:space="preserve">  Alternatively, use the </w:t>
+      </w:r>
+      <w:r>
+        <w:rPr>
+          <w:rFonts w:asciiTheme="minorHAnsi" w:hAnsiTheme="minorHAnsi"/>
+          <w:b w:val="0"/>
+          <w:i/>
+        </w:rPr>
+        <w:t>free</w:t>
+      </w:r>
+      <w:r>
+        <w:rPr>
+          <w:rFonts w:asciiTheme="minorHAnsi" w:hAnsiTheme="minorHAnsi"/>
+          <w:b w:val="0"/>
+          <w:i/>
+        </w:rPr>
+        <w:t xml:space="preserve"> 30m SRTM DEM which </w:t>
+      </w:r>
+      <w:r>
+        <w:rPr>
+          <w:rFonts w:asciiTheme="minorHAnsi" w:hAnsiTheme="minorHAnsi"/>
+          <w:b w:val="0"/>
+          <w:i/>
+        </w:rPr>
+        <w:t>does improve on the existing DEM.</w:t>
+      </w:r>
+    </w:p>
+    <w:p>
+      <w:pPr>
+        <w:pStyle w:val="Heading1"/>
+        <w:numPr>
+          <w:ilvl w:val="0"/>
+          <w:numId w:val="18"/>
+        </w:numPr>
+        <w:tabs>
+          <w:tab w:val="left" w:pos="1440"/>
+        </w:tabs>
+        <w:spacing w:line="360" w:lineRule="auto"/>
+        <w:rPr>
+          <w:rFonts w:asciiTheme="minorHAnsi" w:hAnsiTheme="minorHAnsi"/>
+          <w:b w:val="0"/>
+          <w:i/>
+        </w:rPr>
+      </w:pPr>
+      <w:r>
+        <w:rPr>
+          <w:rFonts w:asciiTheme="minorHAnsi" w:hAnsiTheme="minorHAnsi"/>
+          <w:b w:val="0"/>
+          <w:i/>
+        </w:rPr>
+        <w:t>The corner co-ordinates have been requested.</w:t>
+      </w:r>
+      <w:r>
+        <w:rPr>
+          <w:rFonts w:asciiTheme="minorHAnsi" w:hAnsiTheme="minorHAnsi"/>
+          <w:b w:val="0"/>
+          <w:i/>
+        </w:rPr>
+        <w:t xml:space="preserve"> </w:t>
+      </w:r>
+    </w:p>
+    <w:p>
+      <w:pPr>
+        <w:pStyle w:val="Heading1"/>
         <w:tabs>
           <w:tab w:val="left" w:pos="1440"/>
         </w:tabs>
@@ -4728,81 +4243,7 @@
         <w:rPr>
           <w:rFonts w:asciiTheme="minorHAnsi" w:hAnsiTheme="minorHAnsi"/>
           <w:b w:val="0"/>
-          <w:bCs w:val="0"/>
           <w:i/>
-        </w:rPr>
-      </w:pPr>
-      <w:r>
-        <w:rPr>
-          <w:rFonts w:asciiTheme="minorHAnsi" w:hAnsiTheme="minorHAnsi"/>
-          <w:b w:val="0"/>
-          <w:i/>
-        </w:rPr>
-        <w:t>Examples:</w:t>
-      </w:r>
-    </w:p>
-    <w:p>
-      <w:pPr>
-        <w:pStyle w:val="Heading1"/>
-        <w:numPr>
-          <w:ilvl w:val="0"/>
-          <w:numId w:val="12"/>
-        </w:numPr>
-        <w:tabs>
-          <w:tab w:val="left" w:pos="1439"/>
-        </w:tabs>
-        <w:spacing w:line="360" w:lineRule="auto"/>
-        <w:rPr>
-          <w:rFonts w:asciiTheme="minorHAnsi" w:hAnsiTheme="minorHAnsi"/>
-          <w:b w:val="0"/>
-          <w:i/>
-        </w:rPr>
-      </w:pPr>
-      <w:r>
-        <w:rPr>
-          <w:rFonts w:asciiTheme="minorHAnsi" w:hAnsiTheme="minorHAnsi"/>
-          <w:b w:val="0"/>
-          <w:i/>
-        </w:rPr>
-        <w:t xml:space="preserve">Will place a defined engagement period of 6 months for engagement and buy-in to GEF5 project related activities by local communities. If there is no buy-in after this time period then will begin engagement with commercial farmers. </w:t>
-      </w:r>
-    </w:p>
-    <w:p>
-      <w:pPr>
-        <w:pStyle w:val="Heading1"/>
-        <w:numPr>
-          <w:ilvl w:val="0"/>
-          <w:numId w:val="12"/>
-        </w:numPr>
-        <w:tabs>
-          <w:tab w:val="left" w:pos="1439"/>
-        </w:tabs>
-        <w:spacing w:line="360" w:lineRule="auto"/>
-        <w:rPr>
-          <w:rFonts w:asciiTheme="minorHAnsi" w:hAnsiTheme="minorHAnsi"/>
-          <w:b w:val="0"/>
-          <w:i/>
-        </w:rPr>
-      </w:pPr>
-      <w:r>
-        <w:rPr>
-          <w:rFonts w:asciiTheme="minorHAnsi" w:hAnsiTheme="minorHAnsi"/>
-          <w:b w:val="0"/>
-          <w:i/>
-        </w:rPr>
-        <w:t>Identify back-up personnel with skills to be able to implement field work if others should fall ill. Set protocols for handling and storing equipment in and out of the field.</w:t>
-      </w:r>
-    </w:p>
-    <w:p>
-      <w:pPr>
-        <w:pStyle w:val="Heading1"/>
-        <w:tabs>
-          <w:tab w:val="left" w:pos="1439"/>
-        </w:tabs>
-        <w:spacing w:line="360" w:lineRule="auto"/>
-        <w:rPr>
-          <w:rFonts w:asciiTheme="minorHAnsi" w:hAnsiTheme="minorHAnsi"/>
-          <w:b w:val="0"/>
         </w:rPr>
       </w:pPr>
     </w:p>
@@ -4831,6 +4272,27 @@
           <w:u w:val="single" w:color="000000"/>
         </w:rPr>
       </w:pPr>
+      <w:r>
+        <w:rPr>
+          <w:rFonts w:asciiTheme="minorHAnsi" w:hAnsiTheme="minorHAnsi"/>
+          <w:u w:val="single" w:color="000000"/>
+        </w:rPr>
+        <w:t>SECTION C: SUMMARY OF LESSONS LEARN</w:t>
+      </w:r>
+      <w:r>
+        <w:rPr>
+          <w:rFonts w:asciiTheme="minorHAnsi" w:hAnsiTheme="minorHAnsi"/>
+          <w:u w:val="single" w:color="000000"/>
+        </w:rPr>
+        <w:t>T</w:t>
+      </w:r>
+      <w:r>
+        <w:rPr>
+          <w:rFonts w:asciiTheme="minorHAnsi" w:hAnsiTheme="minorHAnsi"/>
+          <w:u w:val="single" w:color="000000"/>
+        </w:rPr>
+        <w:t xml:space="preserve"> DURING THE REPORTING QUARTER</w:t>
+      </w:r>
     </w:p>
     <w:p>
       <w:pPr>
@@ -4844,27 +4306,6 @@
           <w:u w:val="single" w:color="000000"/>
         </w:rPr>
       </w:pPr>
-      <w:r>
-        <w:rPr>
-          <w:rFonts w:asciiTheme="minorHAnsi" w:hAnsiTheme="minorHAnsi"/>
-          <w:u w:val="single" w:color="000000"/>
-        </w:rPr>
-        <w:t>SECTION C: SUMMARY OF LESSONS LEARN</w:t>
-      </w:r>
-      <w:r>
-        <w:rPr>
-          <w:rFonts w:asciiTheme="minorHAnsi" w:hAnsiTheme="minorHAnsi"/>
-          <w:u w:val="single" w:color="000000"/>
-        </w:rPr>
-        <w:t>T</w:t>
-      </w:r>
-      <w:r>
-        <w:rPr>
-          <w:rFonts w:asciiTheme="minorHAnsi" w:hAnsiTheme="minorHAnsi"/>
-          <w:u w:val="single" w:color="000000"/>
-        </w:rPr>
-        <w:t xml:space="preserve"> DURING THE REPORTING QUARTER</w:t>
-      </w:r>
     </w:p>
     <w:p>
       <w:pPr>
@@ -4875,9 +4316,70 @@
         <w:ind w:left="0" w:firstLine="0"/>
         <w:rPr>
           <w:rFonts w:asciiTheme="minorHAnsi" w:hAnsiTheme="minorHAnsi"/>
-          <w:u w:val="single" w:color="000000"/>
-        </w:rPr>
-      </w:pPr>
+          <w:b w:val="0"/>
+          <w:i/>
+        </w:rPr>
+      </w:pPr>
+      <w:r>
+        <w:rPr>
+          <w:rFonts w:asciiTheme="minorHAnsi" w:hAnsiTheme="minorHAnsi"/>
+          <w:b w:val="0"/>
+          <w:i/>
+        </w:rPr>
+        <w:t>Achieving adequate geometric</w:t>
+      </w:r>
+      <w:r>
+        <w:rPr>
+          <w:rFonts w:asciiTheme="minorHAnsi" w:hAnsiTheme="minorHAnsi"/>
+          <w:b w:val="0"/>
+          <w:i/>
+        </w:rPr>
+        <w:t xml:space="preserve"> accuracy</w:t>
+      </w:r>
+      <w:r>
+        <w:rPr>
+          <w:rFonts w:asciiTheme="minorHAnsi" w:hAnsiTheme="minorHAnsi"/>
+          <w:b w:val="0"/>
+          <w:i/>
+        </w:rPr>
+        <w:t xml:space="preserve"> for plot location in rugged terrain is challenging and likely requires both a </w:t>
+      </w:r>
+      <w:bookmarkStart w:id="0" w:name="_GoBack"/>
+      <w:bookmarkEnd w:id="0"/>
+      <w:r>
+        <w:rPr>
+          <w:rFonts w:asciiTheme="minorHAnsi" w:hAnsiTheme="minorHAnsi"/>
+          <w:b w:val="0"/>
+          <w:i/>
+        </w:rPr>
+        <w:t xml:space="preserve">high resolution DEM and a set of sub-meter accuracy GCP’s for </w:t>
+      </w:r>
+      <w:proofErr w:type="spellStart"/>
+      <w:r>
+        <w:rPr>
+          <w:rFonts w:asciiTheme="minorHAnsi" w:hAnsiTheme="minorHAnsi"/>
+          <w:b w:val="0"/>
+          <w:i/>
+        </w:rPr>
+        <w:t>orthorectification</w:t>
+      </w:r>
+      <w:proofErr w:type="spellEnd"/>
+      <w:r>
+        <w:rPr>
+          <w:rFonts w:asciiTheme="minorHAnsi" w:hAnsiTheme="minorHAnsi"/>
+          <w:b w:val="0"/>
+          <w:i/>
+        </w:rPr>
+        <w:t xml:space="preserve">.  </w:t>
+      </w:r>
+      <w:r>
+        <w:rPr>
+          <w:rFonts w:asciiTheme="minorHAnsi" w:hAnsiTheme="minorHAnsi"/>
+          <w:b w:val="0"/>
+          <w:i/>
+        </w:rPr>
+        <w:t xml:space="preserve"> </w:t>
+      </w:r>
     </w:p>
     <w:p>
       <w:pPr>
@@ -4898,29 +4400,23 @@
           <w:b w:val="0"/>
           <w:i/>
         </w:rPr>
-        <w:t xml:space="preserve">Example: </w:t>
-      </w:r>
-    </w:p>
-    <w:p>
-      <w:pPr>
-        <w:pStyle w:val="Heading1"/>
-        <w:tabs>
-          <w:tab w:val="left" w:pos="1439"/>
-        </w:tabs>
-        <w:ind w:left="0" w:firstLine="0"/>
+        <w:t>Larger</w:t>
+      </w:r>
+      <w:r>
         <w:rPr>
           <w:rFonts w:asciiTheme="minorHAnsi" w:hAnsiTheme="minorHAnsi"/>
           <w:b w:val="0"/>
           <w:i/>
         </w:rPr>
-      </w:pPr>
+        <w:t xml:space="preserve"> carbon stock plot size </w:t>
+      </w:r>
       <w:r>
         <w:rPr>
           <w:rFonts w:asciiTheme="minorHAnsi" w:hAnsiTheme="minorHAnsi"/>
           <w:b w:val="0"/>
           <w:i/>
         </w:rPr>
-        <w:t xml:space="preserve">Engagement with stakeholders around land rehabilitation needs to be at a household level as the leaders of the community are not communicating well with </w:t>
+        <w:t>helps</w:t>
       </w:r>
       <w:r>
         <w:rPr>
@@ -4928,7 +4424,7 @@
           <w:b w:val="0"/>
           <w:i/>
         </w:rPr>
-        <w:t>household level stakeholders</w:t>
+        <w:t xml:space="preserve"> </w:t>
       </w:r>
       <w:r>
         <w:rPr>
@@ -4936,21 +4432,40 @@
           <w:b w:val="0"/>
           <w:i/>
         </w:rPr>
-        <w:t xml:space="preserve">. </w:t>
-      </w:r>
-    </w:p>
-    <w:p>
-      <w:pPr>
-        <w:pStyle w:val="Heading1"/>
-        <w:tabs>
-          <w:tab w:val="left" w:pos="1439"/>
-        </w:tabs>
-        <w:ind w:left="0" w:firstLine="0"/>
-        <w:rPr>
-          <w:rFonts w:asciiTheme="minorHAnsi" w:hAnsiTheme="minorHAnsi"/>
-          <w:u w:val="single" w:color="000000"/>
-        </w:rPr>
-      </w:pPr>
+        <w:t>decrease</w:t>
+      </w:r>
+      <w:r>
+        <w:rPr>
+          <w:rFonts w:asciiTheme="minorHAnsi" w:hAnsiTheme="minorHAnsi"/>
+          <w:b w:val="0"/>
+          <w:i/>
+        </w:rPr>
+        <w:t xml:space="preserve"> sensitivity to geolocation errors and </w:t>
+      </w:r>
+      <w:r>
+        <w:rPr>
+          <w:rFonts w:asciiTheme="minorHAnsi" w:hAnsiTheme="minorHAnsi"/>
+          <w:b w:val="0"/>
+          <w:i/>
+        </w:rPr>
+        <w:t>reduces variation amongst plots</w:t>
+      </w:r>
+      <w:r>
+        <w:rPr>
+          <w:rFonts w:asciiTheme="minorHAnsi" w:hAnsiTheme="minorHAnsi"/>
+          <w:b w:val="0"/>
+          <w:i/>
+        </w:rPr>
+        <w:t>.</w:t>
+      </w:r>
+      <w:r>
+        <w:rPr>
+          <w:rFonts w:asciiTheme="minorHAnsi" w:hAnsiTheme="minorHAnsi"/>
+          <w:b w:val="0"/>
+          <w:i/>
+        </w:rPr>
+        <w:t xml:space="preserve"> </w:t>
+      </w:r>
     </w:p>
     <w:p>
       <w:pPr>
@@ -5945,6 +5460,92 @@
     </w:lvl>
   </w:abstractNum>
   <w:abstractNum w:abstractNumId="1" w15:restartNumberingAfterBreak="0">
+    <w:nsid w:val="1E3870D1"/>
+    <w:multiLevelType w:val="hybridMultilevel"/>
+    <w:tmpl w:val="90FEF3EC"/>
+    <w:lvl w:ilvl="0" w:tplc="0409000F">
+      <w:start w:val="1"/>
+      <w:numFmt w:val="decimal"/>
+      <w:lvlText w:val="%1."/>
+      <w:lvlJc w:val="left"/>
+      <w:pPr>
+        <w:ind w:left="720" w:hanging="360"/>
+      </w:pPr>
+    </w:lvl>
+    <w:lvl w:ilvl="1" w:tplc="04090019" w:tentative="1">
+      <w:start w:val="1"/>
+      <w:numFmt w:val="lowerLetter"/>
+      <w:lvlText w:val="%2."/>
+      <w:lvlJc w:val="left"/>
+      <w:pPr>
+        <w:ind w:left="1440" w:hanging="360"/>
+      </w:pPr>
+    </w:lvl>
+    <w:lvl w:ilvl="2" w:tplc="0409001B" w:tentative="1">
+      <w:start w:val="1"/>
+      <w:numFmt w:val="lowerRoman"/>
+      <w:lvlText w:val="%3."/>
+      <w:lvlJc w:val="right"/>
+      <w:pPr>
+        <w:ind w:left="2160" w:hanging="180"/>
+      </w:pPr>
+    </w:lvl>
+    <w:lvl w:ilvl="3" w:tplc="0409000F" w:tentative="1">
+      <w:start w:val="1"/>
+      <w:numFmt w:val="decimal"/>
+      <w:lvlText w:val="%4."/>
+      <w:lvlJc w:val="left"/>
+      <w:pPr>
+        <w:ind w:left="2880" w:hanging="360"/>
+      </w:pPr>
+    </w:lvl>
+    <w:lvl w:ilvl="4" w:tplc="04090019" w:tentative="1">
+      <w:start w:val="1"/>
+      <w:numFmt w:val="lowerLetter"/>
+      <w:lvlText w:val="%5."/>
+      <w:lvlJc w:val="left"/>
+      <w:pPr>
+        <w:ind w:left="3600" w:hanging="360"/>
+      </w:pPr>
+    </w:lvl>
+    <w:lvl w:ilvl="5" w:tplc="0409001B" w:tentative="1">
+      <w:start w:val="1"/>
+      <w:numFmt w:val="lowerRoman"/>
+      <w:lvlText w:val="%6."/>
+      <w:lvlJc w:val="right"/>
+      <w:pPr>
+        <w:ind w:left="4320" w:hanging="180"/>
+      </w:pPr>
+    </w:lvl>
+    <w:lvl w:ilvl="6" w:tplc="0409000F" w:tentative="1">
+      <w:start w:val="1"/>
+      <w:numFmt w:val="decimal"/>
+      <w:lvlText w:val="%7."/>
+      <w:lvlJc w:val="left"/>
+      <w:pPr>
+        <w:ind w:left="5040" w:hanging="360"/>
+      </w:pPr>
+    </w:lvl>
+    <w:lvl w:ilvl="7" w:tplc="04090019" w:tentative="1">
+      <w:start w:val="1"/>
+      <w:numFmt w:val="lowerLetter"/>
+      <w:lvlText w:val="%8."/>
+      <w:lvlJc w:val="left"/>
+      <w:pPr>
+        <w:ind w:left="5760" w:hanging="360"/>
+      </w:pPr>
+    </w:lvl>
+    <w:lvl w:ilvl="8" w:tplc="0409001B" w:tentative="1">
+      <w:start w:val="1"/>
+      <w:numFmt w:val="lowerRoman"/>
+      <w:lvlText w:val="%9."/>
+      <w:lvlJc w:val="right"/>
+      <w:pPr>
+        <w:ind w:left="6480" w:hanging="180"/>
+      </w:pPr>
+    </w:lvl>
+  </w:abstractNum>
+  <w:abstractNum w:abstractNumId="2" w15:restartNumberingAfterBreak="0">
     <w:nsid w:val="27522D77"/>
     <w:multiLevelType w:val="hybridMultilevel"/>
     <w:tmpl w:val="9DDEEE5C"/>
@@ -6033,7 +5634,7 @@
       </w:pPr>
     </w:lvl>
   </w:abstractNum>
-  <w:abstractNum w:abstractNumId="2" w15:restartNumberingAfterBreak="0">
+  <w:abstractNum w:abstractNumId="3" w15:restartNumberingAfterBreak="0">
     <w:nsid w:val="2C0E4378"/>
     <w:multiLevelType w:val="hybridMultilevel"/>
     <w:tmpl w:val="F538E524"/>
@@ -6122,7 +5723,93 @@
       </w:pPr>
     </w:lvl>
   </w:abstractNum>
-  <w:abstractNum w:abstractNumId="3" w15:restartNumberingAfterBreak="0">
+  <w:abstractNum w:abstractNumId="4" w15:restartNumberingAfterBreak="0">
+    <w:nsid w:val="386D7F27"/>
+    <w:multiLevelType w:val="hybridMultilevel"/>
+    <w:tmpl w:val="973C66F2"/>
+    <w:lvl w:ilvl="0" w:tplc="0409000F">
+      <w:start w:val="1"/>
+      <w:numFmt w:val="decimal"/>
+      <w:lvlText w:val="%1."/>
+      <w:lvlJc w:val="left"/>
+      <w:pPr>
+        <w:ind w:left="720" w:hanging="360"/>
+      </w:pPr>
+    </w:lvl>
+    <w:lvl w:ilvl="1" w:tplc="04090019" w:tentative="1">
+      <w:start w:val="1"/>
+      <w:numFmt w:val="lowerLetter"/>
+      <w:lvlText w:val="%2."/>
+      <w:lvlJc w:val="left"/>
+      <w:pPr>
+        <w:ind w:left="1440" w:hanging="360"/>
+      </w:pPr>
+    </w:lvl>
+    <w:lvl w:ilvl="2" w:tplc="0409001B" w:tentative="1">
+      <w:start w:val="1"/>
+      <w:numFmt w:val="lowerRoman"/>
+      <w:lvlText w:val="%3."/>
+      <w:lvlJc w:val="right"/>
+      <w:pPr>
+        <w:ind w:left="2160" w:hanging="180"/>
+      </w:pPr>
+    </w:lvl>
+    <w:lvl w:ilvl="3" w:tplc="0409000F" w:tentative="1">
+      <w:start w:val="1"/>
+      <w:numFmt w:val="decimal"/>
+      <w:lvlText w:val="%4."/>
+      <w:lvlJc w:val="left"/>
+      <w:pPr>
+        <w:ind w:left="2880" w:hanging="360"/>
+      </w:pPr>
+    </w:lvl>
+    <w:lvl w:ilvl="4" w:tplc="04090019" w:tentative="1">
+      <w:start w:val="1"/>
+      <w:numFmt w:val="lowerLetter"/>
+      <w:lvlText w:val="%5."/>
+      <w:lvlJc w:val="left"/>
+      <w:pPr>
+        <w:ind w:left="3600" w:hanging="360"/>
+      </w:pPr>
+    </w:lvl>
+    <w:lvl w:ilvl="5" w:tplc="0409001B" w:tentative="1">
+      <w:start w:val="1"/>
+      <w:numFmt w:val="lowerRoman"/>
+      <w:lvlText w:val="%6."/>
+      <w:lvlJc w:val="right"/>
+      <w:pPr>
+        <w:ind w:left="4320" w:hanging="180"/>
+      </w:pPr>
+    </w:lvl>
+    <w:lvl w:ilvl="6" w:tplc="0409000F" w:tentative="1">
+      <w:start w:val="1"/>
+      <w:numFmt w:val="decimal"/>
+      <w:lvlText w:val="%7."/>
+      <w:lvlJc w:val="left"/>
+      <w:pPr>
+        <w:ind w:left="5040" w:hanging="360"/>
+      </w:pPr>
+    </w:lvl>
+    <w:lvl w:ilvl="7" w:tplc="04090019" w:tentative="1">
+      <w:start w:val="1"/>
+      <w:numFmt w:val="lowerLetter"/>
+      <w:lvlText w:val="%8."/>
+      <w:lvlJc w:val="left"/>
+      <w:pPr>
+        <w:ind w:left="5760" w:hanging="360"/>
+      </w:pPr>
+    </w:lvl>
+    <w:lvl w:ilvl="8" w:tplc="0409001B" w:tentative="1">
+      <w:start w:val="1"/>
+      <w:numFmt w:val="lowerRoman"/>
+      <w:lvlText w:val="%9."/>
+      <w:lvlJc w:val="right"/>
+      <w:pPr>
+        <w:ind w:left="6480" w:hanging="180"/>
+      </w:pPr>
+    </w:lvl>
+  </w:abstractNum>
+  <w:abstractNum w:abstractNumId="5" w15:restartNumberingAfterBreak="0">
     <w:nsid w:val="46E169FD"/>
     <w:multiLevelType w:val="hybridMultilevel"/>
     <w:tmpl w:val="86AAA4F0"/>
@@ -6211,7 +5898,7 @@
       </w:pPr>
     </w:lvl>
   </w:abstractNum>
-  <w:abstractNum w:abstractNumId="4" w15:restartNumberingAfterBreak="0">
+  <w:abstractNum w:abstractNumId="6" w15:restartNumberingAfterBreak="0">
     <w:nsid w:val="50F74949"/>
     <w:multiLevelType w:val="hybridMultilevel"/>
     <w:tmpl w:val="93A22C0C"/>
@@ -6300,7 +5987,7 @@
       </w:pPr>
     </w:lvl>
   </w:abstractNum>
-  <w:abstractNum w:abstractNumId="5" w15:restartNumberingAfterBreak="0">
+  <w:abstractNum w:abstractNumId="7" w15:restartNumberingAfterBreak="0">
     <w:nsid w:val="51237B0F"/>
     <w:multiLevelType w:val="hybridMultilevel"/>
     <w:tmpl w:val="C4E2A1A8"/>
@@ -6389,7 +6076,7 @@
       </w:pPr>
     </w:lvl>
   </w:abstractNum>
-  <w:abstractNum w:abstractNumId="6" w15:restartNumberingAfterBreak="0">
+  <w:abstractNum w:abstractNumId="8" w15:restartNumberingAfterBreak="0">
     <w:nsid w:val="52652629"/>
     <w:multiLevelType w:val="hybridMultilevel"/>
     <w:tmpl w:val="9DDA5AC8"/>
@@ -6478,7 +6165,7 @@
       </w:pPr>
     </w:lvl>
   </w:abstractNum>
-  <w:abstractNum w:abstractNumId="7" w15:restartNumberingAfterBreak="0">
+  <w:abstractNum w:abstractNumId="9" w15:restartNumberingAfterBreak="0">
     <w:nsid w:val="59FB3207"/>
     <w:multiLevelType w:val="hybridMultilevel"/>
     <w:tmpl w:val="2AF20D46"/>
@@ -6567,7 +6254,7 @@
       </w:pPr>
     </w:lvl>
   </w:abstractNum>
-  <w:abstractNum w:abstractNumId="8" w15:restartNumberingAfterBreak="0">
+  <w:abstractNum w:abstractNumId="10" w15:restartNumberingAfterBreak="0">
     <w:nsid w:val="64CE7428"/>
     <w:multiLevelType w:val="hybridMultilevel"/>
     <w:tmpl w:val="2B5848CC"/>
@@ -6656,7 +6343,7 @@
       </w:pPr>
     </w:lvl>
   </w:abstractNum>
-  <w:abstractNum w:abstractNumId="9" w15:restartNumberingAfterBreak="0">
+  <w:abstractNum w:abstractNumId="11" w15:restartNumberingAfterBreak="0">
     <w:nsid w:val="65E83D1C"/>
     <w:multiLevelType w:val="hybridMultilevel"/>
     <w:tmpl w:val="C8026BB2"/>
@@ -6745,7 +6432,7 @@
       </w:pPr>
     </w:lvl>
   </w:abstractNum>
-  <w:abstractNum w:abstractNumId="10" w15:restartNumberingAfterBreak="0">
+  <w:abstractNum w:abstractNumId="12" w15:restartNumberingAfterBreak="0">
     <w:nsid w:val="671B5099"/>
     <w:multiLevelType w:val="hybridMultilevel"/>
     <w:tmpl w:val="2780A2CE"/>
@@ -6840,7 +6527,7 @@
       </w:rPr>
     </w:lvl>
   </w:abstractNum>
-  <w:abstractNum w:abstractNumId="11" w15:restartNumberingAfterBreak="0">
+  <w:abstractNum w:abstractNumId="13" w15:restartNumberingAfterBreak="0">
     <w:nsid w:val="68CA628D"/>
     <w:multiLevelType w:val="hybridMultilevel"/>
     <w:tmpl w:val="D220BA16"/>
@@ -6929,7 +6616,7 @@
       </w:pPr>
     </w:lvl>
   </w:abstractNum>
-  <w:abstractNum w:abstractNumId="12" w15:restartNumberingAfterBreak="0">
+  <w:abstractNum w:abstractNumId="14" w15:restartNumberingAfterBreak="0">
     <w:nsid w:val="6A977551"/>
     <w:multiLevelType w:val="hybridMultilevel"/>
     <w:tmpl w:val="686ED800"/>
@@ -7019,7 +6706,7 @@
       </w:pPr>
     </w:lvl>
   </w:abstractNum>
-  <w:abstractNum w:abstractNumId="13" w15:restartNumberingAfterBreak="0">
+  <w:abstractNum w:abstractNumId="15" w15:restartNumberingAfterBreak="0">
     <w:nsid w:val="6E8A6590"/>
     <w:multiLevelType w:val="hybridMultilevel"/>
     <w:tmpl w:val="508EC2AE"/>
@@ -7109,7 +6796,7 @@
       </w:pPr>
     </w:lvl>
   </w:abstractNum>
-  <w:abstractNum w:abstractNumId="14" w15:restartNumberingAfterBreak="0">
+  <w:abstractNum w:abstractNumId="16" w15:restartNumberingAfterBreak="0">
     <w:nsid w:val="715D3B6E"/>
     <w:multiLevelType w:val="hybridMultilevel"/>
     <w:tmpl w:val="52945650"/>
@@ -7198,7 +6885,7 @@
       </w:pPr>
     </w:lvl>
   </w:abstractNum>
-  <w:abstractNum w:abstractNumId="15" w15:restartNumberingAfterBreak="0">
+  <w:abstractNum w:abstractNumId="17" w15:restartNumberingAfterBreak="0">
     <w:nsid w:val="78273783"/>
     <w:multiLevelType w:val="hybridMultilevel"/>
     <w:tmpl w:val="2646CE96"/>
@@ -7288,52 +6975,58 @@
     </w:lvl>
   </w:abstractNum>
   <w:num w:numId="1">
-    <w:abstractNumId w:val="10"/>
+    <w:abstractNumId w:val="12"/>
   </w:num>
   <w:num w:numId="2">
+    <w:abstractNumId w:val="5"/>
+  </w:num>
+  <w:num w:numId="3">
+    <w:abstractNumId w:val="2"/>
+  </w:num>
+  <w:num w:numId="4">
+    <w:abstractNumId w:val="7"/>
+  </w:num>
+  <w:num w:numId="5">
+    <w:abstractNumId w:val="9"/>
+  </w:num>
+  <w:num w:numId="6">
+    <w:abstractNumId w:val="16"/>
+  </w:num>
+  <w:num w:numId="7">
+    <w:abstractNumId w:val="8"/>
+  </w:num>
+  <w:num w:numId="8">
+    <w:abstractNumId w:val="11"/>
+  </w:num>
+  <w:num w:numId="9">
+    <w:abstractNumId w:val="15"/>
+  </w:num>
+  <w:num w:numId="10">
     <w:abstractNumId w:val="3"/>
   </w:num>
-  <w:num w:numId="3">
-    <w:abstractNumId w:val="1"/>
-  </w:num>
-  <w:num w:numId="4">
-    <w:abstractNumId w:val="5"/>
-  </w:num>
-  <w:num w:numId="5">
-    <w:abstractNumId w:val="7"/>
-  </w:num>
-  <w:num w:numId="6">
-    <w:abstractNumId w:val="14"/>
-  </w:num>
-  <w:num w:numId="7">
-    <w:abstractNumId w:val="6"/>
-  </w:num>
-  <w:num w:numId="8">
-    <w:abstractNumId w:val="9"/>
-  </w:num>
-  <w:num w:numId="9">
+  <w:num w:numId="11">
     <w:abstractNumId w:val="13"/>
   </w:num>
-  <w:num w:numId="10">
-    <w:abstractNumId w:val="2"/>
-  </w:num>
-  <w:num w:numId="11">
-    <w:abstractNumId w:val="11"/>
-  </w:num>
   <w:num w:numId="12">
-    <w:abstractNumId w:val="12"/>
+    <w:abstractNumId w:val="14"/>
   </w:num>
   <w:num w:numId="13">
     <w:abstractNumId w:val="0"/>
   </w:num>
   <w:num w:numId="14">
-    <w:abstractNumId w:val="8"/>
+    <w:abstractNumId w:val="10"/>
   </w:num>
   <w:num w:numId="15">
-    <w:abstractNumId w:val="15"/>
+    <w:abstractNumId w:val="17"/>
   </w:num>
   <w:num w:numId="16">
+    <w:abstractNumId w:val="6"/>
+  </w:num>
+  <w:num w:numId="17">
     <w:abstractNumId w:val="4"/>
+  </w:num>
+  <w:num w:numId="18">
+    <w:abstractNumId w:val="1"/>
   </w:num>
 </w:numbering>
 </file>

</xml_diff>

<commit_message>
Finished first version of q3 report
</commit_message>
<xml_diff>
--- a/Docs/Funding/GEF5/Invoices, Timesheets and Reports/Dugal Harris - GEF5 2017 Q3 Report.docx
+++ b/Docs/Funding/GEF5/Invoices, Timesheets and Reports/Dugal Harris - GEF5 2017 Q3 Report.docx
@@ -175,7 +175,7 @@
           </mc:Choice>
           <mc:Fallback>
             <w:pict>
-              <v:group w14:anchorId="456CADB1" id="Group 12" o:spid="_x0000_s1026" style="position:absolute;margin-left:-6pt;margin-top:-7.8pt;width:465.65pt;height:104.15pt;z-index:251661312;mso-width-relative:margin;mso-height-relative:margin" coordorigin="4865,171" coordsize="55848,11864" o:gfxdata="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">
+              <v:group w14:anchorId="15CEA05B" id="Group 12" o:spid="_x0000_s1026" style="position:absolute;margin-left:-6pt;margin-top:-7.8pt;width:465.65pt;height:104.15pt;z-index:251661312;mso-width-relative:margin;mso-height-relative:margin" coordorigin="4865,171" coordsize="55848,11864" o:gfxdata="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">
                 <v:shapetype id="_x0000_t75" coordsize="21600,21600" o:spt="75" o:preferrelative="t" path="m@4@5l@4@11@9@11@9@5xe" filled="f" stroked="f">
                   <v:stroke joinstyle="miter"/>
                   <v:formulas>
@@ -5558,6 +5558,16 @@
     </w:p>
     <w:p>
       <w:pPr>
+        <w:spacing w:line="200" w:lineRule="exact"/>
+        <w:rPr>
+          <w:rFonts w:eastAsia="Calibri" w:cs="Calibri"/>
+          <w:bCs/>
+          <w:i/>
+        </w:rPr>
+      </w:pPr>
+    </w:p>
+    <w:p>
+      <w:pPr>
         <w:tabs>
           <w:tab w:val="left" w:pos="1440"/>
         </w:tabs>
@@ -5576,43 +5586,296 @@
           <w:bCs/>
           <w:u w:val="single" w:color="000000"/>
         </w:rPr>
-        <w:t>APPENDIX 5</w:t>
-      </w:r>
-    </w:p>
-    <w:p>
-      <w:pPr>
-        <w:spacing w:line="200" w:lineRule="exact"/>
-        <w:rPr>
-          <w:rFonts w:eastAsia="Calibri" w:cs="Calibri"/>
-          <w:bCs/>
-          <w:i/>
-        </w:rPr>
-      </w:pPr>
-      <w:r>
-        <w:rPr>
-          <w:rFonts w:eastAsia="Calibri" w:cs="Calibri"/>
-          <w:bCs/>
-          <w:i/>
-        </w:rPr>
-        <w:t xml:space="preserve">After finding accuracy issues with the Quickbird image orthorectified with SUDEM (Stellenbosch University DEM), the accuracy of SUDEM was compared to the DGPS measured eights at the GCP locations.  This was in turn compared to the accuracy of the 30m SRTM DEM.  </w:t>
-      </w:r>
-    </w:p>
-    <w:p>
-      <w:pPr>
-        <w:spacing w:line="200" w:lineRule="exact"/>
-        <w:rPr>
-          <w:rFonts w:eastAsia="Calibri" w:cs="Calibri"/>
-          <w:bCs/>
-          <w:i/>
-        </w:rPr>
-      </w:pPr>
-    </w:p>
-    <w:p>
-      <w:pPr>
-        <w:spacing w:line="200" w:lineRule="exact"/>
-      </w:pPr>
-      <w:bookmarkStart w:id="3" w:name="_GoBack"/>
+        <w:t>APPENDIX 4</w:t>
+      </w:r>
+    </w:p>
+    <w:p>
+      <w:pPr>
+        <w:tabs>
+          <w:tab w:val="left" w:pos="1440"/>
+        </w:tabs>
+        <w:spacing w:before="55"/>
+        <w:rPr>
+          <w:rFonts w:eastAsia="Calibri" w:cs="Calibri"/>
+          <w:bCs/>
+          <w:i/>
+        </w:rPr>
+      </w:pPr>
+      <w:r>
+        <w:rPr>
+          <w:rFonts w:eastAsia="Calibri" w:cs="Calibri"/>
+          <w:bCs/>
+          <w:i/>
+        </w:rPr>
+        <w:t xml:space="preserve">It was found that orthorecitifacation using the 5m </w:t>
+      </w:r>
+      <w:r>
+        <w:rPr>
+          <w:rFonts w:eastAsia="Calibri" w:cs="Calibri"/>
+          <w:bCs/>
+          <w:i/>
+        </w:rPr>
+        <w:t>SUDEM (Stellenbosch University DEM)</w:t>
+      </w:r>
+      <w:r>
+        <w:rPr>
+          <w:rFonts w:eastAsia="Calibri" w:cs="Calibri"/>
+          <w:bCs/>
+          <w:i/>
+        </w:rPr>
+        <w:t xml:space="preserve"> was resulting in poor geolocation accuracy.  The accuracy of SUDEM was analysed by comparing heights to the DGPS acquired heights at the GCP points.  A similar comparison was made with the 30m SRTM DEM</w:t>
+      </w:r>
+      <w:r>
+        <w:rPr>
+          <w:rFonts w:eastAsia="Calibri" w:cs="Calibri"/>
+          <w:bCs/>
+          <w:i/>
+        </w:rPr>
+        <w:t xml:space="preserve">. </w:t>
+      </w:r>
+      <w:r>
+        <w:rPr>
+          <w:rFonts w:eastAsia="Calibri" w:cs="Calibri"/>
+          <w:bCs/>
+          <w:i/>
+        </w:rPr>
+        <w:t xml:space="preserve"> The SRTM DEM was found to improve on the accuracy of SUDEM.  Results are shown in </w:t>
+      </w:r>
+      <w:r>
+        <w:rPr>
+          <w:rFonts w:eastAsia="Calibri" w:cs="Calibri"/>
+          <w:bCs/>
+          <w:i/>
+        </w:rPr>
+        <w:fldChar w:fldCharType="begin"/>
+      </w:r>
+      <w:r>
+        <w:rPr>
+          <w:rFonts w:eastAsia="Calibri" w:cs="Calibri"/>
+          <w:bCs/>
+          <w:i/>
+        </w:rPr>
+        <w:instrText xml:space="preserve"> REF _Ref491796330 \h </w:instrText>
+      </w:r>
+      <w:r>
+        <w:rPr>
+          <w:rFonts w:eastAsia="Calibri" w:cs="Calibri"/>
+          <w:bCs/>
+          <w:i/>
+        </w:rPr>
+      </w:r>
+      <w:r>
+        <w:rPr>
+          <w:rFonts w:eastAsia="Calibri" w:cs="Calibri"/>
+          <w:bCs/>
+          <w:i/>
+        </w:rPr>
+        <w:fldChar w:fldCharType="separate"/>
+      </w:r>
+      <w:r>
+        <w:rPr>
+          <w:i/>
+          <w:color w:val="000000" w:themeColor="text1"/>
+        </w:rPr>
+        <w:t xml:space="preserve">Figure </w:t>
+      </w:r>
+      <w:r>
+        <w:rPr>
+          <w:i/>
+          <w:noProof/>
+          <w:color w:val="000000" w:themeColor="text1"/>
+        </w:rPr>
+        <w:t>4</w:t>
+      </w:r>
+      <w:r>
+        <w:rPr>
+          <w:rFonts w:eastAsia="Calibri" w:cs="Calibri"/>
+          <w:bCs/>
+          <w:i/>
+        </w:rPr>
+        <w:fldChar w:fldCharType="end"/>
+      </w:r>
+      <w:r>
+        <w:rPr>
+          <w:rFonts w:eastAsia="Calibri" w:cs="Calibri"/>
+          <w:bCs/>
+          <w:i/>
+        </w:rPr>
+        <w:t>.</w:t>
+      </w:r>
+    </w:p>
+    <w:p>
+      <w:pPr>
+        <w:tabs>
+          <w:tab w:val="left" w:pos="1440"/>
+        </w:tabs>
+        <w:spacing w:before="55"/>
+        <w:rPr>
+          <w:rFonts w:eastAsia="Calibri" w:cs="Calibri"/>
+          <w:bCs/>
+          <w:i/>
+        </w:rPr>
+      </w:pPr>
+    </w:p>
+    <w:p>
+      <w:pPr>
+        <w:keepNext/>
+        <w:tabs>
+          <w:tab w:val="left" w:pos="1440"/>
+        </w:tabs>
+        <w:spacing w:before="55"/>
+        <w:jc w:val="center"/>
+      </w:pPr>
+      <w:r>
+        <w:rPr>
+          <w:rFonts w:eastAsia="Calibri" w:cs="Calibri"/>
+          <w:bCs/>
+          <w:i/>
+          <w:noProof/>
+          <w:lang w:val="en-US"/>
+        </w:rPr>
+        <w:drawing>
+          <wp:inline distT="0" distB="0" distL="0" distR="0" wp14:anchorId="595627D3" wp14:editId="1DCD6B91">
+            <wp:extent cx="5730875" cy="2672751"/>
+            <wp:effectExtent l="0" t="0" r="3175" b="0"/>
+            <wp:docPr id="14" name="Picture 14" descr="C:\Data\Development\Projects\PhD GeoInformatics\Docs\Funding\GEF5\Invoices, Timesheets and Reports\DemAccuracy.png"/>
+            <wp:cNvGraphicFramePr>
+              <a:graphicFrameLocks xmlns:a="http://schemas.openxmlformats.org/drawingml/2006/main" noChangeAspect="1"/>
+            </wp:cNvGraphicFramePr>
+            <a:graphic xmlns:a="http://schemas.openxmlformats.org/drawingml/2006/main">
+              <a:graphicData uri="http://schemas.openxmlformats.org/drawingml/2006/picture">
+                <pic:pic xmlns:pic="http://schemas.openxmlformats.org/drawingml/2006/picture">
+                  <pic:nvPicPr>
+                    <pic:cNvPr id="0" name="Picture 9" descr="C:\Data\Development\Projects\PhD GeoInformatics\Docs\Funding\GEF5\Invoices, Timesheets and Reports\DemAccuracy.png"/>
+                    <pic:cNvPicPr>
+                      <a:picLocks noChangeAspect="1" noChangeArrowheads="1"/>
+                    </pic:cNvPicPr>
+                  </pic:nvPicPr>
+                  <pic:blipFill>
+                    <a:blip r:embed="rId23">
+                      <a:extLst>
+                        <a:ext uri="{28A0092B-C50C-407E-A947-70E740481C1C}">
+                          <a14:useLocalDpi xmlns:a14="http://schemas.microsoft.com/office/drawing/2010/main" val="0"/>
+                        </a:ext>
+                      </a:extLst>
+                    </a:blip>
+                    <a:srcRect/>
+                    <a:stretch>
+                      <a:fillRect/>
+                    </a:stretch>
+                  </pic:blipFill>
+                  <pic:spPr bwMode="auto">
+                    <a:xfrm>
+                      <a:off x="0" y="0"/>
+                      <a:ext cx="5730875" cy="2672751"/>
+                    </a:xfrm>
+                    <a:prstGeom prst="rect">
+                      <a:avLst/>
+                    </a:prstGeom>
+                    <a:noFill/>
+                    <a:ln>
+                      <a:noFill/>
+                    </a:ln>
+                  </pic:spPr>
+                </pic:pic>
+              </a:graphicData>
+            </a:graphic>
+          </wp:inline>
+        </w:drawing>
+      </w:r>
+    </w:p>
+    <w:p>
+      <w:pPr>
+        <w:pStyle w:val="Caption"/>
+        <w:jc w:val="center"/>
+        <w:rPr>
+          <w:i w:val="0"/>
+          <w:color w:val="000000" w:themeColor="text1"/>
+          <w:sz w:val="22"/>
+        </w:rPr>
+      </w:pPr>
+      <w:bookmarkStart w:id="3" w:name="_Ref491796330"/>
+      <w:r>
+        <w:rPr>
+          <w:i w:val="0"/>
+          <w:color w:val="000000" w:themeColor="text1"/>
+          <w:sz w:val="22"/>
+        </w:rPr>
+        <w:t xml:space="preserve">Figure </w:t>
+      </w:r>
+      <w:r>
+        <w:rPr>
+          <w:i w:val="0"/>
+          <w:color w:val="000000" w:themeColor="text1"/>
+          <w:sz w:val="22"/>
+        </w:rPr>
+        <w:fldChar w:fldCharType="begin"/>
+      </w:r>
+      <w:r>
+        <w:rPr>
+          <w:i w:val="0"/>
+          <w:color w:val="000000" w:themeColor="text1"/>
+          <w:sz w:val="22"/>
+        </w:rPr>
+        <w:instrText xml:space="preserve"> SEQ Figure \* ARABIC </w:instrText>
+      </w:r>
+      <w:r>
+        <w:rPr>
+          <w:i w:val="0"/>
+          <w:color w:val="000000" w:themeColor="text1"/>
+          <w:sz w:val="22"/>
+        </w:rPr>
+        <w:fldChar w:fldCharType="separate"/>
+      </w:r>
+      <w:r>
+        <w:rPr>
+          <w:i w:val="0"/>
+          <w:noProof/>
+          <w:color w:val="000000" w:themeColor="text1"/>
+          <w:sz w:val="22"/>
+        </w:rPr>
+        <w:t>4</w:t>
+      </w:r>
+      <w:r>
+        <w:rPr>
+          <w:i w:val="0"/>
+          <w:color w:val="000000" w:themeColor="text1"/>
+          <w:sz w:val="22"/>
+        </w:rPr>
+        <w:fldChar w:fldCharType="end"/>
+      </w:r>
       <w:bookmarkEnd w:id="3"/>
+      <w:r>
+        <w:rPr>
+          <w:i w:val="0"/>
+          <w:color w:val="000000" w:themeColor="text1"/>
+          <w:sz w:val="22"/>
+        </w:rPr>
+        <w:t xml:space="preserve"> DEM accuracy analysis</w:t>
+      </w:r>
+    </w:p>
+    <w:p>
+      <w:pPr>
+        <w:tabs>
+          <w:tab w:val="left" w:pos="1440"/>
+        </w:tabs>
+        <w:spacing w:before="55"/>
+        <w:rPr>
+          <w:rFonts w:eastAsia="Calibri" w:cs="Calibri"/>
+          <w:bCs/>
+          <w:i/>
+        </w:rPr>
+      </w:pPr>
+      <w:r>
+        <w:rPr>
+          <w:rFonts w:eastAsia="Calibri" w:cs="Calibri"/>
+          <w:bCs/>
+          <w:i/>
+        </w:rPr>
+        <w:t xml:space="preserve"> </w:t>
+      </w:r>
+      <w:bookmarkStart w:id="4" w:name="_GoBack"/>
+      <w:bookmarkEnd w:id="4"/>
     </w:p>
     <w:sectPr>
       <w:pgSz w:w="11905" w:h="16840"/>
@@ -8502,7 +8765,7 @@
 </file>
 
 <file path=customXml/itemProps1.xml><?xml version="1.0" encoding="utf-8"?>
-<ds:datastoreItem xmlns:ds="http://schemas.openxmlformats.org/officeDocument/2006/customXml" ds:itemID="{F3AFBD41-BF21-4499-AF71-CC27A8491656}">
+<ds:datastoreItem xmlns:ds="http://schemas.openxmlformats.org/officeDocument/2006/customXml" ds:itemID="{4C9CB16B-FB23-4182-BEA6-EB20AB8D1EDE}">
   <ds:schemaRefs>
     <ds:schemaRef ds:uri="http://schemas.openxmlformats.org/officeDocument/2006/bibliography"/>
   </ds:schemaRefs>

</xml_diff>